<commit_message>
upgrade autoreport features: format in table. Fix bugs
</commit_message>
<xml_diff>
--- a/AutoReportSource.docx
+++ b/AutoReportSource.docx
@@ -11,8 +11,6 @@
           <w:sz w:val="24"/>
         </w:rPr>
       </w:pPr>
-      <w:bookmarkStart w:id="0" w:name="_GoBack"/>
-      <w:bookmarkEnd w:id="0"/>
       <w:r>
         <w:rPr>
           <w:rFonts w:hint="eastAsia" w:ascii="楷体_GB2312" w:eastAsia="楷体_GB2312"/>
@@ -420,21 +418,24 @@
           <w:tcPr>
             <w:tcW w:w="1217" w:type="dxa"/>
             <w:vMerge w:val="restart"/>
-          </w:tcPr>
-          <w:p>
-            <w:pPr>
-              <w:jc w:val="left"/>
-              <w:rPr>
-                <w:rFonts w:hint="eastAsia" w:ascii="楷体_GB2312" w:eastAsia="楷体_GB2312"/>
-                <w:bCs/>
-                <w:sz w:val="24"/>
-                <w:vertAlign w:val="baseline"/>
-                <w:lang w:eastAsia="zh-CN"/>
-              </w:rPr>
-            </w:pPr>
-            <w:r>
-              <w:rPr>
-                <w:rFonts w:hint="eastAsia" w:ascii="楷体_GB2312" w:eastAsia="楷体_GB2312"/>
+            <w:vAlign w:val="center"/>
+          </w:tcPr>
+          <w:p>
+            <w:pPr>
+              <w:jc w:val="center"/>
+              <w:rPr>
+                <w:rFonts w:hint="eastAsia" w:ascii="楷体_GB2312" w:eastAsia="楷体_GB2312"/>
+                <w:b/>
+                <w:bCs/>
+                <w:sz w:val="24"/>
+                <w:vertAlign w:val="baseline"/>
+                <w:lang w:eastAsia="zh-CN"/>
+              </w:rPr>
+            </w:pPr>
+            <w:r>
+              <w:rPr>
+                <w:rFonts w:hint="eastAsia" w:ascii="楷体_GB2312" w:eastAsia="楷体_GB2312"/>
+                <w:b/>
                 <w:bCs/>
                 <w:sz w:val="24"/>
                 <w:vertAlign w:val="baseline"/>
@@ -448,21 +449,24 @@
           <w:tcPr>
             <w:tcW w:w="3651" w:type="dxa"/>
             <w:gridSpan w:val="3"/>
-          </w:tcPr>
-          <w:p>
-            <w:pPr>
-              <w:jc w:val="left"/>
-              <w:rPr>
-                <w:rFonts w:hint="eastAsia" w:ascii="楷体_GB2312" w:eastAsia="楷体_GB2312"/>
-                <w:bCs/>
-                <w:sz w:val="24"/>
-                <w:vertAlign w:val="baseline"/>
-                <w:lang w:eastAsia="zh-CN"/>
-              </w:rPr>
-            </w:pPr>
-            <w:r>
-              <w:rPr>
-                <w:rFonts w:hint="eastAsia" w:ascii="楷体_GB2312" w:eastAsia="楷体_GB2312"/>
+            <w:vAlign w:val="center"/>
+          </w:tcPr>
+          <w:p>
+            <w:pPr>
+              <w:jc w:val="center"/>
+              <w:rPr>
+                <w:rFonts w:hint="eastAsia" w:ascii="楷体_GB2312" w:eastAsia="楷体_GB2312"/>
+                <w:b/>
+                <w:bCs/>
+                <w:sz w:val="24"/>
+                <w:vertAlign w:val="baseline"/>
+                <w:lang w:eastAsia="zh-CN"/>
+              </w:rPr>
+            </w:pPr>
+            <w:r>
+              <w:rPr>
+                <w:rFonts w:hint="eastAsia" w:ascii="楷体_GB2312" w:eastAsia="楷体_GB2312"/>
+                <w:b/>
                 <w:bCs/>
                 <w:sz w:val="24"/>
                 <w:vertAlign w:val="baseline"/>
@@ -476,21 +480,24 @@
           <w:tcPr>
             <w:tcW w:w="1218" w:type="dxa"/>
             <w:vMerge w:val="restart"/>
-          </w:tcPr>
-          <w:p>
-            <w:pPr>
-              <w:jc w:val="left"/>
-              <w:rPr>
-                <w:rFonts w:hint="eastAsia" w:ascii="楷体_GB2312" w:eastAsia="楷体_GB2312"/>
-                <w:bCs/>
-                <w:sz w:val="24"/>
-                <w:vertAlign w:val="baseline"/>
-                <w:lang w:eastAsia="zh-CN"/>
-              </w:rPr>
-            </w:pPr>
-            <w:r>
-              <w:rPr>
-                <w:rFonts w:hint="eastAsia" w:ascii="楷体_GB2312" w:eastAsia="楷体_GB2312"/>
+            <w:vAlign w:val="center"/>
+          </w:tcPr>
+          <w:p>
+            <w:pPr>
+              <w:jc w:val="center"/>
+              <w:rPr>
+                <w:rFonts w:hint="eastAsia" w:ascii="楷体_GB2312" w:eastAsia="楷体_GB2312"/>
+                <w:b/>
+                <w:bCs/>
+                <w:sz w:val="24"/>
+                <w:vertAlign w:val="baseline"/>
+                <w:lang w:eastAsia="zh-CN"/>
+              </w:rPr>
+            </w:pPr>
+            <w:r>
+              <w:rPr>
+                <w:rFonts w:hint="eastAsia" w:ascii="楷体_GB2312" w:eastAsia="楷体_GB2312"/>
+                <w:b/>
                 <w:bCs/>
                 <w:sz w:val="24"/>
                 <w:vertAlign w:val="baseline"/>
@@ -504,21 +511,24 @@
           <w:tcPr>
             <w:tcW w:w="1218" w:type="dxa"/>
             <w:vMerge w:val="restart"/>
-          </w:tcPr>
-          <w:p>
-            <w:pPr>
-              <w:jc w:val="left"/>
-              <w:rPr>
-                <w:rFonts w:hint="eastAsia" w:ascii="楷体_GB2312" w:eastAsia="楷体_GB2312"/>
-                <w:bCs/>
-                <w:sz w:val="24"/>
-                <w:vertAlign w:val="baseline"/>
-                <w:lang w:eastAsia="zh-CN"/>
-              </w:rPr>
-            </w:pPr>
-            <w:r>
-              <w:rPr>
-                <w:rFonts w:hint="eastAsia" w:ascii="楷体_GB2312" w:eastAsia="楷体_GB2312"/>
+            <w:vAlign w:val="center"/>
+          </w:tcPr>
+          <w:p>
+            <w:pPr>
+              <w:jc w:val="center"/>
+              <w:rPr>
+                <w:rFonts w:hint="eastAsia" w:ascii="楷体_GB2312" w:eastAsia="楷体_GB2312"/>
+                <w:b/>
+                <w:bCs/>
+                <w:sz w:val="24"/>
+                <w:vertAlign w:val="baseline"/>
+                <w:lang w:eastAsia="zh-CN"/>
+              </w:rPr>
+            </w:pPr>
+            <w:r>
+              <w:rPr>
+                <w:rFonts w:hint="eastAsia" w:ascii="楷体_GB2312" w:eastAsia="楷体_GB2312"/>
+                <w:b/>
                 <w:bCs/>
                 <w:sz w:val="24"/>
                 <w:vertAlign w:val="baseline"/>
@@ -532,27 +542,30 @@
           <w:tcPr>
             <w:tcW w:w="1218" w:type="dxa"/>
             <w:vMerge w:val="restart"/>
-          </w:tcPr>
-          <w:p>
-            <w:pPr>
-              <w:jc w:val="left"/>
-              <w:rPr>
-                <w:rFonts w:hint="eastAsia" w:ascii="楷体_GB2312" w:eastAsia="楷体_GB2312"/>
-                <w:bCs/>
-                <w:sz w:val="24"/>
-                <w:vertAlign w:val="baseline"/>
-                <w:lang w:eastAsia="zh-CN"/>
-              </w:rPr>
-            </w:pPr>
-            <w:r>
-              <w:rPr>
-                <w:rFonts w:hint="eastAsia" w:ascii="楷体_GB2312" w:eastAsia="楷体_GB2312"/>
-                <w:bCs/>
-                <w:sz w:val="24"/>
-                <w:vertAlign w:val="baseline"/>
-                <w:lang w:eastAsia="zh-CN"/>
-              </w:rPr>
-              <w:t>相对残余变形(%)</w:t>
+            <w:vAlign w:val="center"/>
+          </w:tcPr>
+          <w:p>
+            <w:pPr>
+              <w:jc w:val="center"/>
+              <w:rPr>
+                <w:rFonts w:hint="eastAsia" w:ascii="楷体_GB2312" w:eastAsia="楷体_GB2312"/>
+                <w:b/>
+                <w:bCs/>
+                <w:sz w:val="24"/>
+                <w:vertAlign w:val="baseline"/>
+                <w:lang w:eastAsia="zh-CN"/>
+              </w:rPr>
+            </w:pPr>
+            <w:r>
+              <w:rPr>
+                <w:rFonts w:hint="eastAsia" w:ascii="楷体_GB2312" w:eastAsia="楷体_GB2312"/>
+                <w:b/>
+                <w:bCs/>
+                <w:sz w:val="24"/>
+                <w:vertAlign w:val="baseline"/>
+                <w:lang w:eastAsia="zh-CN"/>
+              </w:rPr>
+              <w:t>相对残余变形</w:t>
             </w:r>
           </w:p>
         </w:tc>
@@ -577,10 +590,11 @@
           <w:tcPr>
             <w:tcW w:w="1217" w:type="dxa"/>
             <w:vMerge w:val="continue"/>
-          </w:tcPr>
-          <w:p>
-            <w:pPr>
-              <w:jc w:val="left"/>
+            <w:vAlign w:val="center"/>
+          </w:tcPr>
+          <w:p>
+            <w:pPr>
+              <w:jc w:val="center"/>
               <w:rPr>
                 <w:rFonts w:ascii="楷体_GB2312" w:eastAsia="楷体_GB2312"/>
                 <w:bCs/>
@@ -593,21 +607,24 @@
         <w:tc>
           <w:tcPr>
             <w:tcW w:w="1217" w:type="dxa"/>
-          </w:tcPr>
-          <w:p>
-            <w:pPr>
-              <w:jc w:val="left"/>
-              <w:rPr>
-                <w:rFonts w:hint="eastAsia" w:ascii="楷体_GB2312" w:eastAsia="楷体_GB2312"/>
-                <w:bCs/>
-                <w:sz w:val="24"/>
-                <w:vertAlign w:val="baseline"/>
-                <w:lang w:eastAsia="zh-CN"/>
-              </w:rPr>
-            </w:pPr>
-            <w:r>
-              <w:rPr>
-                <w:rFonts w:hint="eastAsia" w:ascii="楷体_GB2312" w:eastAsia="楷体_GB2312"/>
+            <w:vAlign w:val="center"/>
+          </w:tcPr>
+          <w:p>
+            <w:pPr>
+              <w:jc w:val="center"/>
+              <w:rPr>
+                <w:rFonts w:hint="eastAsia" w:ascii="楷体_GB2312" w:eastAsia="楷体_GB2312"/>
+                <w:b/>
+                <w:bCs/>
+                <w:sz w:val="24"/>
+                <w:vertAlign w:val="baseline"/>
+                <w:lang w:eastAsia="zh-CN"/>
+              </w:rPr>
+            </w:pPr>
+            <w:r>
+              <w:rPr>
+                <w:rFonts w:hint="eastAsia" w:ascii="楷体_GB2312" w:eastAsia="楷体_GB2312"/>
+                <w:b/>
                 <w:bCs/>
                 <w:sz w:val="24"/>
                 <w:vertAlign w:val="baseline"/>
@@ -620,21 +637,24 @@
         <w:tc>
           <w:tcPr>
             <w:tcW w:w="1217" w:type="dxa"/>
-          </w:tcPr>
-          <w:p>
-            <w:pPr>
-              <w:jc w:val="left"/>
-              <w:rPr>
-                <w:rFonts w:hint="eastAsia" w:ascii="楷体_GB2312" w:eastAsia="楷体_GB2312"/>
-                <w:bCs/>
-                <w:sz w:val="24"/>
-                <w:vertAlign w:val="baseline"/>
-                <w:lang w:eastAsia="zh-CN"/>
-              </w:rPr>
-            </w:pPr>
-            <w:r>
-              <w:rPr>
-                <w:rFonts w:hint="eastAsia" w:ascii="楷体_GB2312" w:eastAsia="楷体_GB2312"/>
+            <w:vAlign w:val="center"/>
+          </w:tcPr>
+          <w:p>
+            <w:pPr>
+              <w:jc w:val="center"/>
+              <w:rPr>
+                <w:rFonts w:hint="eastAsia" w:ascii="楷体_GB2312" w:eastAsia="楷体_GB2312"/>
+                <w:b/>
+                <w:bCs/>
+                <w:sz w:val="24"/>
+                <w:vertAlign w:val="baseline"/>
+                <w:lang w:eastAsia="zh-CN"/>
+              </w:rPr>
+            </w:pPr>
+            <w:r>
+              <w:rPr>
+                <w:rFonts w:hint="eastAsia" w:ascii="楷体_GB2312" w:eastAsia="楷体_GB2312"/>
+                <w:b/>
                 <w:bCs/>
                 <w:sz w:val="24"/>
                 <w:vertAlign w:val="baseline"/>
@@ -647,21 +667,24 @@
         <w:tc>
           <w:tcPr>
             <w:tcW w:w="1217" w:type="dxa"/>
-          </w:tcPr>
-          <w:p>
-            <w:pPr>
-              <w:jc w:val="left"/>
-              <w:rPr>
-                <w:rFonts w:hint="eastAsia" w:ascii="楷体_GB2312" w:eastAsia="楷体_GB2312"/>
-                <w:bCs/>
-                <w:sz w:val="24"/>
-                <w:vertAlign w:val="baseline"/>
-                <w:lang w:eastAsia="zh-CN"/>
-              </w:rPr>
-            </w:pPr>
-            <w:r>
-              <w:rPr>
-                <w:rFonts w:hint="eastAsia" w:ascii="楷体_GB2312" w:eastAsia="楷体_GB2312"/>
+            <w:vAlign w:val="center"/>
+          </w:tcPr>
+          <w:p>
+            <w:pPr>
+              <w:jc w:val="center"/>
+              <w:rPr>
+                <w:rFonts w:hint="eastAsia" w:ascii="楷体_GB2312" w:eastAsia="楷体_GB2312"/>
+                <w:b/>
+                <w:bCs/>
+                <w:sz w:val="24"/>
+                <w:vertAlign w:val="baseline"/>
+                <w:lang w:eastAsia="zh-CN"/>
+              </w:rPr>
+            </w:pPr>
+            <w:r>
+              <w:rPr>
+                <w:rFonts w:hint="eastAsia" w:ascii="楷体_GB2312" w:eastAsia="楷体_GB2312"/>
+                <w:b/>
                 <w:bCs/>
                 <w:sz w:val="24"/>
                 <w:vertAlign w:val="baseline"/>
@@ -675,10 +698,11 @@
           <w:tcPr>
             <w:tcW w:w="1218" w:type="dxa"/>
             <w:vMerge w:val="continue"/>
-          </w:tcPr>
-          <w:p>
-            <w:pPr>
-              <w:jc w:val="left"/>
+            <w:vAlign w:val="center"/>
+          </w:tcPr>
+          <w:p>
+            <w:pPr>
+              <w:jc w:val="center"/>
               <w:rPr>
                 <w:rFonts w:ascii="楷体_GB2312" w:eastAsia="楷体_GB2312"/>
                 <w:bCs/>
@@ -692,10 +716,11 @@
           <w:tcPr>
             <w:tcW w:w="1218" w:type="dxa"/>
             <w:vMerge w:val="continue"/>
-          </w:tcPr>
-          <w:p>
-            <w:pPr>
-              <w:jc w:val="left"/>
+            <w:vAlign w:val="center"/>
+          </w:tcPr>
+          <w:p>
+            <w:pPr>
+              <w:jc w:val="center"/>
               <w:rPr>
                 <w:rFonts w:ascii="楷体_GB2312" w:eastAsia="楷体_GB2312"/>
                 <w:bCs/>
@@ -709,10 +734,11 @@
           <w:tcPr>
             <w:tcW w:w="1218" w:type="dxa"/>
             <w:vMerge w:val="continue"/>
-          </w:tcPr>
-          <w:p>
-            <w:pPr>
-              <w:jc w:val="left"/>
+            <w:vAlign w:val="center"/>
+          </w:tcPr>
+          <w:p>
+            <w:pPr>
+              <w:jc w:val="center"/>
               <w:rPr>
                 <w:rFonts w:ascii="楷体_GB2312" w:eastAsia="楷体_GB2312"/>
                 <w:bCs/>
@@ -742,10 +768,11 @@
         <w:tc>
           <w:tcPr>
             <w:tcW w:w="1217" w:type="dxa"/>
-          </w:tcPr>
-          <w:p>
-            <w:pPr>
-              <w:jc w:val="left"/>
+            <w:vAlign w:val="center"/>
+          </w:tcPr>
+          <w:p>
+            <w:pPr>
+              <w:jc w:val="center"/>
               <w:rPr>
                 <w:rFonts w:hint="eastAsia" w:ascii="楷体_GB2312" w:eastAsia="楷体_GB2312"/>
                 <w:bCs/>
@@ -769,10 +796,11 @@
         <w:tc>
           <w:tcPr>
             <w:tcW w:w="1217" w:type="dxa"/>
-          </w:tcPr>
-          <w:p>
-            <w:pPr>
-              <w:jc w:val="left"/>
+            <w:vAlign w:val="center"/>
+          </w:tcPr>
+          <w:p>
+            <w:pPr>
+              <w:jc w:val="center"/>
               <w:rPr>
                 <w:rFonts w:hint="eastAsia" w:ascii="楷体_GB2312" w:eastAsia="楷体_GB2312"/>
                 <w:bCs/>
@@ -796,10 +824,11 @@
         <w:tc>
           <w:tcPr>
             <w:tcW w:w="1217" w:type="dxa"/>
-          </w:tcPr>
-          <w:p>
-            <w:pPr>
-              <w:jc w:val="left"/>
+            <w:vAlign w:val="center"/>
+          </w:tcPr>
+          <w:p>
+            <w:pPr>
+              <w:jc w:val="center"/>
               <w:rPr>
                 <w:rFonts w:hint="eastAsia" w:ascii="楷体_GB2312" w:eastAsia="楷体_GB2312"/>
                 <w:bCs/>
@@ -823,10 +852,11 @@
         <w:tc>
           <w:tcPr>
             <w:tcW w:w="1217" w:type="dxa"/>
-          </w:tcPr>
-          <w:p>
-            <w:pPr>
-              <w:jc w:val="left"/>
+            <w:vAlign w:val="center"/>
+          </w:tcPr>
+          <w:p>
+            <w:pPr>
+              <w:jc w:val="center"/>
               <w:rPr>
                 <w:rFonts w:hint="eastAsia" w:ascii="楷体_GB2312" w:eastAsia="楷体_GB2312"/>
                 <w:bCs/>
@@ -850,10 +880,11 @@
         <w:tc>
           <w:tcPr>
             <w:tcW w:w="1218" w:type="dxa"/>
-          </w:tcPr>
-          <w:p>
-            <w:pPr>
-              <w:jc w:val="left"/>
+            <w:vAlign w:val="center"/>
+          </w:tcPr>
+          <w:p>
+            <w:pPr>
+              <w:jc w:val="center"/>
               <w:rPr>
                 <w:rFonts w:hint="eastAsia" w:ascii="楷体_GB2312" w:eastAsia="楷体_GB2312"/>
                 <w:bCs/>
@@ -877,10 +908,11 @@
         <w:tc>
           <w:tcPr>
             <w:tcW w:w="1218" w:type="dxa"/>
-          </w:tcPr>
-          <w:p>
-            <w:pPr>
-              <w:jc w:val="left"/>
+            <w:vAlign w:val="center"/>
+          </w:tcPr>
+          <w:p>
+            <w:pPr>
+              <w:jc w:val="center"/>
               <w:rPr>
                 <w:rFonts w:hint="eastAsia" w:ascii="楷体_GB2312" w:eastAsia="楷体_GB2312"/>
                 <w:bCs/>
@@ -904,10 +936,11 @@
         <w:tc>
           <w:tcPr>
             <w:tcW w:w="1218" w:type="dxa"/>
-          </w:tcPr>
-          <w:p>
-            <w:pPr>
-              <w:jc w:val="left"/>
+            <w:vAlign w:val="center"/>
+          </w:tcPr>
+          <w:p>
+            <w:pPr>
+              <w:jc w:val="center"/>
               <w:rPr>
                 <w:rFonts w:hint="eastAsia" w:ascii="楷体_GB2312" w:eastAsia="楷体_GB2312"/>
                 <w:bCs/>
@@ -948,10 +981,11 @@
         <w:tc>
           <w:tcPr>
             <w:tcW w:w="1217" w:type="dxa"/>
-          </w:tcPr>
-          <w:p>
-            <w:pPr>
-              <w:jc w:val="left"/>
+            <w:vAlign w:val="center"/>
+          </w:tcPr>
+          <w:p>
+            <w:pPr>
+              <w:jc w:val="center"/>
               <w:rPr>
                 <w:rFonts w:hint="eastAsia" w:ascii="楷体_GB2312" w:eastAsia="楷体_GB2312"/>
                 <w:bCs/>
@@ -975,10 +1009,11 @@
         <w:tc>
           <w:tcPr>
             <w:tcW w:w="1217" w:type="dxa"/>
-          </w:tcPr>
-          <w:p>
-            <w:pPr>
-              <w:jc w:val="left"/>
+            <w:vAlign w:val="center"/>
+          </w:tcPr>
+          <w:p>
+            <w:pPr>
+              <w:jc w:val="center"/>
               <w:rPr>
                 <w:rFonts w:hint="eastAsia" w:ascii="楷体_GB2312" w:eastAsia="楷体_GB2312"/>
                 <w:bCs/>
@@ -1002,10 +1037,11 @@
         <w:tc>
           <w:tcPr>
             <w:tcW w:w="1217" w:type="dxa"/>
-          </w:tcPr>
-          <w:p>
-            <w:pPr>
-              <w:jc w:val="left"/>
+            <w:vAlign w:val="center"/>
+          </w:tcPr>
+          <w:p>
+            <w:pPr>
+              <w:jc w:val="center"/>
               <w:rPr>
                 <w:rFonts w:hint="eastAsia" w:ascii="楷体_GB2312" w:eastAsia="楷体_GB2312"/>
                 <w:bCs/>
@@ -1029,10 +1065,11 @@
         <w:tc>
           <w:tcPr>
             <w:tcW w:w="1217" w:type="dxa"/>
-          </w:tcPr>
-          <w:p>
-            <w:pPr>
-              <w:jc w:val="left"/>
+            <w:vAlign w:val="center"/>
+          </w:tcPr>
+          <w:p>
+            <w:pPr>
+              <w:jc w:val="center"/>
               <w:rPr>
                 <w:rFonts w:hint="eastAsia" w:ascii="楷体_GB2312" w:eastAsia="楷体_GB2312"/>
                 <w:bCs/>
@@ -1056,10 +1093,11 @@
         <w:tc>
           <w:tcPr>
             <w:tcW w:w="1218" w:type="dxa"/>
-          </w:tcPr>
-          <w:p>
-            <w:pPr>
-              <w:jc w:val="left"/>
+            <w:vAlign w:val="center"/>
+          </w:tcPr>
+          <w:p>
+            <w:pPr>
+              <w:jc w:val="center"/>
               <w:rPr>
                 <w:rFonts w:hint="eastAsia" w:ascii="楷体_GB2312" w:eastAsia="楷体_GB2312"/>
                 <w:bCs/>
@@ -1083,10 +1121,11 @@
         <w:tc>
           <w:tcPr>
             <w:tcW w:w="1218" w:type="dxa"/>
-          </w:tcPr>
-          <w:p>
-            <w:pPr>
-              <w:jc w:val="left"/>
+            <w:vAlign w:val="center"/>
+          </w:tcPr>
+          <w:p>
+            <w:pPr>
+              <w:jc w:val="center"/>
               <w:rPr>
                 <w:rFonts w:hint="eastAsia" w:ascii="楷体_GB2312" w:eastAsia="楷体_GB2312"/>
                 <w:bCs/>
@@ -1110,10 +1149,11 @@
         <w:tc>
           <w:tcPr>
             <w:tcW w:w="1218" w:type="dxa"/>
-          </w:tcPr>
-          <w:p>
-            <w:pPr>
-              <w:jc w:val="left"/>
+            <w:vAlign w:val="center"/>
+          </w:tcPr>
+          <w:p>
+            <w:pPr>
+              <w:jc w:val="center"/>
               <w:rPr>
                 <w:rFonts w:hint="eastAsia" w:ascii="楷体_GB2312" w:eastAsia="楷体_GB2312"/>
                 <w:bCs/>
@@ -1154,10 +1194,11 @@
         <w:tc>
           <w:tcPr>
             <w:tcW w:w="1217" w:type="dxa"/>
-          </w:tcPr>
-          <w:p>
-            <w:pPr>
-              <w:jc w:val="left"/>
+            <w:vAlign w:val="center"/>
+          </w:tcPr>
+          <w:p>
+            <w:pPr>
+              <w:jc w:val="center"/>
               <w:rPr>
                 <w:rFonts w:hint="eastAsia" w:ascii="楷体_GB2312" w:eastAsia="楷体_GB2312"/>
                 <w:bCs/>
@@ -1181,10 +1222,11 @@
         <w:tc>
           <w:tcPr>
             <w:tcW w:w="1217" w:type="dxa"/>
-          </w:tcPr>
-          <w:p>
-            <w:pPr>
-              <w:jc w:val="left"/>
+            <w:vAlign w:val="center"/>
+          </w:tcPr>
+          <w:p>
+            <w:pPr>
+              <w:jc w:val="center"/>
               <w:rPr>
                 <w:rFonts w:hint="eastAsia" w:ascii="楷体_GB2312" w:eastAsia="楷体_GB2312"/>
                 <w:bCs/>
@@ -1208,10 +1250,11 @@
         <w:tc>
           <w:tcPr>
             <w:tcW w:w="1217" w:type="dxa"/>
-          </w:tcPr>
-          <w:p>
-            <w:pPr>
-              <w:jc w:val="left"/>
+            <w:vAlign w:val="center"/>
+          </w:tcPr>
+          <w:p>
+            <w:pPr>
+              <w:jc w:val="center"/>
               <w:rPr>
                 <w:rFonts w:hint="eastAsia" w:ascii="楷体_GB2312" w:eastAsia="楷体_GB2312"/>
                 <w:bCs/>
@@ -1235,10 +1278,11 @@
         <w:tc>
           <w:tcPr>
             <w:tcW w:w="1217" w:type="dxa"/>
-          </w:tcPr>
-          <w:p>
-            <w:pPr>
-              <w:jc w:val="left"/>
+            <w:vAlign w:val="center"/>
+          </w:tcPr>
+          <w:p>
+            <w:pPr>
+              <w:jc w:val="center"/>
               <w:rPr>
                 <w:rFonts w:hint="eastAsia" w:ascii="楷体_GB2312" w:eastAsia="楷体_GB2312"/>
                 <w:bCs/>
@@ -1262,10 +1306,11 @@
         <w:tc>
           <w:tcPr>
             <w:tcW w:w="1218" w:type="dxa"/>
-          </w:tcPr>
-          <w:p>
-            <w:pPr>
-              <w:jc w:val="left"/>
+            <w:vAlign w:val="center"/>
+          </w:tcPr>
+          <w:p>
+            <w:pPr>
+              <w:jc w:val="center"/>
               <w:rPr>
                 <w:rFonts w:hint="eastAsia" w:ascii="楷体_GB2312" w:eastAsia="楷体_GB2312"/>
                 <w:bCs/>
@@ -1289,10 +1334,11 @@
         <w:tc>
           <w:tcPr>
             <w:tcW w:w="1218" w:type="dxa"/>
-          </w:tcPr>
-          <w:p>
-            <w:pPr>
-              <w:jc w:val="left"/>
+            <w:vAlign w:val="center"/>
+          </w:tcPr>
+          <w:p>
+            <w:pPr>
+              <w:jc w:val="center"/>
               <w:rPr>
                 <w:rFonts w:hint="eastAsia" w:ascii="楷体_GB2312" w:eastAsia="楷体_GB2312"/>
                 <w:bCs/>
@@ -1316,10 +1362,11 @@
         <w:tc>
           <w:tcPr>
             <w:tcW w:w="1218" w:type="dxa"/>
-          </w:tcPr>
-          <w:p>
-            <w:pPr>
-              <w:jc w:val="left"/>
+            <w:vAlign w:val="center"/>
+          </w:tcPr>
+          <w:p>
+            <w:pPr>
+              <w:jc w:val="center"/>
               <w:rPr>
                 <w:rFonts w:hint="eastAsia" w:ascii="楷体_GB2312" w:eastAsia="楷体_GB2312"/>
                 <w:bCs/>
@@ -1360,10 +1407,11 @@
         <w:tc>
           <w:tcPr>
             <w:tcW w:w="1217" w:type="dxa"/>
-          </w:tcPr>
-          <w:p>
-            <w:pPr>
-              <w:jc w:val="left"/>
+            <w:vAlign w:val="center"/>
+          </w:tcPr>
+          <w:p>
+            <w:pPr>
+              <w:jc w:val="center"/>
               <w:rPr>
                 <w:rFonts w:hint="eastAsia" w:ascii="楷体_GB2312" w:eastAsia="楷体_GB2312"/>
                 <w:bCs/>
@@ -1387,10 +1435,11 @@
         <w:tc>
           <w:tcPr>
             <w:tcW w:w="1217" w:type="dxa"/>
-          </w:tcPr>
-          <w:p>
-            <w:pPr>
-              <w:jc w:val="left"/>
+            <w:vAlign w:val="center"/>
+          </w:tcPr>
+          <w:p>
+            <w:pPr>
+              <w:jc w:val="center"/>
               <w:rPr>
                 <w:rFonts w:hint="eastAsia" w:ascii="楷体_GB2312" w:eastAsia="楷体_GB2312"/>
                 <w:bCs/>
@@ -1414,10 +1463,11 @@
         <w:tc>
           <w:tcPr>
             <w:tcW w:w="1217" w:type="dxa"/>
-          </w:tcPr>
-          <w:p>
-            <w:pPr>
-              <w:jc w:val="left"/>
+            <w:vAlign w:val="center"/>
+          </w:tcPr>
+          <w:p>
+            <w:pPr>
+              <w:jc w:val="center"/>
               <w:rPr>
                 <w:rFonts w:hint="eastAsia" w:ascii="楷体_GB2312" w:eastAsia="楷体_GB2312"/>
                 <w:bCs/>
@@ -1441,10 +1491,11 @@
         <w:tc>
           <w:tcPr>
             <w:tcW w:w="1217" w:type="dxa"/>
-          </w:tcPr>
-          <w:p>
-            <w:pPr>
-              <w:jc w:val="left"/>
+            <w:vAlign w:val="center"/>
+          </w:tcPr>
+          <w:p>
+            <w:pPr>
+              <w:jc w:val="center"/>
               <w:rPr>
                 <w:rFonts w:hint="eastAsia" w:ascii="楷体_GB2312" w:eastAsia="楷体_GB2312"/>
                 <w:bCs/>
@@ -1468,10 +1519,11 @@
         <w:tc>
           <w:tcPr>
             <w:tcW w:w="1218" w:type="dxa"/>
-          </w:tcPr>
-          <w:p>
-            <w:pPr>
-              <w:jc w:val="left"/>
+            <w:vAlign w:val="center"/>
+          </w:tcPr>
+          <w:p>
+            <w:pPr>
+              <w:jc w:val="center"/>
               <w:rPr>
                 <w:rFonts w:hint="eastAsia" w:ascii="楷体_GB2312" w:eastAsia="楷体_GB2312"/>
                 <w:bCs/>
@@ -1495,10 +1547,11 @@
         <w:tc>
           <w:tcPr>
             <w:tcW w:w="1218" w:type="dxa"/>
-          </w:tcPr>
-          <w:p>
-            <w:pPr>
-              <w:jc w:val="left"/>
+            <w:vAlign w:val="center"/>
+          </w:tcPr>
+          <w:p>
+            <w:pPr>
+              <w:jc w:val="center"/>
               <w:rPr>
                 <w:rFonts w:hint="eastAsia" w:ascii="楷体_GB2312" w:eastAsia="楷体_GB2312"/>
                 <w:bCs/>
@@ -1522,10 +1575,11 @@
         <w:tc>
           <w:tcPr>
             <w:tcW w:w="1218" w:type="dxa"/>
-          </w:tcPr>
-          <w:p>
-            <w:pPr>
-              <w:jc w:val="left"/>
+            <w:vAlign w:val="center"/>
+          </w:tcPr>
+          <w:p>
+            <w:pPr>
+              <w:jc w:val="center"/>
               <w:rPr>
                 <w:rFonts w:hint="eastAsia" w:ascii="楷体_GB2312" w:eastAsia="楷体_GB2312"/>
                 <w:bCs/>
@@ -1584,7 +1638,7 @@
           <w:bCs/>
           <w:sz w:val="24"/>
         </w:rPr>
-        <w:t>工况一测试截面测点应变检测结果详见表x-x。应变实测值与理论计算值的关系曲线详见图x-x。检测结果表明，所测主梁的应变校验系数在0.00～0.80之间，相对残余应变在0.00%～0.80之间。</w:t>
+        <w:t>工况一测试截面测点应变检测结果详见表x-x。应变实测值与理论计算值的关系曲线详见图x-x。检测结果表明，所测主梁的应变校验系数在0.00～0.80之间，相对残余应变在0.00%～16.67%之间。</w:t>
       </w:r>
     </w:p>
     <w:p>
@@ -1667,21 +1721,24 @@
           <w:tcPr>
             <w:tcW w:w="1217" w:type="dxa"/>
             <w:vMerge w:val="restart"/>
-          </w:tcPr>
-          <w:p>
-            <w:pPr>
-              <w:jc w:val="left"/>
-              <w:rPr>
-                <w:rFonts w:hint="eastAsia" w:ascii="楷体_GB2312" w:eastAsia="楷体_GB2312"/>
-                <w:bCs/>
-                <w:sz w:val="24"/>
-                <w:vertAlign w:val="baseline"/>
-                <w:lang w:eastAsia="zh-CN"/>
-              </w:rPr>
-            </w:pPr>
-            <w:r>
-              <w:rPr>
-                <w:rFonts w:hint="eastAsia" w:ascii="楷体_GB2312" w:eastAsia="楷体_GB2312"/>
+            <w:vAlign w:val="center"/>
+          </w:tcPr>
+          <w:p>
+            <w:pPr>
+              <w:jc w:val="center"/>
+              <w:rPr>
+                <w:rFonts w:hint="eastAsia" w:ascii="楷体_GB2312" w:eastAsia="楷体_GB2312"/>
+                <w:b/>
+                <w:bCs/>
+                <w:sz w:val="24"/>
+                <w:vertAlign w:val="baseline"/>
+                <w:lang w:eastAsia="zh-CN"/>
+              </w:rPr>
+            </w:pPr>
+            <w:r>
+              <w:rPr>
+                <w:rFonts w:hint="eastAsia" w:ascii="楷体_GB2312" w:eastAsia="楷体_GB2312"/>
+                <w:b/>
                 <w:bCs/>
                 <w:sz w:val="24"/>
                 <w:vertAlign w:val="baseline"/>
@@ -1695,21 +1752,24 @@
           <w:tcPr>
             <w:tcW w:w="3651" w:type="dxa"/>
             <w:gridSpan w:val="3"/>
-          </w:tcPr>
-          <w:p>
-            <w:pPr>
-              <w:jc w:val="left"/>
-              <w:rPr>
-                <w:rFonts w:hint="eastAsia" w:ascii="楷体_GB2312" w:eastAsia="楷体_GB2312"/>
-                <w:bCs/>
-                <w:sz w:val="24"/>
-                <w:vertAlign w:val="baseline"/>
-                <w:lang w:eastAsia="zh-CN"/>
-              </w:rPr>
-            </w:pPr>
-            <w:r>
-              <w:rPr>
-                <w:rFonts w:hint="eastAsia" w:ascii="楷体_GB2312" w:eastAsia="楷体_GB2312"/>
+            <w:vAlign w:val="center"/>
+          </w:tcPr>
+          <w:p>
+            <w:pPr>
+              <w:jc w:val="center"/>
+              <w:rPr>
+                <w:rFonts w:hint="eastAsia" w:ascii="楷体_GB2312" w:eastAsia="楷体_GB2312"/>
+                <w:b/>
+                <w:bCs/>
+                <w:sz w:val="24"/>
+                <w:vertAlign w:val="baseline"/>
+                <w:lang w:eastAsia="zh-CN"/>
+              </w:rPr>
+            </w:pPr>
+            <w:r>
+              <w:rPr>
+                <w:rFonts w:hint="eastAsia" w:ascii="楷体_GB2312" w:eastAsia="楷体_GB2312"/>
+                <w:b/>
                 <w:bCs/>
                 <w:sz w:val="24"/>
                 <w:vertAlign w:val="baseline"/>
@@ -1723,21 +1783,24 @@
           <w:tcPr>
             <w:tcW w:w="1218" w:type="dxa"/>
             <w:vMerge w:val="restart"/>
-          </w:tcPr>
-          <w:p>
-            <w:pPr>
-              <w:jc w:val="left"/>
-              <w:rPr>
-                <w:rFonts w:hint="eastAsia" w:ascii="楷体_GB2312" w:eastAsia="楷体_GB2312"/>
-                <w:bCs/>
-                <w:sz w:val="24"/>
-                <w:vertAlign w:val="baseline"/>
-                <w:lang w:eastAsia="zh-CN"/>
-              </w:rPr>
-            </w:pPr>
-            <w:r>
-              <w:rPr>
-                <w:rFonts w:hint="eastAsia" w:ascii="楷体_GB2312" w:eastAsia="楷体_GB2312"/>
+            <w:vAlign w:val="center"/>
+          </w:tcPr>
+          <w:p>
+            <w:pPr>
+              <w:jc w:val="center"/>
+              <w:rPr>
+                <w:rFonts w:hint="eastAsia" w:ascii="楷体_GB2312" w:eastAsia="楷体_GB2312"/>
+                <w:b/>
+                <w:bCs/>
+                <w:sz w:val="24"/>
+                <w:vertAlign w:val="baseline"/>
+                <w:lang w:eastAsia="zh-CN"/>
+              </w:rPr>
+            </w:pPr>
+            <w:r>
+              <w:rPr>
+                <w:rFonts w:hint="eastAsia" w:ascii="楷体_GB2312" w:eastAsia="楷体_GB2312"/>
+                <w:b/>
                 <w:bCs/>
                 <w:sz w:val="24"/>
                 <w:vertAlign w:val="baseline"/>
@@ -1751,21 +1814,24 @@
           <w:tcPr>
             <w:tcW w:w="1218" w:type="dxa"/>
             <w:vMerge w:val="restart"/>
-          </w:tcPr>
-          <w:p>
-            <w:pPr>
-              <w:jc w:val="left"/>
-              <w:rPr>
-                <w:rFonts w:hint="eastAsia" w:ascii="楷体_GB2312" w:eastAsia="楷体_GB2312"/>
-                <w:bCs/>
-                <w:sz w:val="24"/>
-                <w:vertAlign w:val="baseline"/>
-                <w:lang w:eastAsia="zh-CN"/>
-              </w:rPr>
-            </w:pPr>
-            <w:r>
-              <w:rPr>
-                <w:rFonts w:hint="eastAsia" w:ascii="楷体_GB2312" w:eastAsia="楷体_GB2312"/>
+            <w:vAlign w:val="center"/>
+          </w:tcPr>
+          <w:p>
+            <w:pPr>
+              <w:jc w:val="center"/>
+              <w:rPr>
+                <w:rFonts w:hint="eastAsia" w:ascii="楷体_GB2312" w:eastAsia="楷体_GB2312"/>
+                <w:b/>
+                <w:bCs/>
+                <w:sz w:val="24"/>
+                <w:vertAlign w:val="baseline"/>
+                <w:lang w:eastAsia="zh-CN"/>
+              </w:rPr>
+            </w:pPr>
+            <w:r>
+              <w:rPr>
+                <w:rFonts w:hint="eastAsia" w:ascii="楷体_GB2312" w:eastAsia="楷体_GB2312"/>
+                <w:b/>
                 <w:bCs/>
                 <w:sz w:val="24"/>
                 <w:vertAlign w:val="baseline"/>
@@ -1779,27 +1845,30 @@
           <w:tcPr>
             <w:tcW w:w="1218" w:type="dxa"/>
             <w:vMerge w:val="restart"/>
-          </w:tcPr>
-          <w:p>
-            <w:pPr>
-              <w:jc w:val="left"/>
-              <w:rPr>
-                <w:rFonts w:hint="eastAsia" w:ascii="楷体_GB2312" w:eastAsia="楷体_GB2312"/>
-                <w:bCs/>
-                <w:sz w:val="24"/>
-                <w:vertAlign w:val="baseline"/>
-                <w:lang w:eastAsia="zh-CN"/>
-              </w:rPr>
-            </w:pPr>
-            <w:r>
-              <w:rPr>
-                <w:rFonts w:hint="eastAsia" w:ascii="楷体_GB2312" w:eastAsia="楷体_GB2312"/>
-                <w:bCs/>
-                <w:sz w:val="24"/>
-                <w:vertAlign w:val="baseline"/>
-                <w:lang w:eastAsia="zh-CN"/>
-              </w:rPr>
-              <w:t>相对残余应变(%)</w:t>
+            <w:vAlign w:val="center"/>
+          </w:tcPr>
+          <w:p>
+            <w:pPr>
+              <w:jc w:val="center"/>
+              <w:rPr>
+                <w:rFonts w:hint="eastAsia" w:ascii="楷体_GB2312" w:eastAsia="楷体_GB2312"/>
+                <w:b/>
+                <w:bCs/>
+                <w:sz w:val="24"/>
+                <w:vertAlign w:val="baseline"/>
+                <w:lang w:eastAsia="zh-CN"/>
+              </w:rPr>
+            </w:pPr>
+            <w:r>
+              <w:rPr>
+                <w:rFonts w:hint="eastAsia" w:ascii="楷体_GB2312" w:eastAsia="楷体_GB2312"/>
+                <w:b/>
+                <w:bCs/>
+                <w:sz w:val="24"/>
+                <w:vertAlign w:val="baseline"/>
+                <w:lang w:eastAsia="zh-CN"/>
+              </w:rPr>
+              <w:t>相对残余应变</w:t>
             </w:r>
           </w:p>
         </w:tc>
@@ -1827,10 +1896,11 @@
           <w:tcPr>
             <w:tcW w:w="1217" w:type="dxa"/>
             <w:vMerge w:val="continue"/>
-          </w:tcPr>
-          <w:p>
-            <w:pPr>
-              <w:jc w:val="left"/>
+            <w:vAlign w:val="center"/>
+          </w:tcPr>
+          <w:p>
+            <w:pPr>
+              <w:jc w:val="center"/>
               <w:rPr>
                 <w:rFonts w:ascii="楷体_GB2312" w:eastAsia="楷体_GB2312"/>
                 <w:bCs/>
@@ -1843,21 +1913,24 @@
         <w:tc>
           <w:tcPr>
             <w:tcW w:w="1217" w:type="dxa"/>
-          </w:tcPr>
-          <w:p>
-            <w:pPr>
-              <w:jc w:val="left"/>
-              <w:rPr>
-                <w:rFonts w:hint="eastAsia" w:ascii="楷体_GB2312" w:eastAsia="楷体_GB2312"/>
-                <w:bCs/>
-                <w:sz w:val="24"/>
-                <w:vertAlign w:val="baseline"/>
-                <w:lang w:eastAsia="zh-CN"/>
-              </w:rPr>
-            </w:pPr>
-            <w:r>
-              <w:rPr>
-                <w:rFonts w:hint="eastAsia" w:ascii="楷体_GB2312" w:eastAsia="楷体_GB2312"/>
+            <w:vAlign w:val="center"/>
+          </w:tcPr>
+          <w:p>
+            <w:pPr>
+              <w:jc w:val="center"/>
+              <w:rPr>
+                <w:rFonts w:hint="eastAsia" w:ascii="楷体_GB2312" w:eastAsia="楷体_GB2312"/>
+                <w:b/>
+                <w:bCs/>
+                <w:sz w:val="24"/>
+                <w:vertAlign w:val="baseline"/>
+                <w:lang w:eastAsia="zh-CN"/>
+              </w:rPr>
+            </w:pPr>
+            <w:r>
+              <w:rPr>
+                <w:rFonts w:hint="eastAsia" w:ascii="楷体_GB2312" w:eastAsia="楷体_GB2312"/>
+                <w:b/>
                 <w:bCs/>
                 <w:sz w:val="24"/>
                 <w:vertAlign w:val="baseline"/>
@@ -1870,21 +1943,24 @@
         <w:tc>
           <w:tcPr>
             <w:tcW w:w="1217" w:type="dxa"/>
-          </w:tcPr>
-          <w:p>
-            <w:pPr>
-              <w:jc w:val="left"/>
-              <w:rPr>
-                <w:rFonts w:hint="eastAsia" w:ascii="楷体_GB2312" w:eastAsia="楷体_GB2312"/>
-                <w:bCs/>
-                <w:sz w:val="24"/>
-                <w:vertAlign w:val="baseline"/>
-                <w:lang w:eastAsia="zh-CN"/>
-              </w:rPr>
-            </w:pPr>
-            <w:r>
-              <w:rPr>
-                <w:rFonts w:hint="eastAsia" w:ascii="楷体_GB2312" w:eastAsia="楷体_GB2312"/>
+            <w:vAlign w:val="center"/>
+          </w:tcPr>
+          <w:p>
+            <w:pPr>
+              <w:jc w:val="center"/>
+              <w:rPr>
+                <w:rFonts w:hint="eastAsia" w:ascii="楷体_GB2312" w:eastAsia="楷体_GB2312"/>
+                <w:b/>
+                <w:bCs/>
+                <w:sz w:val="24"/>
+                <w:vertAlign w:val="baseline"/>
+                <w:lang w:eastAsia="zh-CN"/>
+              </w:rPr>
+            </w:pPr>
+            <w:r>
+              <w:rPr>
+                <w:rFonts w:hint="eastAsia" w:ascii="楷体_GB2312" w:eastAsia="楷体_GB2312"/>
+                <w:b/>
                 <w:bCs/>
                 <w:sz w:val="24"/>
                 <w:vertAlign w:val="baseline"/>
@@ -1897,21 +1973,24 @@
         <w:tc>
           <w:tcPr>
             <w:tcW w:w="1217" w:type="dxa"/>
-          </w:tcPr>
-          <w:p>
-            <w:pPr>
-              <w:jc w:val="left"/>
-              <w:rPr>
-                <w:rFonts w:hint="eastAsia" w:ascii="楷体_GB2312" w:eastAsia="楷体_GB2312"/>
-                <w:bCs/>
-                <w:sz w:val="24"/>
-                <w:vertAlign w:val="baseline"/>
-                <w:lang w:eastAsia="zh-CN"/>
-              </w:rPr>
-            </w:pPr>
-            <w:r>
-              <w:rPr>
-                <w:rFonts w:hint="eastAsia" w:ascii="楷体_GB2312" w:eastAsia="楷体_GB2312"/>
+            <w:vAlign w:val="center"/>
+          </w:tcPr>
+          <w:p>
+            <w:pPr>
+              <w:jc w:val="center"/>
+              <w:rPr>
+                <w:rFonts w:hint="eastAsia" w:ascii="楷体_GB2312" w:eastAsia="楷体_GB2312"/>
+                <w:b/>
+                <w:bCs/>
+                <w:sz w:val="24"/>
+                <w:vertAlign w:val="baseline"/>
+                <w:lang w:eastAsia="zh-CN"/>
+              </w:rPr>
+            </w:pPr>
+            <w:r>
+              <w:rPr>
+                <w:rFonts w:hint="eastAsia" w:ascii="楷体_GB2312" w:eastAsia="楷体_GB2312"/>
+                <w:b/>
                 <w:bCs/>
                 <w:sz w:val="24"/>
                 <w:vertAlign w:val="baseline"/>
@@ -1925,10 +2004,11 @@
           <w:tcPr>
             <w:tcW w:w="1218" w:type="dxa"/>
             <w:vMerge w:val="continue"/>
-          </w:tcPr>
-          <w:p>
-            <w:pPr>
-              <w:jc w:val="left"/>
+            <w:vAlign w:val="center"/>
+          </w:tcPr>
+          <w:p>
+            <w:pPr>
+              <w:jc w:val="center"/>
               <w:rPr>
                 <w:rFonts w:ascii="楷体_GB2312" w:eastAsia="楷体_GB2312"/>
                 <w:bCs/>
@@ -1942,10 +2022,11 @@
           <w:tcPr>
             <w:tcW w:w="1218" w:type="dxa"/>
             <w:vMerge w:val="continue"/>
-          </w:tcPr>
-          <w:p>
-            <w:pPr>
-              <w:jc w:val="left"/>
+            <w:vAlign w:val="center"/>
+          </w:tcPr>
+          <w:p>
+            <w:pPr>
+              <w:jc w:val="center"/>
               <w:rPr>
                 <w:rFonts w:ascii="楷体_GB2312" w:eastAsia="楷体_GB2312"/>
                 <w:bCs/>
@@ -1959,10 +2040,11 @@
           <w:tcPr>
             <w:tcW w:w="1218" w:type="dxa"/>
             <w:vMerge w:val="continue"/>
-          </w:tcPr>
-          <w:p>
-            <w:pPr>
-              <w:jc w:val="left"/>
+            <w:vAlign w:val="center"/>
+          </w:tcPr>
+          <w:p>
+            <w:pPr>
+              <w:jc w:val="center"/>
               <w:rPr>
                 <w:rFonts w:ascii="楷体_GB2312" w:eastAsia="楷体_GB2312"/>
                 <w:bCs/>
@@ -1995,10 +2077,11 @@
         <w:tc>
           <w:tcPr>
             <w:tcW w:w="1217" w:type="dxa"/>
-          </w:tcPr>
-          <w:p>
-            <w:pPr>
-              <w:jc w:val="left"/>
+            <w:vAlign w:val="center"/>
+          </w:tcPr>
+          <w:p>
+            <w:pPr>
+              <w:jc w:val="center"/>
               <w:rPr>
                 <w:rFonts w:hint="eastAsia" w:ascii="楷体_GB2312" w:eastAsia="楷体_GB2312"/>
                 <w:bCs/>
@@ -2022,10 +2105,11 @@
         <w:tc>
           <w:tcPr>
             <w:tcW w:w="1217" w:type="dxa"/>
-          </w:tcPr>
-          <w:p>
-            <w:pPr>
-              <w:jc w:val="left"/>
+            <w:vAlign w:val="center"/>
+          </w:tcPr>
+          <w:p>
+            <w:pPr>
+              <w:jc w:val="center"/>
               <w:rPr>
                 <w:rFonts w:hint="eastAsia" w:ascii="楷体_GB2312" w:eastAsia="楷体_GB2312"/>
                 <w:bCs/>
@@ -2049,10 +2133,11 @@
         <w:tc>
           <w:tcPr>
             <w:tcW w:w="1217" w:type="dxa"/>
-          </w:tcPr>
-          <w:p>
-            <w:pPr>
-              <w:jc w:val="left"/>
+            <w:vAlign w:val="center"/>
+          </w:tcPr>
+          <w:p>
+            <w:pPr>
+              <w:jc w:val="center"/>
               <w:rPr>
                 <w:rFonts w:hint="eastAsia" w:ascii="楷体_GB2312" w:eastAsia="楷体_GB2312"/>
                 <w:bCs/>
@@ -2076,10 +2161,11 @@
         <w:tc>
           <w:tcPr>
             <w:tcW w:w="1217" w:type="dxa"/>
-          </w:tcPr>
-          <w:p>
-            <w:pPr>
-              <w:jc w:val="left"/>
+            <w:vAlign w:val="center"/>
+          </w:tcPr>
+          <w:p>
+            <w:pPr>
+              <w:jc w:val="center"/>
               <w:rPr>
                 <w:rFonts w:hint="eastAsia" w:ascii="楷体_GB2312" w:eastAsia="楷体_GB2312"/>
                 <w:bCs/>
@@ -2103,10 +2189,11 @@
         <w:tc>
           <w:tcPr>
             <w:tcW w:w="1218" w:type="dxa"/>
-          </w:tcPr>
-          <w:p>
-            <w:pPr>
-              <w:jc w:val="left"/>
+            <w:vAlign w:val="center"/>
+          </w:tcPr>
+          <w:p>
+            <w:pPr>
+              <w:jc w:val="center"/>
               <w:rPr>
                 <w:rFonts w:hint="eastAsia" w:ascii="楷体_GB2312" w:eastAsia="楷体_GB2312"/>
                 <w:bCs/>
@@ -2130,10 +2217,11 @@
         <w:tc>
           <w:tcPr>
             <w:tcW w:w="1218" w:type="dxa"/>
-          </w:tcPr>
-          <w:p>
-            <w:pPr>
-              <w:jc w:val="left"/>
+            <w:vAlign w:val="center"/>
+          </w:tcPr>
+          <w:p>
+            <w:pPr>
+              <w:jc w:val="center"/>
               <w:rPr>
                 <w:rFonts w:hint="eastAsia" w:ascii="楷体_GB2312" w:eastAsia="楷体_GB2312"/>
                 <w:bCs/>
@@ -2157,10 +2245,11 @@
         <w:tc>
           <w:tcPr>
             <w:tcW w:w="1218" w:type="dxa"/>
-          </w:tcPr>
-          <w:p>
-            <w:pPr>
-              <w:jc w:val="left"/>
+            <w:vAlign w:val="center"/>
+          </w:tcPr>
+          <w:p>
+            <w:pPr>
+              <w:jc w:val="center"/>
               <w:rPr>
                 <w:rFonts w:hint="eastAsia" w:ascii="楷体_GB2312" w:eastAsia="楷体_GB2312"/>
                 <w:bCs/>
@@ -2204,10 +2293,11 @@
         <w:tc>
           <w:tcPr>
             <w:tcW w:w="1217" w:type="dxa"/>
-          </w:tcPr>
-          <w:p>
-            <w:pPr>
-              <w:jc w:val="left"/>
+            <w:vAlign w:val="center"/>
+          </w:tcPr>
+          <w:p>
+            <w:pPr>
+              <w:jc w:val="center"/>
               <w:rPr>
                 <w:rFonts w:hint="eastAsia" w:ascii="楷体_GB2312" w:eastAsia="楷体_GB2312"/>
                 <w:bCs/>
@@ -2231,10 +2321,11 @@
         <w:tc>
           <w:tcPr>
             <w:tcW w:w="1217" w:type="dxa"/>
-          </w:tcPr>
-          <w:p>
-            <w:pPr>
-              <w:jc w:val="left"/>
+            <w:vAlign w:val="center"/>
+          </w:tcPr>
+          <w:p>
+            <w:pPr>
+              <w:jc w:val="center"/>
               <w:rPr>
                 <w:rFonts w:hint="eastAsia" w:ascii="楷体_GB2312" w:eastAsia="楷体_GB2312"/>
                 <w:bCs/>
@@ -2258,10 +2349,11 @@
         <w:tc>
           <w:tcPr>
             <w:tcW w:w="1217" w:type="dxa"/>
-          </w:tcPr>
-          <w:p>
-            <w:pPr>
-              <w:jc w:val="left"/>
+            <w:vAlign w:val="center"/>
+          </w:tcPr>
+          <w:p>
+            <w:pPr>
+              <w:jc w:val="center"/>
               <w:rPr>
                 <w:rFonts w:hint="eastAsia" w:ascii="楷体_GB2312" w:eastAsia="楷体_GB2312"/>
                 <w:bCs/>
@@ -2285,10 +2377,11 @@
         <w:tc>
           <w:tcPr>
             <w:tcW w:w="1217" w:type="dxa"/>
-          </w:tcPr>
-          <w:p>
-            <w:pPr>
-              <w:jc w:val="left"/>
+            <w:vAlign w:val="center"/>
+          </w:tcPr>
+          <w:p>
+            <w:pPr>
+              <w:jc w:val="center"/>
               <w:rPr>
                 <w:rFonts w:hint="eastAsia" w:ascii="楷体_GB2312" w:eastAsia="楷体_GB2312"/>
                 <w:bCs/>
@@ -2312,10 +2405,11 @@
         <w:tc>
           <w:tcPr>
             <w:tcW w:w="1218" w:type="dxa"/>
-          </w:tcPr>
-          <w:p>
-            <w:pPr>
-              <w:jc w:val="left"/>
+            <w:vAlign w:val="center"/>
+          </w:tcPr>
+          <w:p>
+            <w:pPr>
+              <w:jc w:val="center"/>
               <w:rPr>
                 <w:rFonts w:hint="eastAsia" w:ascii="楷体_GB2312" w:eastAsia="楷体_GB2312"/>
                 <w:bCs/>
@@ -2339,10 +2433,11 @@
         <w:tc>
           <w:tcPr>
             <w:tcW w:w="1218" w:type="dxa"/>
-          </w:tcPr>
-          <w:p>
-            <w:pPr>
-              <w:jc w:val="left"/>
+            <w:vAlign w:val="center"/>
+          </w:tcPr>
+          <w:p>
+            <w:pPr>
+              <w:jc w:val="center"/>
               <w:rPr>
                 <w:rFonts w:hint="eastAsia" w:ascii="楷体_GB2312" w:eastAsia="楷体_GB2312"/>
                 <w:bCs/>
@@ -2366,10 +2461,11 @@
         <w:tc>
           <w:tcPr>
             <w:tcW w:w="1218" w:type="dxa"/>
-          </w:tcPr>
-          <w:p>
-            <w:pPr>
-              <w:jc w:val="left"/>
+            <w:vAlign w:val="center"/>
+          </w:tcPr>
+          <w:p>
+            <w:pPr>
+              <w:jc w:val="center"/>
               <w:rPr>
                 <w:rFonts w:hint="eastAsia" w:ascii="楷体_GB2312" w:eastAsia="楷体_GB2312"/>
                 <w:bCs/>
@@ -2413,10 +2509,11 @@
         <w:tc>
           <w:tcPr>
             <w:tcW w:w="1217" w:type="dxa"/>
-          </w:tcPr>
-          <w:p>
-            <w:pPr>
-              <w:jc w:val="left"/>
+            <w:vAlign w:val="center"/>
+          </w:tcPr>
+          <w:p>
+            <w:pPr>
+              <w:jc w:val="center"/>
               <w:rPr>
                 <w:rFonts w:hint="eastAsia" w:ascii="楷体_GB2312" w:eastAsia="楷体_GB2312"/>
                 <w:bCs/>
@@ -2440,10 +2537,11 @@
         <w:tc>
           <w:tcPr>
             <w:tcW w:w="1217" w:type="dxa"/>
-          </w:tcPr>
-          <w:p>
-            <w:pPr>
-              <w:jc w:val="left"/>
+            <w:vAlign w:val="center"/>
+          </w:tcPr>
+          <w:p>
+            <w:pPr>
+              <w:jc w:val="center"/>
               <w:rPr>
                 <w:rFonts w:hint="eastAsia" w:ascii="楷体_GB2312" w:eastAsia="楷体_GB2312"/>
                 <w:bCs/>
@@ -2467,10 +2565,11 @@
         <w:tc>
           <w:tcPr>
             <w:tcW w:w="1217" w:type="dxa"/>
-          </w:tcPr>
-          <w:p>
-            <w:pPr>
-              <w:jc w:val="left"/>
+            <w:vAlign w:val="center"/>
+          </w:tcPr>
+          <w:p>
+            <w:pPr>
+              <w:jc w:val="center"/>
               <w:rPr>
                 <w:rFonts w:hint="eastAsia" w:ascii="楷体_GB2312" w:eastAsia="楷体_GB2312"/>
                 <w:bCs/>
@@ -2494,10 +2593,11 @@
         <w:tc>
           <w:tcPr>
             <w:tcW w:w="1217" w:type="dxa"/>
-          </w:tcPr>
-          <w:p>
-            <w:pPr>
-              <w:jc w:val="left"/>
+            <w:vAlign w:val="center"/>
+          </w:tcPr>
+          <w:p>
+            <w:pPr>
+              <w:jc w:val="center"/>
               <w:rPr>
                 <w:rFonts w:hint="eastAsia" w:ascii="楷体_GB2312" w:eastAsia="楷体_GB2312"/>
                 <w:bCs/>
@@ -2521,10 +2621,11 @@
         <w:tc>
           <w:tcPr>
             <w:tcW w:w="1218" w:type="dxa"/>
-          </w:tcPr>
-          <w:p>
-            <w:pPr>
-              <w:jc w:val="left"/>
+            <w:vAlign w:val="center"/>
+          </w:tcPr>
+          <w:p>
+            <w:pPr>
+              <w:jc w:val="center"/>
               <w:rPr>
                 <w:rFonts w:hint="eastAsia" w:ascii="楷体_GB2312" w:eastAsia="楷体_GB2312"/>
                 <w:bCs/>
@@ -2548,10 +2649,11 @@
         <w:tc>
           <w:tcPr>
             <w:tcW w:w="1218" w:type="dxa"/>
-          </w:tcPr>
-          <w:p>
-            <w:pPr>
-              <w:jc w:val="left"/>
+            <w:vAlign w:val="center"/>
+          </w:tcPr>
+          <w:p>
+            <w:pPr>
+              <w:jc w:val="center"/>
               <w:rPr>
                 <w:rFonts w:hint="eastAsia" w:ascii="楷体_GB2312" w:eastAsia="楷体_GB2312"/>
                 <w:bCs/>
@@ -2575,10 +2677,11 @@
         <w:tc>
           <w:tcPr>
             <w:tcW w:w="1218" w:type="dxa"/>
-          </w:tcPr>
-          <w:p>
-            <w:pPr>
-              <w:jc w:val="left"/>
+            <w:vAlign w:val="center"/>
+          </w:tcPr>
+          <w:p>
+            <w:pPr>
+              <w:jc w:val="center"/>
               <w:rPr>
                 <w:rFonts w:hint="eastAsia" w:ascii="楷体_GB2312" w:eastAsia="楷体_GB2312"/>
                 <w:bCs/>
@@ -2622,10 +2725,11 @@
         <w:tc>
           <w:tcPr>
             <w:tcW w:w="1217" w:type="dxa"/>
-          </w:tcPr>
-          <w:p>
-            <w:pPr>
-              <w:jc w:val="left"/>
+            <w:vAlign w:val="center"/>
+          </w:tcPr>
+          <w:p>
+            <w:pPr>
+              <w:jc w:val="center"/>
               <w:rPr>
                 <w:rFonts w:hint="eastAsia" w:ascii="楷体_GB2312" w:eastAsia="楷体_GB2312"/>
                 <w:bCs/>
@@ -2649,10 +2753,11 @@
         <w:tc>
           <w:tcPr>
             <w:tcW w:w="1217" w:type="dxa"/>
-          </w:tcPr>
-          <w:p>
-            <w:pPr>
-              <w:jc w:val="left"/>
+            <w:vAlign w:val="center"/>
+          </w:tcPr>
+          <w:p>
+            <w:pPr>
+              <w:jc w:val="center"/>
               <w:rPr>
                 <w:rFonts w:hint="eastAsia" w:ascii="楷体_GB2312" w:eastAsia="楷体_GB2312"/>
                 <w:bCs/>
@@ -2676,10 +2781,11 @@
         <w:tc>
           <w:tcPr>
             <w:tcW w:w="1217" w:type="dxa"/>
-          </w:tcPr>
-          <w:p>
-            <w:pPr>
-              <w:jc w:val="left"/>
+            <w:vAlign w:val="center"/>
+          </w:tcPr>
+          <w:p>
+            <w:pPr>
+              <w:jc w:val="center"/>
               <w:rPr>
                 <w:rFonts w:hint="eastAsia" w:ascii="楷体_GB2312" w:eastAsia="楷体_GB2312"/>
                 <w:bCs/>
@@ -2703,10 +2809,11 @@
         <w:tc>
           <w:tcPr>
             <w:tcW w:w="1217" w:type="dxa"/>
-          </w:tcPr>
-          <w:p>
-            <w:pPr>
-              <w:jc w:val="left"/>
+            <w:vAlign w:val="center"/>
+          </w:tcPr>
+          <w:p>
+            <w:pPr>
+              <w:jc w:val="center"/>
               <w:rPr>
                 <w:rFonts w:hint="eastAsia" w:ascii="楷体_GB2312" w:eastAsia="楷体_GB2312"/>
                 <w:bCs/>
@@ -2730,10 +2837,11 @@
         <w:tc>
           <w:tcPr>
             <w:tcW w:w="1218" w:type="dxa"/>
-          </w:tcPr>
-          <w:p>
-            <w:pPr>
-              <w:jc w:val="left"/>
+            <w:vAlign w:val="center"/>
+          </w:tcPr>
+          <w:p>
+            <w:pPr>
+              <w:jc w:val="center"/>
               <w:rPr>
                 <w:rFonts w:hint="eastAsia" w:ascii="楷体_GB2312" w:eastAsia="楷体_GB2312"/>
                 <w:bCs/>
@@ -2757,10 +2865,11 @@
         <w:tc>
           <w:tcPr>
             <w:tcW w:w="1218" w:type="dxa"/>
-          </w:tcPr>
-          <w:p>
-            <w:pPr>
-              <w:jc w:val="left"/>
+            <w:vAlign w:val="center"/>
+          </w:tcPr>
+          <w:p>
+            <w:pPr>
+              <w:jc w:val="center"/>
               <w:rPr>
                 <w:rFonts w:hint="eastAsia" w:ascii="楷体_GB2312" w:eastAsia="楷体_GB2312"/>
                 <w:bCs/>
@@ -2784,10 +2893,11 @@
         <w:tc>
           <w:tcPr>
             <w:tcW w:w="1218" w:type="dxa"/>
-          </w:tcPr>
-          <w:p>
-            <w:pPr>
-              <w:jc w:val="left"/>
+            <w:vAlign w:val="center"/>
+          </w:tcPr>
+          <w:p>
+            <w:pPr>
+              <w:jc w:val="center"/>
               <w:rPr>
                 <w:rFonts w:hint="eastAsia" w:ascii="楷体_GB2312" w:eastAsia="楷体_GB2312"/>
                 <w:bCs/>
@@ -2831,10 +2941,11 @@
         <w:tc>
           <w:tcPr>
             <w:tcW w:w="1217" w:type="dxa"/>
-          </w:tcPr>
-          <w:p>
-            <w:pPr>
-              <w:jc w:val="left"/>
+            <w:vAlign w:val="center"/>
+          </w:tcPr>
+          <w:p>
+            <w:pPr>
+              <w:jc w:val="center"/>
               <w:rPr>
                 <w:rFonts w:hint="eastAsia" w:ascii="楷体_GB2312" w:eastAsia="楷体_GB2312"/>
                 <w:bCs/>
@@ -2858,10 +2969,11 @@
         <w:tc>
           <w:tcPr>
             <w:tcW w:w="1217" w:type="dxa"/>
-          </w:tcPr>
-          <w:p>
-            <w:pPr>
-              <w:jc w:val="left"/>
+            <w:vAlign w:val="center"/>
+          </w:tcPr>
+          <w:p>
+            <w:pPr>
+              <w:jc w:val="center"/>
               <w:rPr>
                 <w:rFonts w:hint="eastAsia" w:ascii="楷体_GB2312" w:eastAsia="楷体_GB2312"/>
                 <w:bCs/>
@@ -2885,10 +2997,11 @@
         <w:tc>
           <w:tcPr>
             <w:tcW w:w="1217" w:type="dxa"/>
-          </w:tcPr>
-          <w:p>
-            <w:pPr>
-              <w:jc w:val="left"/>
+            <w:vAlign w:val="center"/>
+          </w:tcPr>
+          <w:p>
+            <w:pPr>
+              <w:jc w:val="center"/>
               <w:rPr>
                 <w:rFonts w:hint="eastAsia" w:ascii="楷体_GB2312" w:eastAsia="楷体_GB2312"/>
                 <w:bCs/>
@@ -2912,10 +3025,11 @@
         <w:tc>
           <w:tcPr>
             <w:tcW w:w="1217" w:type="dxa"/>
-          </w:tcPr>
-          <w:p>
-            <w:pPr>
-              <w:jc w:val="left"/>
+            <w:vAlign w:val="center"/>
+          </w:tcPr>
+          <w:p>
+            <w:pPr>
+              <w:jc w:val="center"/>
               <w:rPr>
                 <w:rFonts w:hint="eastAsia" w:ascii="楷体_GB2312" w:eastAsia="楷体_GB2312"/>
                 <w:bCs/>
@@ -2939,10 +3053,11 @@
         <w:tc>
           <w:tcPr>
             <w:tcW w:w="1218" w:type="dxa"/>
-          </w:tcPr>
-          <w:p>
-            <w:pPr>
-              <w:jc w:val="left"/>
+            <w:vAlign w:val="center"/>
+          </w:tcPr>
+          <w:p>
+            <w:pPr>
+              <w:jc w:val="center"/>
               <w:rPr>
                 <w:rFonts w:hint="eastAsia" w:ascii="楷体_GB2312" w:eastAsia="楷体_GB2312"/>
                 <w:bCs/>
@@ -2966,10 +3081,11 @@
         <w:tc>
           <w:tcPr>
             <w:tcW w:w="1218" w:type="dxa"/>
-          </w:tcPr>
-          <w:p>
-            <w:pPr>
-              <w:jc w:val="left"/>
+            <w:vAlign w:val="center"/>
+          </w:tcPr>
+          <w:p>
+            <w:pPr>
+              <w:jc w:val="center"/>
               <w:rPr>
                 <w:rFonts w:hint="eastAsia" w:ascii="楷体_GB2312" w:eastAsia="楷体_GB2312"/>
                 <w:bCs/>
@@ -2993,10 +3109,11 @@
         <w:tc>
           <w:tcPr>
             <w:tcW w:w="1218" w:type="dxa"/>
-          </w:tcPr>
-          <w:p>
-            <w:pPr>
-              <w:jc w:val="left"/>
+            <w:vAlign w:val="center"/>
+          </w:tcPr>
+          <w:p>
+            <w:pPr>
+              <w:jc w:val="center"/>
               <w:rPr>
                 <w:rFonts w:hint="eastAsia" w:ascii="楷体_GB2312" w:eastAsia="楷体_GB2312"/>
                 <w:bCs/>
@@ -3040,10 +3157,11 @@
         <w:tc>
           <w:tcPr>
             <w:tcW w:w="1217" w:type="dxa"/>
-          </w:tcPr>
-          <w:p>
-            <w:pPr>
-              <w:jc w:val="left"/>
+            <w:vAlign w:val="center"/>
+          </w:tcPr>
+          <w:p>
+            <w:pPr>
+              <w:jc w:val="center"/>
               <w:rPr>
                 <w:rFonts w:hint="eastAsia" w:ascii="楷体_GB2312" w:eastAsia="楷体_GB2312"/>
                 <w:bCs/>
@@ -3067,10 +3185,11 @@
         <w:tc>
           <w:tcPr>
             <w:tcW w:w="1217" w:type="dxa"/>
-          </w:tcPr>
-          <w:p>
-            <w:pPr>
-              <w:jc w:val="left"/>
+            <w:vAlign w:val="center"/>
+          </w:tcPr>
+          <w:p>
+            <w:pPr>
+              <w:jc w:val="center"/>
               <w:rPr>
                 <w:rFonts w:hint="eastAsia" w:ascii="楷体_GB2312" w:eastAsia="楷体_GB2312"/>
                 <w:bCs/>
@@ -3094,10 +3213,11 @@
         <w:tc>
           <w:tcPr>
             <w:tcW w:w="1217" w:type="dxa"/>
-          </w:tcPr>
-          <w:p>
-            <w:pPr>
-              <w:jc w:val="left"/>
+            <w:vAlign w:val="center"/>
+          </w:tcPr>
+          <w:p>
+            <w:pPr>
+              <w:jc w:val="center"/>
               <w:rPr>
                 <w:rFonts w:hint="eastAsia" w:ascii="楷体_GB2312" w:eastAsia="楷体_GB2312"/>
                 <w:bCs/>
@@ -3121,10 +3241,11 @@
         <w:tc>
           <w:tcPr>
             <w:tcW w:w="1217" w:type="dxa"/>
-          </w:tcPr>
-          <w:p>
-            <w:pPr>
-              <w:jc w:val="left"/>
+            <w:vAlign w:val="center"/>
+          </w:tcPr>
+          <w:p>
+            <w:pPr>
+              <w:jc w:val="center"/>
               <w:rPr>
                 <w:rFonts w:hint="eastAsia" w:ascii="楷体_GB2312" w:eastAsia="楷体_GB2312"/>
                 <w:bCs/>
@@ -3148,10 +3269,11 @@
         <w:tc>
           <w:tcPr>
             <w:tcW w:w="1218" w:type="dxa"/>
-          </w:tcPr>
-          <w:p>
-            <w:pPr>
-              <w:jc w:val="left"/>
+            <w:vAlign w:val="center"/>
+          </w:tcPr>
+          <w:p>
+            <w:pPr>
+              <w:jc w:val="center"/>
               <w:rPr>
                 <w:rFonts w:hint="eastAsia" w:ascii="楷体_GB2312" w:eastAsia="楷体_GB2312"/>
                 <w:bCs/>
@@ -3175,10 +3297,11 @@
         <w:tc>
           <w:tcPr>
             <w:tcW w:w="1218" w:type="dxa"/>
-          </w:tcPr>
-          <w:p>
-            <w:pPr>
-              <w:jc w:val="left"/>
+            <w:vAlign w:val="center"/>
+          </w:tcPr>
+          <w:p>
+            <w:pPr>
+              <w:jc w:val="center"/>
               <w:rPr>
                 <w:rFonts w:hint="eastAsia" w:ascii="楷体_GB2312" w:eastAsia="楷体_GB2312"/>
                 <w:bCs/>
@@ -3202,10 +3325,11 @@
         <w:tc>
           <w:tcPr>
             <w:tcW w:w="1218" w:type="dxa"/>
-          </w:tcPr>
-          <w:p>
-            <w:pPr>
-              <w:jc w:val="left"/>
+            <w:vAlign w:val="center"/>
+          </w:tcPr>
+          <w:p>
+            <w:pPr>
+              <w:jc w:val="center"/>
               <w:rPr>
                 <w:rFonts w:hint="eastAsia" w:ascii="楷体_GB2312" w:eastAsia="楷体_GB2312"/>
                 <w:bCs/>
@@ -3249,10 +3373,11 @@
         <w:tc>
           <w:tcPr>
             <w:tcW w:w="1217" w:type="dxa"/>
-          </w:tcPr>
-          <w:p>
-            <w:pPr>
-              <w:jc w:val="left"/>
+            <w:vAlign w:val="center"/>
+          </w:tcPr>
+          <w:p>
+            <w:pPr>
+              <w:jc w:val="center"/>
               <w:rPr>
                 <w:rFonts w:hint="eastAsia" w:ascii="楷体_GB2312" w:eastAsia="楷体_GB2312"/>
                 <w:bCs/>
@@ -3276,10 +3401,11 @@
         <w:tc>
           <w:tcPr>
             <w:tcW w:w="1217" w:type="dxa"/>
-          </w:tcPr>
-          <w:p>
-            <w:pPr>
-              <w:jc w:val="left"/>
+            <w:vAlign w:val="center"/>
+          </w:tcPr>
+          <w:p>
+            <w:pPr>
+              <w:jc w:val="center"/>
               <w:rPr>
                 <w:rFonts w:hint="eastAsia" w:ascii="楷体_GB2312" w:eastAsia="楷体_GB2312"/>
                 <w:bCs/>
@@ -3303,10 +3429,11 @@
         <w:tc>
           <w:tcPr>
             <w:tcW w:w="1217" w:type="dxa"/>
-          </w:tcPr>
-          <w:p>
-            <w:pPr>
-              <w:jc w:val="left"/>
+            <w:vAlign w:val="center"/>
+          </w:tcPr>
+          <w:p>
+            <w:pPr>
+              <w:jc w:val="center"/>
               <w:rPr>
                 <w:rFonts w:hint="eastAsia" w:ascii="楷体_GB2312" w:eastAsia="楷体_GB2312"/>
                 <w:bCs/>
@@ -3330,10 +3457,11 @@
         <w:tc>
           <w:tcPr>
             <w:tcW w:w="1217" w:type="dxa"/>
-          </w:tcPr>
-          <w:p>
-            <w:pPr>
-              <w:jc w:val="left"/>
+            <w:vAlign w:val="center"/>
+          </w:tcPr>
+          <w:p>
+            <w:pPr>
+              <w:jc w:val="center"/>
               <w:rPr>
                 <w:rFonts w:hint="eastAsia" w:ascii="楷体_GB2312" w:eastAsia="楷体_GB2312"/>
                 <w:bCs/>
@@ -3357,10 +3485,11 @@
         <w:tc>
           <w:tcPr>
             <w:tcW w:w="1218" w:type="dxa"/>
-          </w:tcPr>
-          <w:p>
-            <w:pPr>
-              <w:jc w:val="left"/>
+            <w:vAlign w:val="center"/>
+          </w:tcPr>
+          <w:p>
+            <w:pPr>
+              <w:jc w:val="center"/>
               <w:rPr>
                 <w:rFonts w:hint="eastAsia" w:ascii="楷体_GB2312" w:eastAsia="楷体_GB2312"/>
                 <w:bCs/>
@@ -3384,10 +3513,11 @@
         <w:tc>
           <w:tcPr>
             <w:tcW w:w="1218" w:type="dxa"/>
-          </w:tcPr>
-          <w:p>
-            <w:pPr>
-              <w:jc w:val="left"/>
+            <w:vAlign w:val="center"/>
+          </w:tcPr>
+          <w:p>
+            <w:pPr>
+              <w:jc w:val="center"/>
               <w:rPr>
                 <w:rFonts w:hint="eastAsia" w:ascii="楷体_GB2312" w:eastAsia="楷体_GB2312"/>
                 <w:bCs/>
@@ -3411,10 +3541,11 @@
         <w:tc>
           <w:tcPr>
             <w:tcW w:w="1218" w:type="dxa"/>
-          </w:tcPr>
-          <w:p>
-            <w:pPr>
-              <w:jc w:val="left"/>
+            <w:vAlign w:val="center"/>
+          </w:tcPr>
+          <w:p>
+            <w:pPr>
+              <w:jc w:val="center"/>
               <w:rPr>
                 <w:rFonts w:hint="eastAsia" w:ascii="楷体_GB2312" w:eastAsia="楷体_GB2312"/>
                 <w:bCs/>
@@ -3458,10 +3589,11 @@
         <w:tc>
           <w:tcPr>
             <w:tcW w:w="1217" w:type="dxa"/>
-          </w:tcPr>
-          <w:p>
-            <w:pPr>
-              <w:jc w:val="left"/>
+            <w:vAlign w:val="center"/>
+          </w:tcPr>
+          <w:p>
+            <w:pPr>
+              <w:jc w:val="center"/>
               <w:rPr>
                 <w:rFonts w:hint="eastAsia" w:ascii="楷体_GB2312" w:eastAsia="楷体_GB2312"/>
                 <w:bCs/>
@@ -3485,10 +3617,11 @@
         <w:tc>
           <w:tcPr>
             <w:tcW w:w="1217" w:type="dxa"/>
-          </w:tcPr>
-          <w:p>
-            <w:pPr>
-              <w:jc w:val="left"/>
+            <w:vAlign w:val="center"/>
+          </w:tcPr>
+          <w:p>
+            <w:pPr>
+              <w:jc w:val="center"/>
               <w:rPr>
                 <w:rFonts w:hint="eastAsia" w:ascii="楷体_GB2312" w:eastAsia="楷体_GB2312"/>
                 <w:bCs/>
@@ -3512,10 +3645,11 @@
         <w:tc>
           <w:tcPr>
             <w:tcW w:w="1217" w:type="dxa"/>
-          </w:tcPr>
-          <w:p>
-            <w:pPr>
-              <w:jc w:val="left"/>
+            <w:vAlign w:val="center"/>
+          </w:tcPr>
+          <w:p>
+            <w:pPr>
+              <w:jc w:val="center"/>
               <w:rPr>
                 <w:rFonts w:hint="eastAsia" w:ascii="楷体_GB2312" w:eastAsia="楷体_GB2312"/>
                 <w:bCs/>
@@ -3539,10 +3673,11 @@
         <w:tc>
           <w:tcPr>
             <w:tcW w:w="1217" w:type="dxa"/>
-          </w:tcPr>
-          <w:p>
-            <w:pPr>
-              <w:jc w:val="left"/>
+            <w:vAlign w:val="center"/>
+          </w:tcPr>
+          <w:p>
+            <w:pPr>
+              <w:jc w:val="center"/>
               <w:rPr>
                 <w:rFonts w:hint="eastAsia" w:ascii="楷体_GB2312" w:eastAsia="楷体_GB2312"/>
                 <w:bCs/>
@@ -3566,10 +3701,11 @@
         <w:tc>
           <w:tcPr>
             <w:tcW w:w="1218" w:type="dxa"/>
-          </w:tcPr>
-          <w:p>
-            <w:pPr>
-              <w:jc w:val="left"/>
+            <w:vAlign w:val="center"/>
+          </w:tcPr>
+          <w:p>
+            <w:pPr>
+              <w:jc w:val="center"/>
               <w:rPr>
                 <w:rFonts w:hint="eastAsia" w:ascii="楷体_GB2312" w:eastAsia="楷体_GB2312"/>
                 <w:bCs/>
@@ -3593,10 +3729,11 @@
         <w:tc>
           <w:tcPr>
             <w:tcW w:w="1218" w:type="dxa"/>
-          </w:tcPr>
-          <w:p>
-            <w:pPr>
-              <w:jc w:val="left"/>
+            <w:vAlign w:val="center"/>
+          </w:tcPr>
+          <w:p>
+            <w:pPr>
+              <w:jc w:val="center"/>
               <w:rPr>
                 <w:rFonts w:hint="eastAsia" w:ascii="楷体_GB2312" w:eastAsia="楷体_GB2312"/>
                 <w:bCs/>
@@ -3620,10 +3757,11 @@
         <w:tc>
           <w:tcPr>
             <w:tcW w:w="1218" w:type="dxa"/>
-          </w:tcPr>
-          <w:p>
-            <w:pPr>
-              <w:jc w:val="left"/>
+            <w:vAlign w:val="center"/>
+          </w:tcPr>
+          <w:p>
+            <w:pPr>
+              <w:jc w:val="center"/>
               <w:rPr>
                 <w:rFonts w:hint="eastAsia" w:ascii="楷体_GB2312" w:eastAsia="楷体_GB2312"/>
                 <w:bCs/>
@@ -3775,21 +3913,24 @@
           <w:tcPr>
             <w:tcW w:w="1217" w:type="dxa"/>
             <w:vMerge w:val="restart"/>
-          </w:tcPr>
-          <w:p>
-            <w:pPr>
-              <w:jc w:val="left"/>
-              <w:rPr>
-                <w:rFonts w:hint="eastAsia" w:ascii="楷体_GB2312" w:eastAsia="楷体_GB2312"/>
-                <w:bCs/>
-                <w:sz w:val="24"/>
-                <w:vertAlign w:val="baseline"/>
-                <w:lang w:eastAsia="zh-CN"/>
-              </w:rPr>
-            </w:pPr>
-            <w:r>
-              <w:rPr>
-                <w:rFonts w:hint="eastAsia" w:ascii="楷体_GB2312" w:eastAsia="楷体_GB2312"/>
+            <w:vAlign w:val="center"/>
+          </w:tcPr>
+          <w:p>
+            <w:pPr>
+              <w:jc w:val="center"/>
+              <w:rPr>
+                <w:rFonts w:hint="eastAsia" w:ascii="楷体_GB2312" w:eastAsia="楷体_GB2312"/>
+                <w:b/>
+                <w:bCs/>
+                <w:sz w:val="24"/>
+                <w:vertAlign w:val="baseline"/>
+                <w:lang w:eastAsia="zh-CN"/>
+              </w:rPr>
+            </w:pPr>
+            <w:r>
+              <w:rPr>
+                <w:rFonts w:hint="eastAsia" w:ascii="楷体_GB2312" w:eastAsia="楷体_GB2312"/>
+                <w:b/>
                 <w:bCs/>
                 <w:sz w:val="24"/>
                 <w:vertAlign w:val="baseline"/>
@@ -3803,21 +3944,24 @@
           <w:tcPr>
             <w:tcW w:w="3651" w:type="dxa"/>
             <w:gridSpan w:val="3"/>
-          </w:tcPr>
-          <w:p>
-            <w:pPr>
-              <w:jc w:val="left"/>
-              <w:rPr>
-                <w:rFonts w:hint="eastAsia" w:ascii="楷体_GB2312" w:eastAsia="楷体_GB2312"/>
-                <w:bCs/>
-                <w:sz w:val="24"/>
-                <w:vertAlign w:val="baseline"/>
-                <w:lang w:eastAsia="zh-CN"/>
-              </w:rPr>
-            </w:pPr>
-            <w:r>
-              <w:rPr>
-                <w:rFonts w:hint="eastAsia" w:ascii="楷体_GB2312" w:eastAsia="楷体_GB2312"/>
+            <w:vAlign w:val="center"/>
+          </w:tcPr>
+          <w:p>
+            <w:pPr>
+              <w:jc w:val="center"/>
+              <w:rPr>
+                <w:rFonts w:hint="eastAsia" w:ascii="楷体_GB2312" w:eastAsia="楷体_GB2312"/>
+                <w:b/>
+                <w:bCs/>
+                <w:sz w:val="24"/>
+                <w:vertAlign w:val="baseline"/>
+                <w:lang w:eastAsia="zh-CN"/>
+              </w:rPr>
+            </w:pPr>
+            <w:r>
+              <w:rPr>
+                <w:rFonts w:hint="eastAsia" w:ascii="楷体_GB2312" w:eastAsia="楷体_GB2312"/>
+                <w:b/>
                 <w:bCs/>
                 <w:sz w:val="24"/>
                 <w:vertAlign w:val="baseline"/>
@@ -3831,21 +3975,24 @@
           <w:tcPr>
             <w:tcW w:w="1218" w:type="dxa"/>
             <w:vMerge w:val="restart"/>
-          </w:tcPr>
-          <w:p>
-            <w:pPr>
-              <w:jc w:val="left"/>
-              <w:rPr>
-                <w:rFonts w:hint="eastAsia" w:ascii="楷体_GB2312" w:eastAsia="楷体_GB2312"/>
-                <w:bCs/>
-                <w:sz w:val="24"/>
-                <w:vertAlign w:val="baseline"/>
-                <w:lang w:eastAsia="zh-CN"/>
-              </w:rPr>
-            </w:pPr>
-            <w:r>
-              <w:rPr>
-                <w:rFonts w:hint="eastAsia" w:ascii="楷体_GB2312" w:eastAsia="楷体_GB2312"/>
+            <w:vAlign w:val="center"/>
+          </w:tcPr>
+          <w:p>
+            <w:pPr>
+              <w:jc w:val="center"/>
+              <w:rPr>
+                <w:rFonts w:hint="eastAsia" w:ascii="楷体_GB2312" w:eastAsia="楷体_GB2312"/>
+                <w:b/>
+                <w:bCs/>
+                <w:sz w:val="24"/>
+                <w:vertAlign w:val="baseline"/>
+                <w:lang w:eastAsia="zh-CN"/>
+              </w:rPr>
+            </w:pPr>
+            <w:r>
+              <w:rPr>
+                <w:rFonts w:hint="eastAsia" w:ascii="楷体_GB2312" w:eastAsia="楷体_GB2312"/>
+                <w:b/>
                 <w:bCs/>
                 <w:sz w:val="24"/>
                 <w:vertAlign w:val="baseline"/>
@@ -3859,21 +4006,24 @@
           <w:tcPr>
             <w:tcW w:w="1218" w:type="dxa"/>
             <w:vMerge w:val="restart"/>
-          </w:tcPr>
-          <w:p>
-            <w:pPr>
-              <w:jc w:val="left"/>
-              <w:rPr>
-                <w:rFonts w:hint="eastAsia" w:ascii="楷体_GB2312" w:eastAsia="楷体_GB2312"/>
-                <w:bCs/>
-                <w:sz w:val="24"/>
-                <w:vertAlign w:val="baseline"/>
-                <w:lang w:eastAsia="zh-CN"/>
-              </w:rPr>
-            </w:pPr>
-            <w:r>
-              <w:rPr>
-                <w:rFonts w:hint="eastAsia" w:ascii="楷体_GB2312" w:eastAsia="楷体_GB2312"/>
+            <w:vAlign w:val="center"/>
+          </w:tcPr>
+          <w:p>
+            <w:pPr>
+              <w:jc w:val="center"/>
+              <w:rPr>
+                <w:rFonts w:hint="eastAsia" w:ascii="楷体_GB2312" w:eastAsia="楷体_GB2312"/>
+                <w:b/>
+                <w:bCs/>
+                <w:sz w:val="24"/>
+                <w:vertAlign w:val="baseline"/>
+                <w:lang w:eastAsia="zh-CN"/>
+              </w:rPr>
+            </w:pPr>
+            <w:r>
+              <w:rPr>
+                <w:rFonts w:hint="eastAsia" w:ascii="楷体_GB2312" w:eastAsia="楷体_GB2312"/>
+                <w:b/>
                 <w:bCs/>
                 <w:sz w:val="24"/>
                 <w:vertAlign w:val="baseline"/>
@@ -3887,27 +4037,30 @@
           <w:tcPr>
             <w:tcW w:w="1218" w:type="dxa"/>
             <w:vMerge w:val="restart"/>
-          </w:tcPr>
-          <w:p>
-            <w:pPr>
-              <w:jc w:val="left"/>
-              <w:rPr>
-                <w:rFonts w:hint="eastAsia" w:ascii="楷体_GB2312" w:eastAsia="楷体_GB2312"/>
-                <w:bCs/>
-                <w:sz w:val="24"/>
-                <w:vertAlign w:val="baseline"/>
-                <w:lang w:eastAsia="zh-CN"/>
-              </w:rPr>
-            </w:pPr>
-            <w:r>
-              <w:rPr>
-                <w:rFonts w:hint="eastAsia" w:ascii="楷体_GB2312" w:eastAsia="楷体_GB2312"/>
-                <w:bCs/>
-                <w:sz w:val="24"/>
-                <w:vertAlign w:val="baseline"/>
-                <w:lang w:eastAsia="zh-CN"/>
-              </w:rPr>
-              <w:t>相对残余变形(%)</w:t>
+            <w:vAlign w:val="center"/>
+          </w:tcPr>
+          <w:p>
+            <w:pPr>
+              <w:jc w:val="center"/>
+              <w:rPr>
+                <w:rFonts w:hint="eastAsia" w:ascii="楷体_GB2312" w:eastAsia="楷体_GB2312"/>
+                <w:b/>
+                <w:bCs/>
+                <w:sz w:val="24"/>
+                <w:vertAlign w:val="baseline"/>
+                <w:lang w:eastAsia="zh-CN"/>
+              </w:rPr>
+            </w:pPr>
+            <w:r>
+              <w:rPr>
+                <w:rFonts w:hint="eastAsia" w:ascii="楷体_GB2312" w:eastAsia="楷体_GB2312"/>
+                <w:b/>
+                <w:bCs/>
+                <w:sz w:val="24"/>
+                <w:vertAlign w:val="baseline"/>
+                <w:lang w:eastAsia="zh-CN"/>
+              </w:rPr>
+              <w:t>相对残余变形</w:t>
             </w:r>
           </w:p>
         </w:tc>
@@ -3935,10 +4088,11 @@
           <w:tcPr>
             <w:tcW w:w="1217" w:type="dxa"/>
             <w:vMerge w:val="continue"/>
-          </w:tcPr>
-          <w:p>
-            <w:pPr>
-              <w:jc w:val="left"/>
+            <w:vAlign w:val="center"/>
+          </w:tcPr>
+          <w:p>
+            <w:pPr>
+              <w:jc w:val="center"/>
               <w:rPr>
                 <w:rFonts w:ascii="楷体_GB2312" w:eastAsia="楷体_GB2312"/>
                 <w:bCs/>
@@ -3951,21 +4105,24 @@
         <w:tc>
           <w:tcPr>
             <w:tcW w:w="1217" w:type="dxa"/>
-          </w:tcPr>
-          <w:p>
-            <w:pPr>
-              <w:jc w:val="left"/>
-              <w:rPr>
-                <w:rFonts w:hint="eastAsia" w:ascii="楷体_GB2312" w:eastAsia="楷体_GB2312"/>
-                <w:bCs/>
-                <w:sz w:val="24"/>
-                <w:vertAlign w:val="baseline"/>
-                <w:lang w:eastAsia="zh-CN"/>
-              </w:rPr>
-            </w:pPr>
-            <w:r>
-              <w:rPr>
-                <w:rFonts w:hint="eastAsia" w:ascii="楷体_GB2312" w:eastAsia="楷体_GB2312"/>
+            <w:vAlign w:val="center"/>
+          </w:tcPr>
+          <w:p>
+            <w:pPr>
+              <w:jc w:val="center"/>
+              <w:rPr>
+                <w:rFonts w:hint="eastAsia" w:ascii="楷体_GB2312" w:eastAsia="楷体_GB2312"/>
+                <w:b/>
+                <w:bCs/>
+                <w:sz w:val="24"/>
+                <w:vertAlign w:val="baseline"/>
+                <w:lang w:eastAsia="zh-CN"/>
+              </w:rPr>
+            </w:pPr>
+            <w:r>
+              <w:rPr>
+                <w:rFonts w:hint="eastAsia" w:ascii="楷体_GB2312" w:eastAsia="楷体_GB2312"/>
+                <w:b/>
                 <w:bCs/>
                 <w:sz w:val="24"/>
                 <w:vertAlign w:val="baseline"/>
@@ -3978,21 +4135,24 @@
         <w:tc>
           <w:tcPr>
             <w:tcW w:w="1217" w:type="dxa"/>
-          </w:tcPr>
-          <w:p>
-            <w:pPr>
-              <w:jc w:val="left"/>
-              <w:rPr>
-                <w:rFonts w:hint="eastAsia" w:ascii="楷体_GB2312" w:eastAsia="楷体_GB2312"/>
-                <w:bCs/>
-                <w:sz w:val="24"/>
-                <w:vertAlign w:val="baseline"/>
-                <w:lang w:eastAsia="zh-CN"/>
-              </w:rPr>
-            </w:pPr>
-            <w:r>
-              <w:rPr>
-                <w:rFonts w:hint="eastAsia" w:ascii="楷体_GB2312" w:eastAsia="楷体_GB2312"/>
+            <w:vAlign w:val="center"/>
+          </w:tcPr>
+          <w:p>
+            <w:pPr>
+              <w:jc w:val="center"/>
+              <w:rPr>
+                <w:rFonts w:hint="eastAsia" w:ascii="楷体_GB2312" w:eastAsia="楷体_GB2312"/>
+                <w:b/>
+                <w:bCs/>
+                <w:sz w:val="24"/>
+                <w:vertAlign w:val="baseline"/>
+                <w:lang w:eastAsia="zh-CN"/>
+              </w:rPr>
+            </w:pPr>
+            <w:r>
+              <w:rPr>
+                <w:rFonts w:hint="eastAsia" w:ascii="楷体_GB2312" w:eastAsia="楷体_GB2312"/>
+                <w:b/>
                 <w:bCs/>
                 <w:sz w:val="24"/>
                 <w:vertAlign w:val="baseline"/>
@@ -4005,21 +4165,24 @@
         <w:tc>
           <w:tcPr>
             <w:tcW w:w="1217" w:type="dxa"/>
-          </w:tcPr>
-          <w:p>
-            <w:pPr>
-              <w:jc w:val="left"/>
-              <w:rPr>
-                <w:rFonts w:hint="eastAsia" w:ascii="楷体_GB2312" w:eastAsia="楷体_GB2312"/>
-                <w:bCs/>
-                <w:sz w:val="24"/>
-                <w:vertAlign w:val="baseline"/>
-                <w:lang w:eastAsia="zh-CN"/>
-              </w:rPr>
-            </w:pPr>
-            <w:r>
-              <w:rPr>
-                <w:rFonts w:hint="eastAsia" w:ascii="楷体_GB2312" w:eastAsia="楷体_GB2312"/>
+            <w:vAlign w:val="center"/>
+          </w:tcPr>
+          <w:p>
+            <w:pPr>
+              <w:jc w:val="center"/>
+              <w:rPr>
+                <w:rFonts w:hint="eastAsia" w:ascii="楷体_GB2312" w:eastAsia="楷体_GB2312"/>
+                <w:b/>
+                <w:bCs/>
+                <w:sz w:val="24"/>
+                <w:vertAlign w:val="baseline"/>
+                <w:lang w:eastAsia="zh-CN"/>
+              </w:rPr>
+            </w:pPr>
+            <w:r>
+              <w:rPr>
+                <w:rFonts w:hint="eastAsia" w:ascii="楷体_GB2312" w:eastAsia="楷体_GB2312"/>
+                <w:b/>
                 <w:bCs/>
                 <w:sz w:val="24"/>
                 <w:vertAlign w:val="baseline"/>
@@ -4033,10 +4196,11 @@
           <w:tcPr>
             <w:tcW w:w="1218" w:type="dxa"/>
             <w:vMerge w:val="continue"/>
-          </w:tcPr>
-          <w:p>
-            <w:pPr>
-              <w:jc w:val="left"/>
+            <w:vAlign w:val="center"/>
+          </w:tcPr>
+          <w:p>
+            <w:pPr>
+              <w:jc w:val="center"/>
               <w:rPr>
                 <w:rFonts w:ascii="楷体_GB2312" w:eastAsia="楷体_GB2312"/>
                 <w:bCs/>
@@ -4050,10 +4214,11 @@
           <w:tcPr>
             <w:tcW w:w="1218" w:type="dxa"/>
             <w:vMerge w:val="continue"/>
-          </w:tcPr>
-          <w:p>
-            <w:pPr>
-              <w:jc w:val="left"/>
+            <w:vAlign w:val="center"/>
+          </w:tcPr>
+          <w:p>
+            <w:pPr>
+              <w:jc w:val="center"/>
               <w:rPr>
                 <w:rFonts w:ascii="楷体_GB2312" w:eastAsia="楷体_GB2312"/>
                 <w:bCs/>
@@ -4067,10 +4232,11 @@
           <w:tcPr>
             <w:tcW w:w="1218" w:type="dxa"/>
             <w:vMerge w:val="continue"/>
-          </w:tcPr>
-          <w:p>
-            <w:pPr>
-              <w:jc w:val="left"/>
+            <w:vAlign w:val="center"/>
+          </w:tcPr>
+          <w:p>
+            <w:pPr>
+              <w:jc w:val="center"/>
               <w:rPr>
                 <w:rFonts w:ascii="楷体_GB2312" w:eastAsia="楷体_GB2312"/>
                 <w:bCs/>
@@ -4103,10 +4269,11 @@
         <w:tc>
           <w:tcPr>
             <w:tcW w:w="1217" w:type="dxa"/>
-          </w:tcPr>
-          <w:p>
-            <w:pPr>
-              <w:jc w:val="left"/>
+            <w:vAlign w:val="center"/>
+          </w:tcPr>
+          <w:p>
+            <w:pPr>
+              <w:jc w:val="center"/>
               <w:rPr>
                 <w:rFonts w:hint="eastAsia" w:ascii="楷体_GB2312" w:eastAsia="楷体_GB2312"/>
                 <w:bCs/>
@@ -4130,10 +4297,11 @@
         <w:tc>
           <w:tcPr>
             <w:tcW w:w="1217" w:type="dxa"/>
-          </w:tcPr>
-          <w:p>
-            <w:pPr>
-              <w:jc w:val="left"/>
+            <w:vAlign w:val="center"/>
+          </w:tcPr>
+          <w:p>
+            <w:pPr>
+              <w:jc w:val="center"/>
               <w:rPr>
                 <w:rFonts w:hint="eastAsia" w:ascii="楷体_GB2312" w:eastAsia="楷体_GB2312"/>
                 <w:bCs/>
@@ -4157,10 +4325,11 @@
         <w:tc>
           <w:tcPr>
             <w:tcW w:w="1217" w:type="dxa"/>
-          </w:tcPr>
-          <w:p>
-            <w:pPr>
-              <w:jc w:val="left"/>
+            <w:vAlign w:val="center"/>
+          </w:tcPr>
+          <w:p>
+            <w:pPr>
+              <w:jc w:val="center"/>
               <w:rPr>
                 <w:rFonts w:hint="eastAsia" w:ascii="楷体_GB2312" w:eastAsia="楷体_GB2312"/>
                 <w:bCs/>
@@ -4184,10 +4353,11 @@
         <w:tc>
           <w:tcPr>
             <w:tcW w:w="1217" w:type="dxa"/>
-          </w:tcPr>
-          <w:p>
-            <w:pPr>
-              <w:jc w:val="left"/>
+            <w:vAlign w:val="center"/>
+          </w:tcPr>
+          <w:p>
+            <w:pPr>
+              <w:jc w:val="center"/>
               <w:rPr>
                 <w:rFonts w:hint="eastAsia" w:ascii="楷体_GB2312" w:eastAsia="楷体_GB2312"/>
                 <w:bCs/>
@@ -4211,10 +4381,11 @@
         <w:tc>
           <w:tcPr>
             <w:tcW w:w="1218" w:type="dxa"/>
-          </w:tcPr>
-          <w:p>
-            <w:pPr>
-              <w:jc w:val="left"/>
+            <w:vAlign w:val="center"/>
+          </w:tcPr>
+          <w:p>
+            <w:pPr>
+              <w:jc w:val="center"/>
               <w:rPr>
                 <w:rFonts w:hint="eastAsia" w:ascii="楷体_GB2312" w:eastAsia="楷体_GB2312"/>
                 <w:bCs/>
@@ -4238,10 +4409,11 @@
         <w:tc>
           <w:tcPr>
             <w:tcW w:w="1218" w:type="dxa"/>
-          </w:tcPr>
-          <w:p>
-            <w:pPr>
-              <w:jc w:val="left"/>
+            <w:vAlign w:val="center"/>
+          </w:tcPr>
+          <w:p>
+            <w:pPr>
+              <w:jc w:val="center"/>
               <w:rPr>
                 <w:rFonts w:hint="eastAsia" w:ascii="楷体_GB2312" w:eastAsia="楷体_GB2312"/>
                 <w:bCs/>
@@ -4265,10 +4437,11 @@
         <w:tc>
           <w:tcPr>
             <w:tcW w:w="1218" w:type="dxa"/>
-          </w:tcPr>
-          <w:p>
-            <w:pPr>
-              <w:jc w:val="left"/>
+            <w:vAlign w:val="center"/>
+          </w:tcPr>
+          <w:p>
+            <w:pPr>
+              <w:jc w:val="center"/>
               <w:rPr>
                 <w:rFonts w:hint="eastAsia" w:ascii="楷体_GB2312" w:eastAsia="楷体_GB2312"/>
                 <w:bCs/>
@@ -4312,10 +4485,11 @@
         <w:tc>
           <w:tcPr>
             <w:tcW w:w="1217" w:type="dxa"/>
-          </w:tcPr>
-          <w:p>
-            <w:pPr>
-              <w:jc w:val="left"/>
+            <w:vAlign w:val="center"/>
+          </w:tcPr>
+          <w:p>
+            <w:pPr>
+              <w:jc w:val="center"/>
               <w:rPr>
                 <w:rFonts w:hint="eastAsia" w:ascii="楷体_GB2312" w:eastAsia="楷体_GB2312"/>
                 <w:bCs/>
@@ -4339,10 +4513,11 @@
         <w:tc>
           <w:tcPr>
             <w:tcW w:w="1217" w:type="dxa"/>
-          </w:tcPr>
-          <w:p>
-            <w:pPr>
-              <w:jc w:val="left"/>
+            <w:vAlign w:val="center"/>
+          </w:tcPr>
+          <w:p>
+            <w:pPr>
+              <w:jc w:val="center"/>
               <w:rPr>
                 <w:rFonts w:hint="eastAsia" w:ascii="楷体_GB2312" w:eastAsia="楷体_GB2312"/>
                 <w:bCs/>
@@ -4366,10 +4541,11 @@
         <w:tc>
           <w:tcPr>
             <w:tcW w:w="1217" w:type="dxa"/>
-          </w:tcPr>
-          <w:p>
-            <w:pPr>
-              <w:jc w:val="left"/>
+            <w:vAlign w:val="center"/>
+          </w:tcPr>
+          <w:p>
+            <w:pPr>
+              <w:jc w:val="center"/>
               <w:rPr>
                 <w:rFonts w:hint="eastAsia" w:ascii="楷体_GB2312" w:eastAsia="楷体_GB2312"/>
                 <w:bCs/>
@@ -4393,10 +4569,11 @@
         <w:tc>
           <w:tcPr>
             <w:tcW w:w="1217" w:type="dxa"/>
-          </w:tcPr>
-          <w:p>
-            <w:pPr>
-              <w:jc w:val="left"/>
+            <w:vAlign w:val="center"/>
+          </w:tcPr>
+          <w:p>
+            <w:pPr>
+              <w:jc w:val="center"/>
               <w:rPr>
                 <w:rFonts w:hint="eastAsia" w:ascii="楷体_GB2312" w:eastAsia="楷体_GB2312"/>
                 <w:bCs/>
@@ -4420,10 +4597,11 @@
         <w:tc>
           <w:tcPr>
             <w:tcW w:w="1218" w:type="dxa"/>
-          </w:tcPr>
-          <w:p>
-            <w:pPr>
-              <w:jc w:val="left"/>
+            <w:vAlign w:val="center"/>
+          </w:tcPr>
+          <w:p>
+            <w:pPr>
+              <w:jc w:val="center"/>
               <w:rPr>
                 <w:rFonts w:hint="eastAsia" w:ascii="楷体_GB2312" w:eastAsia="楷体_GB2312"/>
                 <w:bCs/>
@@ -4447,10 +4625,11 @@
         <w:tc>
           <w:tcPr>
             <w:tcW w:w="1218" w:type="dxa"/>
-          </w:tcPr>
-          <w:p>
-            <w:pPr>
-              <w:jc w:val="left"/>
+            <w:vAlign w:val="center"/>
+          </w:tcPr>
+          <w:p>
+            <w:pPr>
+              <w:jc w:val="center"/>
               <w:rPr>
                 <w:rFonts w:hint="eastAsia" w:ascii="楷体_GB2312" w:eastAsia="楷体_GB2312"/>
                 <w:bCs/>
@@ -4474,10 +4653,11 @@
         <w:tc>
           <w:tcPr>
             <w:tcW w:w="1218" w:type="dxa"/>
-          </w:tcPr>
-          <w:p>
-            <w:pPr>
-              <w:jc w:val="left"/>
+            <w:vAlign w:val="center"/>
+          </w:tcPr>
+          <w:p>
+            <w:pPr>
+              <w:jc w:val="center"/>
               <w:rPr>
                 <w:rFonts w:hint="eastAsia" w:ascii="楷体_GB2312" w:eastAsia="楷体_GB2312"/>
                 <w:bCs/>
@@ -4521,10 +4701,11 @@
         <w:tc>
           <w:tcPr>
             <w:tcW w:w="1217" w:type="dxa"/>
-          </w:tcPr>
-          <w:p>
-            <w:pPr>
-              <w:jc w:val="left"/>
+            <w:vAlign w:val="center"/>
+          </w:tcPr>
+          <w:p>
+            <w:pPr>
+              <w:jc w:val="center"/>
               <w:rPr>
                 <w:rFonts w:hint="eastAsia" w:ascii="楷体_GB2312" w:eastAsia="楷体_GB2312"/>
                 <w:bCs/>
@@ -4548,10 +4729,11 @@
         <w:tc>
           <w:tcPr>
             <w:tcW w:w="1217" w:type="dxa"/>
-          </w:tcPr>
-          <w:p>
-            <w:pPr>
-              <w:jc w:val="left"/>
+            <w:vAlign w:val="center"/>
+          </w:tcPr>
+          <w:p>
+            <w:pPr>
+              <w:jc w:val="center"/>
               <w:rPr>
                 <w:rFonts w:hint="eastAsia" w:ascii="楷体_GB2312" w:eastAsia="楷体_GB2312"/>
                 <w:bCs/>
@@ -4575,10 +4757,11 @@
         <w:tc>
           <w:tcPr>
             <w:tcW w:w="1217" w:type="dxa"/>
-          </w:tcPr>
-          <w:p>
-            <w:pPr>
-              <w:jc w:val="left"/>
+            <w:vAlign w:val="center"/>
+          </w:tcPr>
+          <w:p>
+            <w:pPr>
+              <w:jc w:val="center"/>
               <w:rPr>
                 <w:rFonts w:hint="eastAsia" w:ascii="楷体_GB2312" w:eastAsia="楷体_GB2312"/>
                 <w:bCs/>
@@ -4602,10 +4785,11 @@
         <w:tc>
           <w:tcPr>
             <w:tcW w:w="1217" w:type="dxa"/>
-          </w:tcPr>
-          <w:p>
-            <w:pPr>
-              <w:jc w:val="left"/>
+            <w:vAlign w:val="center"/>
+          </w:tcPr>
+          <w:p>
+            <w:pPr>
+              <w:jc w:val="center"/>
               <w:rPr>
                 <w:rFonts w:hint="eastAsia" w:ascii="楷体_GB2312" w:eastAsia="楷体_GB2312"/>
                 <w:bCs/>
@@ -4629,10 +4813,11 @@
         <w:tc>
           <w:tcPr>
             <w:tcW w:w="1218" w:type="dxa"/>
-          </w:tcPr>
-          <w:p>
-            <w:pPr>
-              <w:jc w:val="left"/>
+            <w:vAlign w:val="center"/>
+          </w:tcPr>
+          <w:p>
+            <w:pPr>
+              <w:jc w:val="center"/>
               <w:rPr>
                 <w:rFonts w:hint="eastAsia" w:ascii="楷体_GB2312" w:eastAsia="楷体_GB2312"/>
                 <w:bCs/>
@@ -4656,10 +4841,11 @@
         <w:tc>
           <w:tcPr>
             <w:tcW w:w="1218" w:type="dxa"/>
-          </w:tcPr>
-          <w:p>
-            <w:pPr>
-              <w:jc w:val="left"/>
+            <w:vAlign w:val="center"/>
+          </w:tcPr>
+          <w:p>
+            <w:pPr>
+              <w:jc w:val="center"/>
               <w:rPr>
                 <w:rFonts w:hint="eastAsia" w:ascii="楷体_GB2312" w:eastAsia="楷体_GB2312"/>
                 <w:bCs/>
@@ -4683,10 +4869,11 @@
         <w:tc>
           <w:tcPr>
             <w:tcW w:w="1218" w:type="dxa"/>
-          </w:tcPr>
-          <w:p>
-            <w:pPr>
-              <w:jc w:val="left"/>
+            <w:vAlign w:val="center"/>
+          </w:tcPr>
+          <w:p>
+            <w:pPr>
+              <w:jc w:val="center"/>
               <w:rPr>
                 <w:rFonts w:hint="eastAsia" w:ascii="楷体_GB2312" w:eastAsia="楷体_GB2312"/>
                 <w:bCs/>
@@ -4730,10 +4917,11 @@
         <w:tc>
           <w:tcPr>
             <w:tcW w:w="1217" w:type="dxa"/>
-          </w:tcPr>
-          <w:p>
-            <w:pPr>
-              <w:jc w:val="left"/>
+            <w:vAlign w:val="center"/>
+          </w:tcPr>
+          <w:p>
+            <w:pPr>
+              <w:jc w:val="center"/>
               <w:rPr>
                 <w:rFonts w:hint="eastAsia" w:ascii="楷体_GB2312" w:eastAsia="楷体_GB2312"/>
                 <w:bCs/>
@@ -4757,10 +4945,11 @@
         <w:tc>
           <w:tcPr>
             <w:tcW w:w="1217" w:type="dxa"/>
-          </w:tcPr>
-          <w:p>
-            <w:pPr>
-              <w:jc w:val="left"/>
+            <w:vAlign w:val="center"/>
+          </w:tcPr>
+          <w:p>
+            <w:pPr>
+              <w:jc w:val="center"/>
               <w:rPr>
                 <w:rFonts w:hint="eastAsia" w:ascii="楷体_GB2312" w:eastAsia="楷体_GB2312"/>
                 <w:bCs/>
@@ -4784,10 +4973,11 @@
         <w:tc>
           <w:tcPr>
             <w:tcW w:w="1217" w:type="dxa"/>
-          </w:tcPr>
-          <w:p>
-            <w:pPr>
-              <w:jc w:val="left"/>
+            <w:vAlign w:val="center"/>
+          </w:tcPr>
+          <w:p>
+            <w:pPr>
+              <w:jc w:val="center"/>
               <w:rPr>
                 <w:rFonts w:hint="eastAsia" w:ascii="楷体_GB2312" w:eastAsia="楷体_GB2312"/>
                 <w:bCs/>
@@ -4811,10 +5001,11 @@
         <w:tc>
           <w:tcPr>
             <w:tcW w:w="1217" w:type="dxa"/>
-          </w:tcPr>
-          <w:p>
-            <w:pPr>
-              <w:jc w:val="left"/>
+            <w:vAlign w:val="center"/>
+          </w:tcPr>
+          <w:p>
+            <w:pPr>
+              <w:jc w:val="center"/>
               <w:rPr>
                 <w:rFonts w:hint="eastAsia" w:ascii="楷体_GB2312" w:eastAsia="楷体_GB2312"/>
                 <w:bCs/>
@@ -4838,10 +5029,11 @@
         <w:tc>
           <w:tcPr>
             <w:tcW w:w="1218" w:type="dxa"/>
-          </w:tcPr>
-          <w:p>
-            <w:pPr>
-              <w:jc w:val="left"/>
+            <w:vAlign w:val="center"/>
+          </w:tcPr>
+          <w:p>
+            <w:pPr>
+              <w:jc w:val="center"/>
               <w:rPr>
                 <w:rFonts w:hint="eastAsia" w:ascii="楷体_GB2312" w:eastAsia="楷体_GB2312"/>
                 <w:bCs/>
@@ -4865,10 +5057,11 @@
         <w:tc>
           <w:tcPr>
             <w:tcW w:w="1218" w:type="dxa"/>
-          </w:tcPr>
-          <w:p>
-            <w:pPr>
-              <w:jc w:val="left"/>
+            <w:vAlign w:val="center"/>
+          </w:tcPr>
+          <w:p>
+            <w:pPr>
+              <w:jc w:val="center"/>
               <w:rPr>
                 <w:rFonts w:hint="eastAsia" w:ascii="楷体_GB2312" w:eastAsia="楷体_GB2312"/>
                 <w:bCs/>
@@ -4892,10 +5085,11 @@
         <w:tc>
           <w:tcPr>
             <w:tcW w:w="1218" w:type="dxa"/>
-          </w:tcPr>
-          <w:p>
-            <w:pPr>
-              <w:jc w:val="left"/>
+            <w:vAlign w:val="center"/>
+          </w:tcPr>
+          <w:p>
+            <w:pPr>
+              <w:jc w:val="center"/>
               <w:rPr>
                 <w:rFonts w:hint="eastAsia" w:ascii="楷体_GB2312" w:eastAsia="楷体_GB2312"/>
                 <w:bCs/>
@@ -4954,7 +5148,7 @@
           <w:bCs/>
           <w:sz w:val="24"/>
         </w:rPr>
-        <w:t>工况二测试截面测点应变检测结果详见表x-x。应变实测值与理论计算值的关系曲线详见图x-x。检测结果表明，所测主梁的应变校验系数在0.34～0.69之间，相对残余应变在0.00%～0.69之间。</w:t>
+        <w:t>工况二测试截面测点应变检测结果详见表x-x。应变实测值与理论计算值的关系曲线详见图x-x。检测结果表明，所测主梁的应变校验系数在0.34～0.69之间，相对残余应变在0.00%～8.51%之间。</w:t>
       </w:r>
     </w:p>
     <w:p>
@@ -5033,21 +5227,25 @@
           <w:tcPr>
             <w:tcW w:w="1217" w:type="dxa"/>
             <w:vMerge w:val="restart"/>
-          </w:tcPr>
-          <w:p>
-            <w:pPr>
-              <w:jc w:val="left"/>
-              <w:rPr>
-                <w:rFonts w:hint="eastAsia" w:ascii="楷体_GB2312" w:eastAsia="楷体_GB2312"/>
-                <w:bCs/>
-                <w:sz w:val="24"/>
-                <w:vertAlign w:val="baseline"/>
-                <w:lang w:eastAsia="zh-CN"/>
-              </w:rPr>
-            </w:pPr>
-            <w:r>
-              <w:rPr>
-                <w:rFonts w:hint="eastAsia" w:ascii="楷体_GB2312" w:eastAsia="楷体_GB2312"/>
+            <w:vAlign w:val="center"/>
+          </w:tcPr>
+          <w:p>
+            <w:pPr>
+              <w:jc w:val="center"/>
+              <w:rPr>
+                <w:rFonts w:hint="eastAsia" w:ascii="楷体_GB2312" w:eastAsia="楷体_GB2312"/>
+                <w:b/>
+                <w:bCs/>
+                <w:sz w:val="24"/>
+                <w:vertAlign w:val="baseline"/>
+                <w:lang w:eastAsia="zh-CN"/>
+              </w:rPr>
+            </w:pPr>
+            <w:bookmarkStart w:id="0" w:name="_GoBack"/>
+            <w:r>
+              <w:rPr>
+                <w:rFonts w:hint="eastAsia" w:ascii="楷体_GB2312" w:eastAsia="楷体_GB2312"/>
+                <w:b/>
                 <w:bCs/>
                 <w:sz w:val="24"/>
                 <w:vertAlign w:val="baseline"/>
@@ -5061,21 +5259,24 @@
           <w:tcPr>
             <w:tcW w:w="3651" w:type="dxa"/>
             <w:gridSpan w:val="3"/>
-          </w:tcPr>
-          <w:p>
-            <w:pPr>
-              <w:jc w:val="left"/>
-              <w:rPr>
-                <w:rFonts w:hint="eastAsia" w:ascii="楷体_GB2312" w:eastAsia="楷体_GB2312"/>
-                <w:bCs/>
-                <w:sz w:val="24"/>
-                <w:vertAlign w:val="baseline"/>
-                <w:lang w:eastAsia="zh-CN"/>
-              </w:rPr>
-            </w:pPr>
-            <w:r>
-              <w:rPr>
-                <w:rFonts w:hint="eastAsia" w:ascii="楷体_GB2312" w:eastAsia="楷体_GB2312"/>
+            <w:vAlign w:val="center"/>
+          </w:tcPr>
+          <w:p>
+            <w:pPr>
+              <w:jc w:val="center"/>
+              <w:rPr>
+                <w:rFonts w:hint="eastAsia" w:ascii="楷体_GB2312" w:eastAsia="楷体_GB2312"/>
+                <w:b/>
+                <w:bCs/>
+                <w:sz w:val="24"/>
+                <w:vertAlign w:val="baseline"/>
+                <w:lang w:eastAsia="zh-CN"/>
+              </w:rPr>
+            </w:pPr>
+            <w:r>
+              <w:rPr>
+                <w:rFonts w:hint="eastAsia" w:ascii="楷体_GB2312" w:eastAsia="楷体_GB2312"/>
+                <w:b/>
                 <w:bCs/>
                 <w:sz w:val="24"/>
                 <w:vertAlign w:val="baseline"/>
@@ -5089,21 +5290,24 @@
           <w:tcPr>
             <w:tcW w:w="1218" w:type="dxa"/>
             <w:vMerge w:val="restart"/>
-          </w:tcPr>
-          <w:p>
-            <w:pPr>
-              <w:jc w:val="left"/>
-              <w:rPr>
-                <w:rFonts w:hint="eastAsia" w:ascii="楷体_GB2312" w:eastAsia="楷体_GB2312"/>
-                <w:bCs/>
-                <w:sz w:val="24"/>
-                <w:vertAlign w:val="baseline"/>
-                <w:lang w:eastAsia="zh-CN"/>
-              </w:rPr>
-            </w:pPr>
-            <w:r>
-              <w:rPr>
-                <w:rFonts w:hint="eastAsia" w:ascii="楷体_GB2312" w:eastAsia="楷体_GB2312"/>
+            <w:vAlign w:val="center"/>
+          </w:tcPr>
+          <w:p>
+            <w:pPr>
+              <w:jc w:val="center"/>
+              <w:rPr>
+                <w:rFonts w:hint="eastAsia" w:ascii="楷体_GB2312" w:eastAsia="楷体_GB2312"/>
+                <w:b/>
+                <w:bCs/>
+                <w:sz w:val="24"/>
+                <w:vertAlign w:val="baseline"/>
+                <w:lang w:eastAsia="zh-CN"/>
+              </w:rPr>
+            </w:pPr>
+            <w:r>
+              <w:rPr>
+                <w:rFonts w:hint="eastAsia" w:ascii="楷体_GB2312" w:eastAsia="楷体_GB2312"/>
+                <w:b/>
                 <w:bCs/>
                 <w:sz w:val="24"/>
                 <w:vertAlign w:val="baseline"/>
@@ -5117,21 +5321,24 @@
           <w:tcPr>
             <w:tcW w:w="1218" w:type="dxa"/>
             <w:vMerge w:val="restart"/>
-          </w:tcPr>
-          <w:p>
-            <w:pPr>
-              <w:jc w:val="left"/>
-              <w:rPr>
-                <w:rFonts w:hint="eastAsia" w:ascii="楷体_GB2312" w:eastAsia="楷体_GB2312"/>
-                <w:bCs/>
-                <w:sz w:val="24"/>
-                <w:vertAlign w:val="baseline"/>
-                <w:lang w:eastAsia="zh-CN"/>
-              </w:rPr>
-            </w:pPr>
-            <w:r>
-              <w:rPr>
-                <w:rFonts w:hint="eastAsia" w:ascii="楷体_GB2312" w:eastAsia="楷体_GB2312"/>
+            <w:vAlign w:val="center"/>
+          </w:tcPr>
+          <w:p>
+            <w:pPr>
+              <w:jc w:val="center"/>
+              <w:rPr>
+                <w:rFonts w:hint="eastAsia" w:ascii="楷体_GB2312" w:eastAsia="楷体_GB2312"/>
+                <w:b/>
+                <w:bCs/>
+                <w:sz w:val="24"/>
+                <w:vertAlign w:val="baseline"/>
+                <w:lang w:eastAsia="zh-CN"/>
+              </w:rPr>
+            </w:pPr>
+            <w:r>
+              <w:rPr>
+                <w:rFonts w:hint="eastAsia" w:ascii="楷体_GB2312" w:eastAsia="楷体_GB2312"/>
+                <w:b/>
                 <w:bCs/>
                 <w:sz w:val="24"/>
                 <w:vertAlign w:val="baseline"/>
@@ -5145,27 +5352,30 @@
           <w:tcPr>
             <w:tcW w:w="1218" w:type="dxa"/>
             <w:vMerge w:val="restart"/>
-          </w:tcPr>
-          <w:p>
-            <w:pPr>
-              <w:jc w:val="left"/>
-              <w:rPr>
-                <w:rFonts w:hint="eastAsia" w:ascii="楷体_GB2312" w:eastAsia="楷体_GB2312"/>
-                <w:bCs/>
-                <w:sz w:val="24"/>
-                <w:vertAlign w:val="baseline"/>
-                <w:lang w:eastAsia="zh-CN"/>
-              </w:rPr>
-            </w:pPr>
-            <w:r>
-              <w:rPr>
-                <w:rFonts w:hint="eastAsia" w:ascii="楷体_GB2312" w:eastAsia="楷体_GB2312"/>
-                <w:bCs/>
-                <w:sz w:val="24"/>
-                <w:vertAlign w:val="baseline"/>
-                <w:lang w:eastAsia="zh-CN"/>
-              </w:rPr>
-              <w:t>相对残余应变(%)</w:t>
+            <w:vAlign w:val="center"/>
+          </w:tcPr>
+          <w:p>
+            <w:pPr>
+              <w:jc w:val="center"/>
+              <w:rPr>
+                <w:rFonts w:hint="eastAsia" w:ascii="楷体_GB2312" w:eastAsia="楷体_GB2312"/>
+                <w:b/>
+                <w:bCs/>
+                <w:sz w:val="24"/>
+                <w:vertAlign w:val="baseline"/>
+                <w:lang w:eastAsia="zh-CN"/>
+              </w:rPr>
+            </w:pPr>
+            <w:r>
+              <w:rPr>
+                <w:rFonts w:hint="eastAsia" w:ascii="楷体_GB2312" w:eastAsia="楷体_GB2312"/>
+                <w:b/>
+                <w:bCs/>
+                <w:sz w:val="24"/>
+                <w:vertAlign w:val="baseline"/>
+                <w:lang w:eastAsia="zh-CN"/>
+              </w:rPr>
+              <w:t>相对残余应变</w:t>
             </w:r>
           </w:p>
         </w:tc>
@@ -5190,10 +5400,11 @@
           <w:tcPr>
             <w:tcW w:w="1217" w:type="dxa"/>
             <w:vMerge w:val="continue"/>
-          </w:tcPr>
-          <w:p>
-            <w:pPr>
-              <w:jc w:val="left"/>
+            <w:vAlign w:val="center"/>
+          </w:tcPr>
+          <w:p>
+            <w:pPr>
+              <w:jc w:val="center"/>
               <w:rPr>
                 <w:rFonts w:ascii="楷体_GB2312" w:eastAsia="楷体_GB2312"/>
                 <w:bCs/>
@@ -5206,21 +5417,24 @@
         <w:tc>
           <w:tcPr>
             <w:tcW w:w="1217" w:type="dxa"/>
-          </w:tcPr>
-          <w:p>
-            <w:pPr>
-              <w:jc w:val="left"/>
-              <w:rPr>
-                <w:rFonts w:hint="eastAsia" w:ascii="楷体_GB2312" w:eastAsia="楷体_GB2312"/>
-                <w:bCs/>
-                <w:sz w:val="24"/>
-                <w:vertAlign w:val="baseline"/>
-                <w:lang w:eastAsia="zh-CN"/>
-              </w:rPr>
-            </w:pPr>
-            <w:r>
-              <w:rPr>
-                <w:rFonts w:hint="eastAsia" w:ascii="楷体_GB2312" w:eastAsia="楷体_GB2312"/>
+            <w:vAlign w:val="center"/>
+          </w:tcPr>
+          <w:p>
+            <w:pPr>
+              <w:jc w:val="center"/>
+              <w:rPr>
+                <w:rFonts w:hint="eastAsia" w:ascii="楷体_GB2312" w:eastAsia="楷体_GB2312"/>
+                <w:b/>
+                <w:bCs/>
+                <w:sz w:val="24"/>
+                <w:vertAlign w:val="baseline"/>
+                <w:lang w:eastAsia="zh-CN"/>
+              </w:rPr>
+            </w:pPr>
+            <w:r>
+              <w:rPr>
+                <w:rFonts w:hint="eastAsia" w:ascii="楷体_GB2312" w:eastAsia="楷体_GB2312"/>
+                <w:b/>
                 <w:bCs/>
                 <w:sz w:val="24"/>
                 <w:vertAlign w:val="baseline"/>
@@ -5233,21 +5447,24 @@
         <w:tc>
           <w:tcPr>
             <w:tcW w:w="1217" w:type="dxa"/>
-          </w:tcPr>
-          <w:p>
-            <w:pPr>
-              <w:jc w:val="left"/>
-              <w:rPr>
-                <w:rFonts w:hint="eastAsia" w:ascii="楷体_GB2312" w:eastAsia="楷体_GB2312"/>
-                <w:bCs/>
-                <w:sz w:val="24"/>
-                <w:vertAlign w:val="baseline"/>
-                <w:lang w:eastAsia="zh-CN"/>
-              </w:rPr>
-            </w:pPr>
-            <w:r>
-              <w:rPr>
-                <w:rFonts w:hint="eastAsia" w:ascii="楷体_GB2312" w:eastAsia="楷体_GB2312"/>
+            <w:vAlign w:val="center"/>
+          </w:tcPr>
+          <w:p>
+            <w:pPr>
+              <w:jc w:val="center"/>
+              <w:rPr>
+                <w:rFonts w:hint="eastAsia" w:ascii="楷体_GB2312" w:eastAsia="楷体_GB2312"/>
+                <w:b/>
+                <w:bCs/>
+                <w:sz w:val="24"/>
+                <w:vertAlign w:val="baseline"/>
+                <w:lang w:eastAsia="zh-CN"/>
+              </w:rPr>
+            </w:pPr>
+            <w:r>
+              <w:rPr>
+                <w:rFonts w:hint="eastAsia" w:ascii="楷体_GB2312" w:eastAsia="楷体_GB2312"/>
+                <w:b/>
                 <w:bCs/>
                 <w:sz w:val="24"/>
                 <w:vertAlign w:val="baseline"/>
@@ -5260,21 +5477,24 @@
         <w:tc>
           <w:tcPr>
             <w:tcW w:w="1217" w:type="dxa"/>
-          </w:tcPr>
-          <w:p>
-            <w:pPr>
-              <w:jc w:val="left"/>
-              <w:rPr>
-                <w:rFonts w:hint="eastAsia" w:ascii="楷体_GB2312" w:eastAsia="楷体_GB2312"/>
-                <w:bCs/>
-                <w:sz w:val="24"/>
-                <w:vertAlign w:val="baseline"/>
-                <w:lang w:eastAsia="zh-CN"/>
-              </w:rPr>
-            </w:pPr>
-            <w:r>
-              <w:rPr>
-                <w:rFonts w:hint="eastAsia" w:ascii="楷体_GB2312" w:eastAsia="楷体_GB2312"/>
+            <w:vAlign w:val="center"/>
+          </w:tcPr>
+          <w:p>
+            <w:pPr>
+              <w:jc w:val="center"/>
+              <w:rPr>
+                <w:rFonts w:hint="eastAsia" w:ascii="楷体_GB2312" w:eastAsia="楷体_GB2312"/>
+                <w:b/>
+                <w:bCs/>
+                <w:sz w:val="24"/>
+                <w:vertAlign w:val="baseline"/>
+                <w:lang w:eastAsia="zh-CN"/>
+              </w:rPr>
+            </w:pPr>
+            <w:r>
+              <w:rPr>
+                <w:rFonts w:hint="eastAsia" w:ascii="楷体_GB2312" w:eastAsia="楷体_GB2312"/>
+                <w:b/>
                 <w:bCs/>
                 <w:sz w:val="24"/>
                 <w:vertAlign w:val="baseline"/>
@@ -5288,10 +5508,11 @@
           <w:tcPr>
             <w:tcW w:w="1218" w:type="dxa"/>
             <w:vMerge w:val="continue"/>
-          </w:tcPr>
-          <w:p>
-            <w:pPr>
-              <w:jc w:val="left"/>
+            <w:vAlign w:val="center"/>
+          </w:tcPr>
+          <w:p>
+            <w:pPr>
+              <w:jc w:val="center"/>
               <w:rPr>
                 <w:rFonts w:ascii="楷体_GB2312" w:eastAsia="楷体_GB2312"/>
                 <w:bCs/>
@@ -5305,10 +5526,11 @@
           <w:tcPr>
             <w:tcW w:w="1218" w:type="dxa"/>
             <w:vMerge w:val="continue"/>
-          </w:tcPr>
-          <w:p>
-            <w:pPr>
-              <w:jc w:val="left"/>
+            <w:vAlign w:val="center"/>
+          </w:tcPr>
+          <w:p>
+            <w:pPr>
+              <w:jc w:val="center"/>
               <w:rPr>
                 <w:rFonts w:ascii="楷体_GB2312" w:eastAsia="楷体_GB2312"/>
                 <w:bCs/>
@@ -5322,10 +5544,11 @@
           <w:tcPr>
             <w:tcW w:w="1218" w:type="dxa"/>
             <w:vMerge w:val="continue"/>
-          </w:tcPr>
-          <w:p>
-            <w:pPr>
-              <w:jc w:val="left"/>
+            <w:vAlign w:val="center"/>
+          </w:tcPr>
+          <w:p>
+            <w:pPr>
+              <w:jc w:val="center"/>
               <w:rPr>
                 <w:rFonts w:ascii="楷体_GB2312" w:eastAsia="楷体_GB2312"/>
                 <w:bCs/>
@@ -5355,10 +5578,11 @@
         <w:tc>
           <w:tcPr>
             <w:tcW w:w="1217" w:type="dxa"/>
-          </w:tcPr>
-          <w:p>
-            <w:pPr>
-              <w:jc w:val="left"/>
+            <w:vAlign w:val="center"/>
+          </w:tcPr>
+          <w:p>
+            <w:pPr>
+              <w:jc w:val="center"/>
               <w:rPr>
                 <w:rFonts w:hint="eastAsia" w:ascii="楷体_GB2312" w:eastAsia="楷体_GB2312"/>
                 <w:bCs/>
@@ -5382,10 +5606,11 @@
         <w:tc>
           <w:tcPr>
             <w:tcW w:w="1217" w:type="dxa"/>
-          </w:tcPr>
-          <w:p>
-            <w:pPr>
-              <w:jc w:val="left"/>
+            <w:vAlign w:val="center"/>
+          </w:tcPr>
+          <w:p>
+            <w:pPr>
+              <w:jc w:val="center"/>
               <w:rPr>
                 <w:rFonts w:hint="eastAsia" w:ascii="楷体_GB2312" w:eastAsia="楷体_GB2312"/>
                 <w:bCs/>
@@ -5409,10 +5634,11 @@
         <w:tc>
           <w:tcPr>
             <w:tcW w:w="1217" w:type="dxa"/>
-          </w:tcPr>
-          <w:p>
-            <w:pPr>
-              <w:jc w:val="left"/>
+            <w:vAlign w:val="center"/>
+          </w:tcPr>
+          <w:p>
+            <w:pPr>
+              <w:jc w:val="center"/>
               <w:rPr>
                 <w:rFonts w:hint="eastAsia" w:ascii="楷体_GB2312" w:eastAsia="楷体_GB2312"/>
                 <w:bCs/>
@@ -5436,10 +5662,11 @@
         <w:tc>
           <w:tcPr>
             <w:tcW w:w="1217" w:type="dxa"/>
-          </w:tcPr>
-          <w:p>
-            <w:pPr>
-              <w:jc w:val="left"/>
+            <w:vAlign w:val="center"/>
+          </w:tcPr>
+          <w:p>
+            <w:pPr>
+              <w:jc w:val="center"/>
               <w:rPr>
                 <w:rFonts w:hint="eastAsia" w:ascii="楷体_GB2312" w:eastAsia="楷体_GB2312"/>
                 <w:bCs/>
@@ -5463,10 +5690,11 @@
         <w:tc>
           <w:tcPr>
             <w:tcW w:w="1218" w:type="dxa"/>
-          </w:tcPr>
-          <w:p>
-            <w:pPr>
-              <w:jc w:val="left"/>
+            <w:vAlign w:val="center"/>
+          </w:tcPr>
+          <w:p>
+            <w:pPr>
+              <w:jc w:val="center"/>
               <w:rPr>
                 <w:rFonts w:hint="eastAsia" w:ascii="楷体_GB2312" w:eastAsia="楷体_GB2312"/>
                 <w:bCs/>
@@ -5490,10 +5718,11 @@
         <w:tc>
           <w:tcPr>
             <w:tcW w:w="1218" w:type="dxa"/>
-          </w:tcPr>
-          <w:p>
-            <w:pPr>
-              <w:jc w:val="left"/>
+            <w:vAlign w:val="center"/>
+          </w:tcPr>
+          <w:p>
+            <w:pPr>
+              <w:jc w:val="center"/>
               <w:rPr>
                 <w:rFonts w:hint="eastAsia" w:ascii="楷体_GB2312" w:eastAsia="楷体_GB2312"/>
                 <w:bCs/>
@@ -5517,10 +5746,11 @@
         <w:tc>
           <w:tcPr>
             <w:tcW w:w="1218" w:type="dxa"/>
-          </w:tcPr>
-          <w:p>
-            <w:pPr>
-              <w:jc w:val="left"/>
+            <w:vAlign w:val="center"/>
+          </w:tcPr>
+          <w:p>
+            <w:pPr>
+              <w:jc w:val="center"/>
               <w:rPr>
                 <w:rFonts w:hint="eastAsia" w:ascii="楷体_GB2312" w:eastAsia="楷体_GB2312"/>
                 <w:bCs/>
@@ -5561,10 +5791,11 @@
         <w:tc>
           <w:tcPr>
             <w:tcW w:w="1217" w:type="dxa"/>
-          </w:tcPr>
-          <w:p>
-            <w:pPr>
-              <w:jc w:val="left"/>
+            <w:vAlign w:val="center"/>
+          </w:tcPr>
+          <w:p>
+            <w:pPr>
+              <w:jc w:val="center"/>
               <w:rPr>
                 <w:rFonts w:hint="eastAsia" w:ascii="楷体_GB2312" w:eastAsia="楷体_GB2312"/>
                 <w:bCs/>
@@ -5588,10 +5819,11 @@
         <w:tc>
           <w:tcPr>
             <w:tcW w:w="1217" w:type="dxa"/>
-          </w:tcPr>
-          <w:p>
-            <w:pPr>
-              <w:jc w:val="left"/>
+            <w:vAlign w:val="center"/>
+          </w:tcPr>
+          <w:p>
+            <w:pPr>
+              <w:jc w:val="center"/>
               <w:rPr>
                 <w:rFonts w:hint="eastAsia" w:ascii="楷体_GB2312" w:eastAsia="楷体_GB2312"/>
                 <w:bCs/>
@@ -5615,10 +5847,11 @@
         <w:tc>
           <w:tcPr>
             <w:tcW w:w="1217" w:type="dxa"/>
-          </w:tcPr>
-          <w:p>
-            <w:pPr>
-              <w:jc w:val="left"/>
+            <w:vAlign w:val="center"/>
+          </w:tcPr>
+          <w:p>
+            <w:pPr>
+              <w:jc w:val="center"/>
               <w:rPr>
                 <w:rFonts w:hint="eastAsia" w:ascii="楷体_GB2312" w:eastAsia="楷体_GB2312"/>
                 <w:bCs/>
@@ -5642,10 +5875,11 @@
         <w:tc>
           <w:tcPr>
             <w:tcW w:w="1217" w:type="dxa"/>
-          </w:tcPr>
-          <w:p>
-            <w:pPr>
-              <w:jc w:val="left"/>
+            <w:vAlign w:val="center"/>
+          </w:tcPr>
+          <w:p>
+            <w:pPr>
+              <w:jc w:val="center"/>
               <w:rPr>
                 <w:rFonts w:hint="eastAsia" w:ascii="楷体_GB2312" w:eastAsia="楷体_GB2312"/>
                 <w:bCs/>
@@ -5669,10 +5903,11 @@
         <w:tc>
           <w:tcPr>
             <w:tcW w:w="1218" w:type="dxa"/>
-          </w:tcPr>
-          <w:p>
-            <w:pPr>
-              <w:jc w:val="left"/>
+            <w:vAlign w:val="center"/>
+          </w:tcPr>
+          <w:p>
+            <w:pPr>
+              <w:jc w:val="center"/>
               <w:rPr>
                 <w:rFonts w:hint="eastAsia" w:ascii="楷体_GB2312" w:eastAsia="楷体_GB2312"/>
                 <w:bCs/>
@@ -5696,10 +5931,11 @@
         <w:tc>
           <w:tcPr>
             <w:tcW w:w="1218" w:type="dxa"/>
-          </w:tcPr>
-          <w:p>
-            <w:pPr>
-              <w:jc w:val="left"/>
+            <w:vAlign w:val="center"/>
+          </w:tcPr>
+          <w:p>
+            <w:pPr>
+              <w:jc w:val="center"/>
               <w:rPr>
                 <w:rFonts w:hint="eastAsia" w:ascii="楷体_GB2312" w:eastAsia="楷体_GB2312"/>
                 <w:bCs/>
@@ -5723,10 +5959,11 @@
         <w:tc>
           <w:tcPr>
             <w:tcW w:w="1218" w:type="dxa"/>
-          </w:tcPr>
-          <w:p>
-            <w:pPr>
-              <w:jc w:val="left"/>
+            <w:vAlign w:val="center"/>
+          </w:tcPr>
+          <w:p>
+            <w:pPr>
+              <w:jc w:val="center"/>
               <w:rPr>
                 <w:rFonts w:hint="eastAsia" w:ascii="楷体_GB2312" w:eastAsia="楷体_GB2312"/>
                 <w:bCs/>
@@ -5767,10 +6004,11 @@
         <w:tc>
           <w:tcPr>
             <w:tcW w:w="1217" w:type="dxa"/>
-          </w:tcPr>
-          <w:p>
-            <w:pPr>
-              <w:jc w:val="left"/>
+            <w:vAlign w:val="center"/>
+          </w:tcPr>
+          <w:p>
+            <w:pPr>
+              <w:jc w:val="center"/>
               <w:rPr>
                 <w:rFonts w:hint="eastAsia" w:ascii="楷体_GB2312" w:eastAsia="楷体_GB2312"/>
                 <w:bCs/>
@@ -5794,10 +6032,11 @@
         <w:tc>
           <w:tcPr>
             <w:tcW w:w="1217" w:type="dxa"/>
-          </w:tcPr>
-          <w:p>
-            <w:pPr>
-              <w:jc w:val="left"/>
+            <w:vAlign w:val="center"/>
+          </w:tcPr>
+          <w:p>
+            <w:pPr>
+              <w:jc w:val="center"/>
               <w:rPr>
                 <w:rFonts w:hint="eastAsia" w:ascii="楷体_GB2312" w:eastAsia="楷体_GB2312"/>
                 <w:bCs/>
@@ -5821,10 +6060,11 @@
         <w:tc>
           <w:tcPr>
             <w:tcW w:w="1217" w:type="dxa"/>
-          </w:tcPr>
-          <w:p>
-            <w:pPr>
-              <w:jc w:val="left"/>
+            <w:vAlign w:val="center"/>
+          </w:tcPr>
+          <w:p>
+            <w:pPr>
+              <w:jc w:val="center"/>
               <w:rPr>
                 <w:rFonts w:hint="eastAsia" w:ascii="楷体_GB2312" w:eastAsia="楷体_GB2312"/>
                 <w:bCs/>
@@ -5848,10 +6088,11 @@
         <w:tc>
           <w:tcPr>
             <w:tcW w:w="1217" w:type="dxa"/>
-          </w:tcPr>
-          <w:p>
-            <w:pPr>
-              <w:jc w:val="left"/>
+            <w:vAlign w:val="center"/>
+          </w:tcPr>
+          <w:p>
+            <w:pPr>
+              <w:jc w:val="center"/>
               <w:rPr>
                 <w:rFonts w:hint="eastAsia" w:ascii="楷体_GB2312" w:eastAsia="楷体_GB2312"/>
                 <w:bCs/>
@@ -5875,10 +6116,11 @@
         <w:tc>
           <w:tcPr>
             <w:tcW w:w="1218" w:type="dxa"/>
-          </w:tcPr>
-          <w:p>
-            <w:pPr>
-              <w:jc w:val="left"/>
+            <w:vAlign w:val="center"/>
+          </w:tcPr>
+          <w:p>
+            <w:pPr>
+              <w:jc w:val="center"/>
               <w:rPr>
                 <w:rFonts w:hint="eastAsia" w:ascii="楷体_GB2312" w:eastAsia="楷体_GB2312"/>
                 <w:bCs/>
@@ -5902,10 +6144,11 @@
         <w:tc>
           <w:tcPr>
             <w:tcW w:w="1218" w:type="dxa"/>
-          </w:tcPr>
-          <w:p>
-            <w:pPr>
-              <w:jc w:val="left"/>
+            <w:vAlign w:val="center"/>
+          </w:tcPr>
+          <w:p>
+            <w:pPr>
+              <w:jc w:val="center"/>
               <w:rPr>
                 <w:rFonts w:hint="eastAsia" w:ascii="楷体_GB2312" w:eastAsia="楷体_GB2312"/>
                 <w:bCs/>
@@ -5929,10 +6172,11 @@
         <w:tc>
           <w:tcPr>
             <w:tcW w:w="1218" w:type="dxa"/>
-          </w:tcPr>
-          <w:p>
-            <w:pPr>
-              <w:jc w:val="left"/>
+            <w:vAlign w:val="center"/>
+          </w:tcPr>
+          <w:p>
+            <w:pPr>
+              <w:jc w:val="center"/>
               <w:rPr>
                 <w:rFonts w:hint="eastAsia" w:ascii="楷体_GB2312" w:eastAsia="楷体_GB2312"/>
                 <w:bCs/>
@@ -5973,10 +6217,11 @@
         <w:tc>
           <w:tcPr>
             <w:tcW w:w="1217" w:type="dxa"/>
-          </w:tcPr>
-          <w:p>
-            <w:pPr>
-              <w:jc w:val="left"/>
+            <w:vAlign w:val="center"/>
+          </w:tcPr>
+          <w:p>
+            <w:pPr>
+              <w:jc w:val="center"/>
               <w:rPr>
                 <w:rFonts w:hint="eastAsia" w:ascii="楷体_GB2312" w:eastAsia="楷体_GB2312"/>
                 <w:bCs/>
@@ -6000,10 +6245,11 @@
         <w:tc>
           <w:tcPr>
             <w:tcW w:w="1217" w:type="dxa"/>
-          </w:tcPr>
-          <w:p>
-            <w:pPr>
-              <w:jc w:val="left"/>
+            <w:vAlign w:val="center"/>
+          </w:tcPr>
+          <w:p>
+            <w:pPr>
+              <w:jc w:val="center"/>
               <w:rPr>
                 <w:rFonts w:hint="eastAsia" w:ascii="楷体_GB2312" w:eastAsia="楷体_GB2312"/>
                 <w:bCs/>
@@ -6027,10 +6273,11 @@
         <w:tc>
           <w:tcPr>
             <w:tcW w:w="1217" w:type="dxa"/>
-          </w:tcPr>
-          <w:p>
-            <w:pPr>
-              <w:jc w:val="left"/>
+            <w:vAlign w:val="center"/>
+          </w:tcPr>
+          <w:p>
+            <w:pPr>
+              <w:jc w:val="center"/>
               <w:rPr>
                 <w:rFonts w:hint="eastAsia" w:ascii="楷体_GB2312" w:eastAsia="楷体_GB2312"/>
                 <w:bCs/>
@@ -6054,10 +6301,11 @@
         <w:tc>
           <w:tcPr>
             <w:tcW w:w="1217" w:type="dxa"/>
-          </w:tcPr>
-          <w:p>
-            <w:pPr>
-              <w:jc w:val="left"/>
+            <w:vAlign w:val="center"/>
+          </w:tcPr>
+          <w:p>
+            <w:pPr>
+              <w:jc w:val="center"/>
               <w:rPr>
                 <w:rFonts w:hint="eastAsia" w:ascii="楷体_GB2312" w:eastAsia="楷体_GB2312"/>
                 <w:bCs/>
@@ -6081,10 +6329,11 @@
         <w:tc>
           <w:tcPr>
             <w:tcW w:w="1218" w:type="dxa"/>
-          </w:tcPr>
-          <w:p>
-            <w:pPr>
-              <w:jc w:val="left"/>
+            <w:vAlign w:val="center"/>
+          </w:tcPr>
+          <w:p>
+            <w:pPr>
+              <w:jc w:val="center"/>
               <w:rPr>
                 <w:rFonts w:hint="eastAsia" w:ascii="楷体_GB2312" w:eastAsia="楷体_GB2312"/>
                 <w:bCs/>
@@ -6108,10 +6357,11 @@
         <w:tc>
           <w:tcPr>
             <w:tcW w:w="1218" w:type="dxa"/>
-          </w:tcPr>
-          <w:p>
-            <w:pPr>
-              <w:jc w:val="left"/>
+            <w:vAlign w:val="center"/>
+          </w:tcPr>
+          <w:p>
+            <w:pPr>
+              <w:jc w:val="center"/>
               <w:rPr>
                 <w:rFonts w:hint="eastAsia" w:ascii="楷体_GB2312" w:eastAsia="楷体_GB2312"/>
                 <w:bCs/>
@@ -6135,10 +6385,11 @@
         <w:tc>
           <w:tcPr>
             <w:tcW w:w="1218" w:type="dxa"/>
-          </w:tcPr>
-          <w:p>
-            <w:pPr>
-              <w:jc w:val="left"/>
+            <w:vAlign w:val="center"/>
+          </w:tcPr>
+          <w:p>
+            <w:pPr>
+              <w:jc w:val="center"/>
               <w:rPr>
                 <w:rFonts w:hint="eastAsia" w:ascii="楷体_GB2312" w:eastAsia="楷体_GB2312"/>
                 <w:bCs/>
@@ -6160,6 +6411,7 @@
           </w:p>
         </w:tc>
       </w:tr>
+      <w:bookmarkEnd w:id="0"/>
     </w:tbl>
     <w:p>
       <w:pPr>

</xml_diff>

<commit_message>
add not export disp or strain chart feature
</commit_message>
<xml_diff>
--- a/AutoReportSource.docx
+++ b/AutoReportSource.docx
@@ -257,80 +257,7 @@
           <w:sz w:val="24"/>
           <w:lang w:val="en-US" w:eastAsia="zh-CN"/>
         </w:rPr>
-        <w:instrText xml:space="preserve"> REF _Ref16708 \h </w:instrText>
-      </w:r>
-      <w:r>
-        <w:rPr>
-          <w:rFonts w:hint="eastAsia" w:cs="Times New Roman"/>
-          <w:color w:val="auto"/>
-          <w:sz w:val="24"/>
-          <w:lang w:val="en-US" w:eastAsia="zh-CN"/>
-        </w:rPr>
-        <w:fldChar w:fldCharType="separate"/>
-      </w:r>
-      <w:r>
-        <w:t xml:space="preserve">表 </w:t>
-      </w:r>
-      <w:r>
-        <w:fldChar w:fldCharType="begin"/>
-      </w:r>
-      <w:r>
-        <w:instrText xml:space="preserve"> STYLEREF 1 \s </w:instrText>
-      </w:r>
-      <w:r>
-        <w:fldChar w:fldCharType="separate"/>
-      </w:r>
-      <w:r>
-        <w:t>1</w:t>
-      </w:r>
-      <w:r>
-        <w:fldChar w:fldCharType="end"/>
-      </w:r>
-      <w:r>
-        <w:rPr>
-          <w:rFonts w:hint="eastAsia"/>
-          <w:lang w:eastAsia="zh-CN"/>
-        </w:rPr>
-        <w:t>-</w:t>
-      </w:r>
-      <w:r>
-        <w:t>1</w:t>
-      </w:r>
-      <w:r>
-        <w:rPr>
-          <w:rFonts w:hint="eastAsia" w:cs="Times New Roman"/>
-          <w:color w:val="auto"/>
-          <w:sz w:val="24"/>
-          <w:lang w:val="en-US" w:eastAsia="zh-CN"/>
-        </w:rPr>
-        <w:fldChar w:fldCharType="end"/>
-      </w:r>
-      <w:r>
-        <w:rPr>
-          <w:rFonts w:hint="eastAsia" w:cs="Times New Roman"/>
-          <w:color w:val="auto"/>
-          <w:sz w:val="24"/>
-          <w:lang w:val="en-US" w:eastAsia="zh-CN"/>
-        </w:rPr>
-        <w:t>，挠度实测值与理论计算值的关系曲线详见</w:t>
-      </w:r>
-      <w:r>
-        <w:rPr>
-          <w:rFonts w:hint="eastAsia" w:cs="Times New Roman"/>
-          <w:color w:val="auto"/>
-          <w:sz w:val="24"/>
-          <w:lang w:val="en-US" w:eastAsia="zh-CN"/>
-        </w:rPr>
-        <w:fldChar w:fldCharType="begin"/>
-      </w:r>
-      <w:r>
-        <w:rPr>
-          <w:rFonts w:hint="eastAsia" w:cs="Times New Roman"/>
-          <w:color w:val="auto"/>
-          <w:sz w:val="24"/>
-          <w:lang w:val="en-US" w:eastAsia="zh-CN"/>
-        </w:rPr>
-        <w:instrText xml:space="preserve"> REF _Ref4876 \h </w:instrText>
+        <w:instrText xml:space="preserve"> REF _Ref6040 \h </w:instrText>
       </w:r>
       <w:r>
         <w:rPr>
@@ -400,7 +327,7 @@
           <w:lang w:val="en-US" w:eastAsia="zh-CN"/>
         </w:rPr>
       </w:pPr>
-      <w:bookmarkStart w:id="3" w:name="_Ref16708"/>
+      <w:bookmarkStart w:id="3" w:name="_Ref9865"/>
       <w:r>
         <w:t xml:space="preserve">表 </w:t>
       </w:r>
@@ -1716,7 +1643,7 @@
           <wp:inline distT="0" distB="0" distL="114300" distR="114300">
             <wp:extent cx="4445000" cy="2540000"/>
             <wp:effectExtent l="4445" t="4445" r="8255" b="8255"/>
-            <wp:docPr id="71" name="图表 70"/>
+            <wp:docPr id="9" name="图表 8"/>
             <wp:cNvGraphicFramePr/>
             <a:graphic xmlns:a="http://schemas.openxmlformats.org/drawingml/2006/main">
               <a:graphicData uri="http://schemas.openxmlformats.org/drawingml/2006/chart">
@@ -1739,7 +1666,7 @@
           <w:lang w:val="en-US" w:eastAsia="zh-CN"/>
         </w:rPr>
       </w:pPr>
-      <w:bookmarkStart w:id="4" w:name="_Ref4876"/>
+      <w:bookmarkStart w:id="4" w:name="_Ref6040"/>
       <w:r>
         <w:t xml:space="preserve">图 </w:t>
       </w:r>
@@ -1827,80 +1754,7 @@
           <w:sz w:val="24"/>
           <w:lang w:val="en-US" w:eastAsia="zh-CN"/>
         </w:rPr>
-        <w:instrText xml:space="preserve"> REF _Ref10199 \h </w:instrText>
-      </w:r>
-      <w:r>
-        <w:rPr>
-          <w:rFonts w:hint="eastAsia" w:cs="Times New Roman"/>
-          <w:color w:val="auto"/>
-          <w:sz w:val="24"/>
-          <w:lang w:val="en-US" w:eastAsia="zh-CN"/>
-        </w:rPr>
-        <w:fldChar w:fldCharType="separate"/>
-      </w:r>
-      <w:r>
-        <w:t xml:space="preserve">表 </w:t>
-      </w:r>
-      <w:r>
-        <w:fldChar w:fldCharType="begin"/>
-      </w:r>
-      <w:r>
-        <w:instrText xml:space="preserve"> STYLEREF 1 \s </w:instrText>
-      </w:r>
-      <w:r>
-        <w:fldChar w:fldCharType="separate"/>
-      </w:r>
-      <w:r>
-        <w:t>1</w:t>
-      </w:r>
-      <w:r>
-        <w:fldChar w:fldCharType="end"/>
-      </w:r>
-      <w:r>
-        <w:rPr>
-          <w:rFonts w:hint="eastAsia"/>
-          <w:lang w:eastAsia="zh-CN"/>
-        </w:rPr>
-        <w:t>-</w:t>
-      </w:r>
-      <w:r>
-        <w:t>2</w:t>
-      </w:r>
-      <w:r>
-        <w:rPr>
-          <w:rFonts w:hint="eastAsia" w:cs="Times New Roman"/>
-          <w:color w:val="auto"/>
-          <w:sz w:val="24"/>
-          <w:lang w:val="en-US" w:eastAsia="zh-CN"/>
-        </w:rPr>
-        <w:fldChar w:fldCharType="end"/>
-      </w:r>
-      <w:r>
-        <w:rPr>
-          <w:rFonts w:hint="eastAsia" w:cs="Times New Roman"/>
-          <w:color w:val="auto"/>
-          <w:sz w:val="24"/>
-          <w:lang w:val="en-US" w:eastAsia="zh-CN"/>
-        </w:rPr>
-        <w:t>。应变实测值与理论计算值的关系曲线详见</w:t>
-      </w:r>
-      <w:r>
-        <w:rPr>
-          <w:rFonts w:hint="eastAsia" w:cs="Times New Roman"/>
-          <w:color w:val="auto"/>
-          <w:sz w:val="24"/>
-          <w:lang w:val="en-US" w:eastAsia="zh-CN"/>
-        </w:rPr>
-        <w:fldChar w:fldCharType="begin"/>
-      </w:r>
-      <w:r>
-        <w:rPr>
-          <w:rFonts w:hint="eastAsia" w:cs="Times New Roman"/>
-          <w:color w:val="auto"/>
-          <w:sz w:val="24"/>
-          <w:lang w:val="en-US" w:eastAsia="zh-CN"/>
-        </w:rPr>
-        <w:instrText xml:space="preserve"> REF _Ref23829 \h </w:instrText>
+        <w:instrText xml:space="preserve"> REF _Ref28602 \h </w:instrText>
       </w:r>
       <w:r>
         <w:rPr>
@@ -1970,7 +1824,7 @@
           <w:lang w:val="en-US" w:eastAsia="zh-CN"/>
         </w:rPr>
       </w:pPr>
-      <w:bookmarkStart w:id="5" w:name="_Ref10199"/>
+      <w:bookmarkStart w:id="5" w:name="_Ref29681"/>
       <w:r>
         <w:t xml:space="preserve">表 </w:t>
       </w:r>
@@ -3305,7 +3159,7 @@
           <wp:inline distT="0" distB="0" distL="114300" distR="114300">
             <wp:extent cx="4445000" cy="2540000"/>
             <wp:effectExtent l="4445" t="4445" r="8255" b="8255"/>
-            <wp:docPr id="1" name="图表 71"/>
+            <wp:docPr id="1" name="图表 11"/>
             <wp:cNvGraphicFramePr/>
             <a:graphic xmlns:a="http://schemas.openxmlformats.org/drawingml/2006/main">
               <a:graphicData uri="http://schemas.openxmlformats.org/drawingml/2006/chart">
@@ -3328,7 +3182,7 @@
           <w:lang w:val="en-US" w:eastAsia="zh-CN"/>
         </w:rPr>
       </w:pPr>
-      <w:bookmarkStart w:id="6" w:name="_Ref23829"/>
+      <w:bookmarkStart w:id="6" w:name="_Ref28602"/>
       <w:r>
         <w:t xml:space="preserve">图 </w:t>
       </w:r>
@@ -3416,80 +3270,7 @@
           <w:sz w:val="24"/>
           <w:lang w:val="en-US" w:eastAsia="zh-CN"/>
         </w:rPr>
-        <w:instrText xml:space="preserve"> REF _Ref2344 \h </w:instrText>
-      </w:r>
-      <w:r>
-        <w:rPr>
-          <w:rFonts w:hint="eastAsia" w:cs="Times New Roman"/>
-          <w:color w:val="auto"/>
-          <w:sz w:val="24"/>
-          <w:lang w:val="en-US" w:eastAsia="zh-CN"/>
-        </w:rPr>
-        <w:fldChar w:fldCharType="separate"/>
-      </w:r>
-      <w:r>
-        <w:t xml:space="preserve">表 </w:t>
-      </w:r>
-      <w:r>
-        <w:fldChar w:fldCharType="begin"/>
-      </w:r>
-      <w:r>
-        <w:instrText xml:space="preserve"> STYLEREF 1 \s </w:instrText>
-      </w:r>
-      <w:r>
-        <w:fldChar w:fldCharType="separate"/>
-      </w:r>
-      <w:r>
-        <w:t>1</w:t>
-      </w:r>
-      <w:r>
-        <w:fldChar w:fldCharType="end"/>
-      </w:r>
-      <w:r>
-        <w:rPr>
-          <w:rFonts w:hint="eastAsia"/>
-          <w:lang w:eastAsia="zh-CN"/>
-        </w:rPr>
-        <w:t>-</w:t>
-      </w:r>
-      <w:r>
-        <w:t>3</w:t>
-      </w:r>
-      <w:r>
-        <w:rPr>
-          <w:rFonts w:hint="eastAsia" w:cs="Times New Roman"/>
-          <w:color w:val="auto"/>
-          <w:sz w:val="24"/>
-          <w:lang w:val="en-US" w:eastAsia="zh-CN"/>
-        </w:rPr>
-        <w:fldChar w:fldCharType="end"/>
-      </w:r>
-      <w:r>
-        <w:rPr>
-          <w:rFonts w:hint="eastAsia" w:cs="Times New Roman"/>
-          <w:color w:val="auto"/>
-          <w:sz w:val="24"/>
-          <w:lang w:val="en-US" w:eastAsia="zh-CN"/>
-        </w:rPr>
-        <w:t>。应变实测值与理论计算值的关系曲线详见</w:t>
-      </w:r>
-      <w:r>
-        <w:rPr>
-          <w:rFonts w:hint="eastAsia" w:cs="Times New Roman"/>
-          <w:color w:val="auto"/>
-          <w:sz w:val="24"/>
-          <w:lang w:val="en-US" w:eastAsia="zh-CN"/>
-        </w:rPr>
-        <w:fldChar w:fldCharType="begin"/>
-      </w:r>
-      <w:r>
-        <w:rPr>
-          <w:rFonts w:hint="eastAsia" w:cs="Times New Roman"/>
-          <w:color w:val="auto"/>
-          <w:sz w:val="24"/>
-          <w:lang w:val="en-US" w:eastAsia="zh-CN"/>
-        </w:rPr>
-        <w:instrText xml:space="preserve"> REF _Ref20218 \h </w:instrText>
+        <w:instrText xml:space="preserve"> REF _Ref9869 \h </w:instrText>
       </w:r>
       <w:r>
         <w:rPr>
@@ -3559,7 +3340,7 @@
           <w:lang w:val="en-US" w:eastAsia="zh-CN"/>
         </w:rPr>
       </w:pPr>
-      <w:bookmarkStart w:id="7" w:name="_Ref2344"/>
+      <w:bookmarkStart w:id="7" w:name="_Ref32158"/>
       <w:r>
         <w:t xml:space="preserve">表 </w:t>
       </w:r>
@@ -4875,7 +4656,7 @@
           <wp:inline distT="0" distB="0" distL="114300" distR="114300">
             <wp:extent cx="4445000" cy="2540000"/>
             <wp:effectExtent l="4445" t="4445" r="8255" b="8255"/>
-            <wp:docPr id="2" name="图表 72"/>
+            <wp:docPr id="13" name="图表 12"/>
             <wp:cNvGraphicFramePr/>
             <a:graphic xmlns:a="http://schemas.openxmlformats.org/drawingml/2006/main">
               <a:graphicData uri="http://schemas.openxmlformats.org/drawingml/2006/chart">
@@ -4898,7 +4679,7 @@
           <w:lang w:val="en-US" w:eastAsia="zh-CN"/>
         </w:rPr>
       </w:pPr>
-      <w:bookmarkStart w:id="8" w:name="_Ref20218"/>
+      <w:bookmarkStart w:id="8" w:name="_Ref9869"/>
       <w:r>
         <w:t xml:space="preserve">图 </w:t>
       </w:r>
@@ -4986,80 +4767,7 @@
           <w:sz w:val="24"/>
           <w:lang w:val="en-US" w:eastAsia="zh-CN"/>
         </w:rPr>
-        <w:instrText xml:space="preserve"> REF _Ref5933 \h </w:instrText>
-      </w:r>
-      <w:r>
-        <w:rPr>
-          <w:rFonts w:hint="eastAsia" w:cs="Times New Roman"/>
-          <w:color w:val="auto"/>
-          <w:sz w:val="24"/>
-          <w:lang w:val="en-US" w:eastAsia="zh-CN"/>
-        </w:rPr>
-        <w:fldChar w:fldCharType="separate"/>
-      </w:r>
-      <w:r>
-        <w:t xml:space="preserve">表 </w:t>
-      </w:r>
-      <w:r>
-        <w:fldChar w:fldCharType="begin"/>
-      </w:r>
-      <w:r>
-        <w:instrText xml:space="preserve"> STYLEREF 1 \s </w:instrText>
-      </w:r>
-      <w:r>
-        <w:fldChar w:fldCharType="separate"/>
-      </w:r>
-      <w:r>
-        <w:t>1</w:t>
-      </w:r>
-      <w:r>
-        <w:fldChar w:fldCharType="end"/>
-      </w:r>
-      <w:r>
-        <w:rPr>
-          <w:rFonts w:hint="eastAsia"/>
-          <w:lang w:eastAsia="zh-CN"/>
-        </w:rPr>
-        <w:t>-</w:t>
-      </w:r>
-      <w:r>
-        <w:t>4</w:t>
-      </w:r>
-      <w:r>
-        <w:rPr>
-          <w:rFonts w:hint="eastAsia" w:cs="Times New Roman"/>
-          <w:color w:val="auto"/>
-          <w:sz w:val="24"/>
-          <w:lang w:val="en-US" w:eastAsia="zh-CN"/>
-        </w:rPr>
-        <w:fldChar w:fldCharType="end"/>
-      </w:r>
-      <w:r>
-        <w:rPr>
-          <w:rFonts w:hint="eastAsia" w:cs="Times New Roman"/>
-          <w:color w:val="auto"/>
-          <w:sz w:val="24"/>
-          <w:lang w:val="en-US" w:eastAsia="zh-CN"/>
-        </w:rPr>
-        <w:t>，挠度实测值与理论计算值的关系曲线详见</w:t>
-      </w:r>
-      <w:r>
-        <w:rPr>
-          <w:rFonts w:hint="eastAsia" w:cs="Times New Roman"/>
-          <w:color w:val="auto"/>
-          <w:sz w:val="24"/>
-          <w:lang w:val="en-US" w:eastAsia="zh-CN"/>
-        </w:rPr>
-        <w:fldChar w:fldCharType="begin"/>
-      </w:r>
-      <w:r>
-        <w:rPr>
-          <w:rFonts w:hint="eastAsia" w:cs="Times New Roman"/>
-          <w:color w:val="auto"/>
-          <w:sz w:val="24"/>
-          <w:lang w:val="en-US" w:eastAsia="zh-CN"/>
-        </w:rPr>
-        <w:instrText xml:space="preserve"> REF _Ref29010 \h </w:instrText>
+        <w:instrText xml:space="preserve"> REF _Ref23410 \h </w:instrText>
       </w:r>
       <w:r>
         <w:rPr>
@@ -5129,7 +4837,7 @@
           <w:lang w:val="en-US" w:eastAsia="zh-CN"/>
         </w:rPr>
       </w:pPr>
-      <w:bookmarkStart w:id="9" w:name="_Ref5933"/>
+      <w:bookmarkStart w:id="9" w:name="_Ref16309"/>
       <w:r>
         <w:t xml:space="preserve">表 </w:t>
       </w:r>
@@ -6445,7 +6153,7 @@
           <wp:inline distT="0" distB="0" distL="114300" distR="114300">
             <wp:extent cx="4445000" cy="2540000"/>
             <wp:effectExtent l="4445" t="4445" r="8255" b="8255"/>
-            <wp:docPr id="72" name="图表 71"/>
+            <wp:docPr id="11" name="图表 10"/>
             <wp:cNvGraphicFramePr/>
             <a:graphic xmlns:a="http://schemas.openxmlformats.org/drawingml/2006/main">
               <a:graphicData uri="http://schemas.openxmlformats.org/drawingml/2006/chart">
@@ -6468,7 +6176,7 @@
           <w:lang w:val="en-US" w:eastAsia="zh-CN"/>
         </w:rPr>
       </w:pPr>
-      <w:bookmarkStart w:id="10" w:name="_Ref29010"/>
+      <w:bookmarkStart w:id="10" w:name="_Ref23410"/>
       <w:r>
         <w:t xml:space="preserve">图 </w:t>
       </w:r>
@@ -6556,80 +6264,7 @@
           <w:sz w:val="24"/>
           <w:lang w:val="en-US" w:eastAsia="zh-CN"/>
         </w:rPr>
-        <w:instrText xml:space="preserve"> REF _Ref22294 \h </w:instrText>
-      </w:r>
-      <w:r>
-        <w:rPr>
-          <w:rFonts w:hint="eastAsia" w:cs="Times New Roman"/>
-          <w:color w:val="auto"/>
-          <w:sz w:val="24"/>
-          <w:lang w:val="en-US" w:eastAsia="zh-CN"/>
-        </w:rPr>
-        <w:fldChar w:fldCharType="separate"/>
-      </w:r>
-      <w:r>
-        <w:t xml:space="preserve">表 </w:t>
-      </w:r>
-      <w:r>
-        <w:fldChar w:fldCharType="begin"/>
-      </w:r>
-      <w:r>
-        <w:instrText xml:space="preserve"> STYLEREF 1 \s </w:instrText>
-      </w:r>
-      <w:r>
-        <w:fldChar w:fldCharType="separate"/>
-      </w:r>
-      <w:r>
-        <w:t>1</w:t>
-      </w:r>
-      <w:r>
-        <w:fldChar w:fldCharType="end"/>
-      </w:r>
-      <w:r>
-        <w:rPr>
-          <w:rFonts w:hint="eastAsia"/>
-          <w:lang w:eastAsia="zh-CN"/>
-        </w:rPr>
-        <w:t>-</w:t>
-      </w:r>
-      <w:r>
-        <w:t>5</w:t>
-      </w:r>
-      <w:r>
-        <w:rPr>
-          <w:rFonts w:hint="eastAsia" w:cs="Times New Roman"/>
-          <w:color w:val="auto"/>
-          <w:sz w:val="24"/>
-          <w:lang w:val="en-US" w:eastAsia="zh-CN"/>
-        </w:rPr>
-        <w:fldChar w:fldCharType="end"/>
-      </w:r>
-      <w:r>
-        <w:rPr>
-          <w:rFonts w:hint="eastAsia" w:cs="Times New Roman"/>
-          <w:color w:val="auto"/>
-          <w:sz w:val="24"/>
-          <w:lang w:val="en-US" w:eastAsia="zh-CN"/>
-        </w:rPr>
-        <w:t>。应变实测值与理论计算值的关系曲线详见</w:t>
-      </w:r>
-      <w:r>
-        <w:rPr>
-          <w:rFonts w:hint="eastAsia" w:cs="Times New Roman"/>
-          <w:color w:val="auto"/>
-          <w:sz w:val="24"/>
-          <w:lang w:val="en-US" w:eastAsia="zh-CN"/>
-        </w:rPr>
-        <w:fldChar w:fldCharType="begin"/>
-      </w:r>
-      <w:r>
-        <w:rPr>
-          <w:rFonts w:hint="eastAsia" w:cs="Times New Roman"/>
-          <w:color w:val="auto"/>
-          <w:sz w:val="24"/>
-          <w:lang w:val="en-US" w:eastAsia="zh-CN"/>
-        </w:rPr>
-        <w:instrText xml:space="preserve"> REF _Ref19198 \h </w:instrText>
+        <w:instrText xml:space="preserve"> REF _Ref1405 \h </w:instrText>
       </w:r>
       <w:r>
         <w:rPr>
@@ -6701,7 +6336,7 @@
           <w:lang w:val="en-US" w:eastAsia="zh-CN"/>
         </w:rPr>
       </w:pPr>
-      <w:bookmarkStart w:id="11" w:name="_Ref22294"/>
+      <w:bookmarkStart w:id="11" w:name="_Ref16788"/>
       <w:r>
         <w:t xml:space="preserve">表 </w:t>
       </w:r>
@@ -8017,7 +7652,7 @@
           <wp:inline distT="0" distB="0" distL="114300" distR="114300">
             <wp:extent cx="4445000" cy="2540000"/>
             <wp:effectExtent l="4445" t="4445" r="8255" b="8255"/>
-            <wp:docPr id="74" name="图表 73"/>
+            <wp:docPr id="14" name="图表 13"/>
             <wp:cNvGraphicFramePr/>
             <a:graphic xmlns:a="http://schemas.openxmlformats.org/drawingml/2006/main">
               <a:graphicData uri="http://schemas.openxmlformats.org/drawingml/2006/chart">
@@ -8040,7 +7675,7 @@
           <w:lang w:val="en-US" w:eastAsia="zh-CN"/>
         </w:rPr>
       </w:pPr>
-      <w:bookmarkStart w:id="12" w:name="_Ref19198"/>
+      <w:bookmarkStart w:id="12" w:name="_Ref1405"/>
       <w:r>
         <w:t xml:space="preserve">图 </w:t>
       </w:r>
@@ -8128,80 +7763,7 @@
           <w:sz w:val="24"/>
           <w:lang w:val="en-US" w:eastAsia="zh-CN"/>
         </w:rPr>
-        <w:instrText xml:space="preserve"> REF _Ref30331 \h </w:instrText>
-      </w:r>
-      <w:r>
-        <w:rPr>
-          <w:rFonts w:hint="eastAsia" w:cs="Times New Roman"/>
-          <w:color w:val="auto"/>
-          <w:sz w:val="24"/>
-          <w:lang w:val="en-US" w:eastAsia="zh-CN"/>
-        </w:rPr>
-        <w:fldChar w:fldCharType="separate"/>
-      </w:r>
-      <w:r>
-        <w:t xml:space="preserve">表 </w:t>
-      </w:r>
-      <w:r>
-        <w:fldChar w:fldCharType="begin"/>
-      </w:r>
-      <w:r>
-        <w:instrText xml:space="preserve"> STYLEREF 1 \s </w:instrText>
-      </w:r>
-      <w:r>
-        <w:fldChar w:fldCharType="separate"/>
-      </w:r>
-      <w:r>
-        <w:t>1</w:t>
-      </w:r>
-      <w:r>
-        <w:fldChar w:fldCharType="end"/>
-      </w:r>
-      <w:r>
-        <w:rPr>
-          <w:rFonts w:hint="eastAsia"/>
-          <w:lang w:eastAsia="zh-CN"/>
-        </w:rPr>
-        <w:t>-</w:t>
-      </w:r>
-      <w:r>
-        <w:t>6</w:t>
-      </w:r>
-      <w:r>
-        <w:rPr>
-          <w:rFonts w:hint="eastAsia" w:cs="Times New Roman"/>
-          <w:color w:val="auto"/>
-          <w:sz w:val="24"/>
-          <w:lang w:val="en-US" w:eastAsia="zh-CN"/>
-        </w:rPr>
-        <w:fldChar w:fldCharType="end"/>
-      </w:r>
-      <w:r>
-        <w:rPr>
-          <w:rFonts w:hint="eastAsia" w:cs="Times New Roman"/>
-          <w:color w:val="auto"/>
-          <w:sz w:val="24"/>
-          <w:lang w:val="en-US" w:eastAsia="zh-CN"/>
-        </w:rPr>
-        <w:t>，挠度实测值与理论计算值的关系曲线详见</w:t>
-      </w:r>
-      <w:r>
-        <w:rPr>
-          <w:rFonts w:hint="eastAsia" w:cs="Times New Roman"/>
-          <w:color w:val="auto"/>
-          <w:sz w:val="24"/>
-          <w:lang w:val="en-US" w:eastAsia="zh-CN"/>
-        </w:rPr>
-        <w:fldChar w:fldCharType="begin"/>
-      </w:r>
-      <w:r>
-        <w:rPr>
-          <w:rFonts w:hint="eastAsia" w:cs="Times New Roman"/>
-          <w:color w:val="auto"/>
-          <w:sz w:val="24"/>
-          <w:lang w:val="en-US" w:eastAsia="zh-CN"/>
-        </w:rPr>
-        <w:instrText xml:space="preserve"> REF _Ref5800 \h </w:instrText>
+        <w:instrText xml:space="preserve"> REF _Ref32168 \h </w:instrText>
       </w:r>
       <w:r>
         <w:rPr>
@@ -8271,7 +7833,7 @@
           <w:lang w:val="en-US" w:eastAsia="zh-CN"/>
         </w:rPr>
       </w:pPr>
-      <w:bookmarkStart w:id="13" w:name="_Ref30331"/>
+      <w:bookmarkStart w:id="13" w:name="_Ref31274"/>
       <w:r>
         <w:t xml:space="preserve">表 </w:t>
       </w:r>
@@ -9174,7 +8736,7 @@
           <wp:inline distT="0" distB="0" distL="114300" distR="114300">
             <wp:extent cx="4445000" cy="2540000"/>
             <wp:effectExtent l="4445" t="4445" r="8255" b="8255"/>
-            <wp:docPr id="73" name="图表 72"/>
+            <wp:docPr id="12" name="图表 11"/>
             <wp:cNvGraphicFramePr/>
             <a:graphic xmlns:a="http://schemas.openxmlformats.org/drawingml/2006/main">
               <a:graphicData uri="http://schemas.openxmlformats.org/drawingml/2006/chart">
@@ -9197,7 +8759,7 @@
           <w:lang w:val="en-US" w:eastAsia="zh-CN"/>
         </w:rPr>
       </w:pPr>
-      <w:bookmarkStart w:id="14" w:name="_Ref5800"/>
+      <w:bookmarkStart w:id="14" w:name="_Ref32168"/>
       <w:r>
         <w:t xml:space="preserve">图 </w:t>
       </w:r>
@@ -10262,11 +9824,11 @@
         </c:dLbls>
         <c:marker val="1"/>
         <c:smooth val="0"/>
-        <c:axId val="350797587"/>
-        <c:axId val="56129040"/>
+        <c:axId val="613176935"/>
+        <c:axId val="777492910"/>
       </c:lineChart>
       <c:catAx>
-        <c:axId val="350797587"/>
+        <c:axId val="613176935"/>
         <c:scaling>
           <c:orientation val="minMax"/>
         </c:scaling>
@@ -10342,7 +9904,7 @@
             </a:pPr>
           </a:p>
         </c:txPr>
-        <c:crossAx val="56129040"/>
+        <c:crossAx val="777492910"/>
         <c:crosses val="autoZero"/>
         <c:auto val="1"/>
         <c:lblAlgn val="ctr"/>
@@ -10350,7 +9912,7 @@
         <c:noMultiLvlLbl val="0"/>
       </c:catAx>
       <c:valAx>
-        <c:axId val="56129040"/>
+        <c:axId val="777492910"/>
         <c:scaling>
           <c:orientation val="minMax"/>
         </c:scaling>
@@ -10435,7 +9997,7 @@
             </a:pPr>
           </a:p>
         </c:txPr>
-        <c:crossAx val="350797587"/>
+        <c:crossAx val="613176935"/>
         <c:crosses val="autoZero"/>
         <c:crossBetween val="between"/>
       </c:valAx>
@@ -10710,11 +10272,11 @@
         </c:dLbls>
         <c:marker val="1"/>
         <c:smooth val="0"/>
-        <c:axId val="31158774"/>
-        <c:axId val="138886795"/>
+        <c:axId val="984992524"/>
+        <c:axId val="106204922"/>
       </c:lineChart>
       <c:catAx>
-        <c:axId val="31158774"/>
+        <c:axId val="984992524"/>
         <c:scaling>
           <c:orientation val="minMax"/>
         </c:scaling>
@@ -10790,7 +10352,7 @@
             </a:pPr>
           </a:p>
         </c:txPr>
-        <c:crossAx val="138886795"/>
+        <c:crossAx val="106204922"/>
         <c:crosses val="autoZero"/>
         <c:auto val="1"/>
         <c:lblAlgn val="ctr"/>
@@ -10798,7 +10360,7 @@
         <c:noMultiLvlLbl val="0"/>
       </c:catAx>
       <c:valAx>
-        <c:axId val="138886795"/>
+        <c:axId val="106204922"/>
         <c:scaling>
           <c:orientation val="minMax"/>
         </c:scaling>
@@ -10883,7 +10445,7 @@
             </a:pPr>
           </a:p>
         </c:txPr>
-        <c:crossAx val="31158774"/>
+        <c:crossAx val="984992524"/>
         <c:crosses val="autoZero"/>
         <c:crossBetween val="between"/>
       </c:valAx>
@@ -11158,11 +10720,11 @@
         </c:dLbls>
         <c:marker val="1"/>
         <c:smooth val="0"/>
-        <c:axId val="722426027"/>
-        <c:axId val="650720936"/>
+        <c:axId val="257459312"/>
+        <c:axId val="726668443"/>
       </c:lineChart>
       <c:catAx>
-        <c:axId val="722426027"/>
+        <c:axId val="257459312"/>
         <c:scaling>
           <c:orientation val="minMax"/>
         </c:scaling>
@@ -11238,7 +10800,7 @@
             </a:pPr>
           </a:p>
         </c:txPr>
-        <c:crossAx val="650720936"/>
+        <c:crossAx val="726668443"/>
         <c:crosses val="autoZero"/>
         <c:auto val="1"/>
         <c:lblAlgn val="ctr"/>
@@ -11246,7 +10808,7 @@
         <c:noMultiLvlLbl val="0"/>
       </c:catAx>
       <c:valAx>
-        <c:axId val="650720936"/>
+        <c:axId val="726668443"/>
         <c:scaling>
           <c:orientation val="minMax"/>
         </c:scaling>
@@ -11331,7 +10893,7 @@
             </a:pPr>
           </a:p>
         </c:txPr>
-        <c:crossAx val="722426027"/>
+        <c:crossAx val="257459312"/>
         <c:crosses val="autoZero"/>
         <c:crossBetween val="between"/>
       </c:valAx>
@@ -11606,11 +11168,11 @@
         </c:dLbls>
         <c:marker val="1"/>
         <c:smooth val="0"/>
-        <c:axId val="284982266"/>
-        <c:axId val="291748174"/>
+        <c:axId val="40132063"/>
+        <c:axId val="890558285"/>
       </c:lineChart>
       <c:catAx>
-        <c:axId val="284982266"/>
+        <c:axId val="40132063"/>
         <c:scaling>
           <c:orientation val="minMax"/>
         </c:scaling>
@@ -11686,7 +11248,7 @@
             </a:pPr>
           </a:p>
         </c:txPr>
-        <c:crossAx val="291748174"/>
+        <c:crossAx val="890558285"/>
         <c:crosses val="autoZero"/>
         <c:auto val="1"/>
         <c:lblAlgn val="ctr"/>
@@ -11694,7 +11256,7 @@
         <c:noMultiLvlLbl val="0"/>
       </c:catAx>
       <c:valAx>
-        <c:axId val="291748174"/>
+        <c:axId val="890558285"/>
         <c:scaling>
           <c:orientation val="minMax"/>
         </c:scaling>
@@ -11779,7 +11341,7 @@
             </a:pPr>
           </a:p>
         </c:txPr>
-        <c:crossAx val="284982266"/>
+        <c:crossAx val="40132063"/>
         <c:crosses val="autoZero"/>
         <c:crossBetween val="between"/>
       </c:valAx>
@@ -12054,11 +11616,11 @@
         </c:dLbls>
         <c:marker val="1"/>
         <c:smooth val="0"/>
-        <c:axId val="192206182"/>
-        <c:axId val="980533741"/>
+        <c:axId val="766294058"/>
+        <c:axId val="139591638"/>
       </c:lineChart>
       <c:catAx>
-        <c:axId val="192206182"/>
+        <c:axId val="766294058"/>
         <c:scaling>
           <c:orientation val="minMax"/>
         </c:scaling>
@@ -12134,7 +11696,7 @@
             </a:pPr>
           </a:p>
         </c:txPr>
-        <c:crossAx val="980533741"/>
+        <c:crossAx val="139591638"/>
         <c:crosses val="autoZero"/>
         <c:auto val="1"/>
         <c:lblAlgn val="ctr"/>
@@ -12142,7 +11704,7 @@
         <c:noMultiLvlLbl val="0"/>
       </c:catAx>
       <c:valAx>
-        <c:axId val="980533741"/>
+        <c:axId val="139591638"/>
         <c:scaling>
           <c:orientation val="minMax"/>
         </c:scaling>
@@ -12227,7 +11789,7 @@
             </a:pPr>
           </a:p>
         </c:txPr>
-        <c:crossAx val="192206182"/>
+        <c:crossAx val="766294058"/>
         <c:crosses val="autoZero"/>
         <c:crossBetween val="between"/>
       </c:valAx>
@@ -12450,11 +12012,11 @@
         </c:dLbls>
         <c:marker val="1"/>
         <c:smooth val="0"/>
-        <c:axId val="797500848"/>
-        <c:axId val="595025082"/>
+        <c:axId val="265272358"/>
+        <c:axId val="437963927"/>
       </c:lineChart>
       <c:catAx>
-        <c:axId val="797500848"/>
+        <c:axId val="265272358"/>
         <c:scaling>
           <c:orientation val="minMax"/>
         </c:scaling>
@@ -12530,7 +12092,7 @@
             </a:pPr>
           </a:p>
         </c:txPr>
-        <c:crossAx val="595025082"/>
+        <c:crossAx val="437963927"/>
         <c:crosses val="autoZero"/>
         <c:auto val="1"/>
         <c:lblAlgn val="ctr"/>
@@ -12538,7 +12100,7 @@
         <c:noMultiLvlLbl val="0"/>
       </c:catAx>
       <c:valAx>
-        <c:axId val="595025082"/>
+        <c:axId val="437963927"/>
         <c:scaling>
           <c:orientation val="minMax"/>
         </c:scaling>
@@ -12623,7 +12185,7 @@
             </a:pPr>
           </a:p>
         </c:txPr>
-        <c:crossAx val="797500848"/>
+        <c:crossAx val="265272358"/>
         <c:crosses val="autoZero"/>
         <c:crossBetween val="between"/>
       </c:valAx>

</xml_diff>

<commit_message>
divide disp and strain result from detail results
</commit_message>
<xml_diff>
--- a/AutoReportSource.docx
+++ b/AutoReportSource.docx
@@ -1587,6 +1587,60 @@
               <w:adjustRightInd/>
               <w:snapToGrid/>
               <w:spacing w:line="400" w:lineRule="exact"/>
+              <w:ind w:left="0" w:leftChars="0" w:right="-2" w:rightChars="-1" w:firstLine="480" w:firstLineChars="200"/>
+              <w:textAlignment w:val="auto"/>
+              <w:outlineLvl w:val="9"/>
+              <w:rPr>
+                <w:rFonts w:hint="default" w:ascii="Times New Roman" w:hAnsi="Times New Roman" w:eastAsia="楷体_GB2312" w:cs="Times New Roman"/>
+                <w:bCs/>
+                <w:color w:val="auto"/>
+                <w:sz w:val="24"/>
+              </w:rPr>
+            </w:pPr>
+          </w:p>
+          <w:p>
+            <w:pPr>
+              <w:keepNext w:val="0"/>
+              <w:keepLines w:val="0"/>
+              <w:pageBreakBefore w:val="0"/>
+              <w:widowControl w:val="0"/>
+              <w:kinsoku/>
+              <w:wordWrap/>
+              <w:overflowPunct/>
+              <w:topLinePunct w:val="0"/>
+              <w:autoSpaceDE/>
+              <w:autoSpaceDN/>
+              <w:bidi w:val="0"/>
+              <w:adjustRightInd/>
+              <w:snapToGrid/>
+              <w:spacing w:line="400" w:lineRule="exact"/>
+              <w:ind w:left="0" w:leftChars="0" w:right="-2" w:rightChars="-1" w:firstLine="480" w:firstLineChars="200"/>
+              <w:textAlignment w:val="auto"/>
+              <w:outlineLvl w:val="9"/>
+              <w:rPr>
+                <w:rFonts w:hint="default" w:ascii="Times New Roman" w:hAnsi="Times New Roman" w:eastAsia="楷体_GB2312" w:cs="Times New Roman"/>
+                <w:bCs/>
+                <w:color w:val="auto"/>
+                <w:sz w:val="24"/>
+              </w:rPr>
+            </w:pPr>
+          </w:p>
+          <w:p>
+            <w:pPr>
+              <w:keepNext w:val="0"/>
+              <w:keepLines w:val="0"/>
+              <w:pageBreakBefore w:val="0"/>
+              <w:widowControl w:val="0"/>
+              <w:kinsoku/>
+              <w:wordWrap/>
+              <w:overflowPunct/>
+              <w:topLinePunct w:val="0"/>
+              <w:autoSpaceDE/>
+              <w:autoSpaceDN/>
+              <w:bidi w:val="0"/>
+              <w:adjustRightInd/>
+              <w:snapToGrid/>
+              <w:spacing w:line="400" w:lineRule="exact"/>
               <w:ind w:left="0" w:leftChars="0" w:right="0" w:rightChars="0" w:firstLine="480" w:firstLineChars="200"/>
               <w:jc w:val="both"/>
               <w:textAlignment w:val="auto"/>
@@ -2021,67 +2075,6 @@
                 <w:sz w:val="24"/>
               </w:rPr>
               <w:t>=实测挠度/理论挠度</w:t>
-            </w:r>
-          </w:p>
-          <w:p>
-            <w:pPr>
-              <w:keepNext w:val="0"/>
-              <w:keepLines w:val="0"/>
-              <w:pageBreakBefore w:val="0"/>
-              <w:widowControl w:val="0"/>
-              <w:numPr>
-                <w:ilvl w:val="0"/>
-                <w:numId w:val="0"/>
-              </w:numPr>
-              <w:kinsoku/>
-              <w:wordWrap/>
-              <w:overflowPunct/>
-              <w:topLinePunct w:val="0"/>
-              <w:autoSpaceDE/>
-              <w:autoSpaceDN/>
-              <w:bidi w:val="0"/>
-              <w:adjustRightInd/>
-              <w:snapToGrid/>
-              <w:spacing w:line="400" w:lineRule="exact"/>
-              <w:ind w:left="0" w:leftChars="0" w:right="0" w:rightChars="0" w:firstLine="480" w:firstLineChars="200"/>
-              <w:jc w:val="left"/>
-              <w:textAlignment w:val="auto"/>
-              <w:outlineLvl w:val="9"/>
-              <w:rPr>
-                <w:rFonts w:hint="eastAsia" w:ascii="楷体_GB2312" w:eastAsia="楷体_GB2312"/>
-                <w:bCs/>
-                <w:sz w:val="24"/>
-              </w:rPr>
-            </w:pPr>
-            <w:r>
-              <w:rPr>
-                <w:rFonts w:hint="eastAsia" w:ascii="楷体_GB2312" w:eastAsia="楷体_GB2312"/>
-                <w:sz w:val="24"/>
-              </w:rPr>
-              <w:t>(</w:t>
-            </w:r>
-            <w:r>
-              <w:rPr>
-                <w:rFonts w:hint="eastAsia" w:ascii="楷体_GB2312" w:eastAsia="楷体_GB2312"/>
-                <w:sz w:val="24"/>
-                <w:lang w:val="en-US" w:eastAsia="zh-CN"/>
-              </w:rPr>
-              <w:t>1</w:t>
-            </w:r>
-            <w:r>
-              <w:rPr>
-                <w:rFonts w:hint="eastAsia" w:ascii="楷体_GB2312" w:eastAsia="楷体_GB2312"/>
-                <w:sz w:val="24"/>
-              </w:rPr>
-              <w:t>)</w:t>
-            </w:r>
-            <w:r>
-              <w:rPr>
-                <w:rFonts w:hint="eastAsia" w:ascii="楷体_GB2312" w:eastAsia="楷体_GB2312"/>
-                <w:bCs/>
-                <w:sz w:val="24"/>
-              </w:rPr>
-              <w:t>在工况一荷载作用下，主梁最大实测弹性挠度值为5.89mm，实测控制截面的挠度值均小于理论值，校验系数在0.15～0.92之间；相对残余变形在0.00%～10.17%之间。</w:t>
             </w:r>
           </w:p>
           <w:p>
@@ -2800,26 +2793,13 @@
               <w:outlineLvl w:val="9"/>
               <w:rPr>
                 <w:rFonts w:hint="eastAsia" w:ascii="楷体_GB2312" w:eastAsia="楷体_GB2312"/>
-                <w:b/>
-                <w:bCs w:val="0"/>
-                <w:sz w:val="24"/>
-              </w:rPr>
-            </w:pPr>
-            <w:r>
-              <w:rPr>
-                <w:rFonts w:hint="eastAsia" w:ascii="楷体_GB2312" w:eastAsia="楷体_GB2312"/>
-                <w:sz w:val="24"/>
-              </w:rPr>
-              <w:t>(2)</w:t>
-            </w:r>
-            <w:r>
-              <w:rPr>
-                <w:rFonts w:hint="eastAsia" w:ascii="楷体_GB2312" w:eastAsia="楷体_GB2312"/>
+                <w:b w:val="0"/>
                 <w:bCs/>
                 <w:sz w:val="24"/>
               </w:rPr>
-              <w:t>在工况二荷载作用下，主梁最大实测弹性挠度值为4.72mm，实测控制截面的挠度值均小于理论值，校验系数在0.24～0.72之间；相对残余变形在0.00%～6.33%之间。</w:t>
-            </w:r>
+            </w:pPr>
+            <w:bookmarkStart w:id="5" w:name="DispResultStart"/>
+            <w:bookmarkEnd w:id="5"/>
           </w:p>
           <w:p>
             <w:pPr>
@@ -2842,20 +2822,22 @@
               <w:textAlignment w:val="auto"/>
               <w:outlineLvl w:val="9"/>
               <w:rPr>
-                <w:rFonts w:hint="eastAsia" w:ascii="楷体_GB2312" w:eastAsia="楷体_GB2312"/>
-                <w:b/>
-                <w:bCs w:val="0"/>
-                <w:sz w:val="24"/>
-              </w:rPr>
-            </w:pPr>
-            <w:r>
-              <w:rPr>
-                <w:rFonts w:hint="eastAsia" w:ascii="楷体_GB2312" w:eastAsia="楷体_GB2312"/>
-                <w:b/>
-                <w:bCs w:val="0"/>
-                <w:sz w:val="24"/>
-              </w:rPr>
-              <w:t>3.应变测试结果</w:t>
+                <w:rFonts w:hint="eastAsia" w:ascii="楷体_GB2312"/>
+                <w:b w:val="0"/>
+                <w:bCs/>
+                <w:sz w:val="24"/>
+                <w:lang w:eastAsia="zh-CN"/>
+              </w:rPr>
+            </w:pPr>
+            <w:r>
+              <w:rPr>
+                <w:rFonts w:hint="eastAsia" w:ascii="楷体_GB2312"/>
+                <w:b w:val="0"/>
+                <w:bCs/>
+                <w:sz w:val="24"/>
+                <w:lang w:eastAsia="zh-CN"/>
+              </w:rPr>
+              <w:t>(1)在工况一荷载作用下，主梁最大实测弹性挠度值为2.41mm，实测控制截面的挠度值均小于理论值，校验系数在0.76～0.89之间；相对残余变形在0.00%～4.74%之间。</w:t>
             </w:r>
           </w:p>
           <w:p>
@@ -2879,52 +2861,22 @@
               <w:textAlignment w:val="auto"/>
               <w:outlineLvl w:val="9"/>
               <w:rPr>
-                <w:rFonts w:hint="eastAsia" w:ascii="楷体_GB2312" w:eastAsia="楷体_GB2312"/>
-                <w:sz w:val="24"/>
-              </w:rPr>
-            </w:pPr>
-            <w:r>
-              <w:rPr>
-                <w:rFonts w:hint="eastAsia" w:ascii="楷体_GB2312" w:eastAsia="楷体_GB2312"/>
-                <w:sz w:val="24"/>
-              </w:rPr>
-              <w:t>试验荷载满载时实测控制截面的应变与相应截面在试验荷载作用下的理论计算值进行比较，其比值即为结构应变校验系数</w:t>
-            </w:r>
-            <w:r>
-              <w:rPr>
-                <w:rFonts w:hint="eastAsia" w:ascii="楷体_GB2312" w:eastAsia="楷体_GB2312"/>
-                <w:position w:val="-12"/>
-                <w:sz w:val="24"/>
-              </w:rPr>
-              <w:object>
-                <v:shape id="_x0000_i1031" o:spt="75" type="#_x0000_t75" style="height:18pt;width:12pt;" o:ole="t" filled="f" o:preferrelative="t" stroked="f" coordsize="21600,21600">
-                  <v:path/>
-                  <v:fill on="f" alignshape="1" focussize="0,0"/>
-                  <v:stroke on="f"/>
-                  <v:imagedata r:id="rId16" o:title=""/>
-                  <o:lock v:ext="edit" aspectratio="t"/>
-                  <w10:wrap type="none"/>
-                  <w10:anchorlock/>
-                </v:shape>
-                <o:OLEObject Type="Embed" ProgID="Equation.3" ShapeID="_x0000_i1031" DrawAspect="Content" ObjectID="_1468075727" r:id="rId15">
-                  <o:LockedField>false</o:LockedField>
-                </o:OLEObject>
-              </w:object>
-            </w:r>
-            <w:r>
-              <w:rPr>
-                <w:rFonts w:hint="eastAsia" w:ascii="楷体_GB2312" w:eastAsia="楷体_GB2312"/>
-                <w:sz w:val="24"/>
-                <w:vertAlign w:val="subscript"/>
-              </w:rPr>
-              <w:t>应变</w:t>
-            </w:r>
-            <w:r>
-              <w:rPr>
-                <w:rFonts w:hint="eastAsia" w:ascii="楷体_GB2312" w:eastAsia="楷体_GB2312"/>
-                <w:sz w:val="24"/>
-              </w:rPr>
-              <w:t>。</w:t>
+                <w:rFonts w:hint="eastAsia" w:ascii="楷体_GB2312"/>
+                <w:b w:val="0"/>
+                <w:bCs/>
+                <w:sz w:val="24"/>
+                <w:lang w:eastAsia="zh-CN"/>
+              </w:rPr>
+            </w:pPr>
+            <w:r>
+              <w:rPr>
+                <w:rFonts w:hint="eastAsia" w:ascii="楷体_GB2312"/>
+                <w:b w:val="0"/>
+                <w:bCs/>
+                <w:sz w:val="24"/>
+                <w:lang w:eastAsia="zh-CN"/>
+              </w:rPr>
+              <w:t>(2)在工况二荷载作用下，主梁最大实测弹性挠度值为2.11mm，实测控制截面的挠度值均小于理论值，校验系数在0.60～0.88之间；相对残余变形在0.00%～17.95%之间。</w:t>
             </w:r>
           </w:p>
           <w:p>
@@ -2948,78 +2900,22 @@
               <w:textAlignment w:val="auto"/>
               <w:outlineLvl w:val="9"/>
               <w:rPr>
-                <w:rFonts w:hint="eastAsia" w:ascii="楷体_GB2312" w:eastAsia="楷体_GB2312"/>
-                <w:sz w:val="24"/>
-              </w:rPr>
-            </w:pPr>
-            <w:r>
-              <w:rPr>
-                <w:rFonts w:hint="eastAsia" w:ascii="楷体_GB2312" w:eastAsia="楷体_GB2312"/>
-                <w:sz w:val="24"/>
-              </w:rPr>
-              <w:t>应变校验系数：</w:t>
-            </w:r>
-          </w:p>
-          <w:p>
-            <w:pPr>
-              <w:keepNext w:val="0"/>
-              <w:keepLines w:val="0"/>
-              <w:pageBreakBefore w:val="0"/>
-              <w:widowControl w:val="0"/>
-              <w:kinsoku/>
-              <w:wordWrap/>
-              <w:overflowPunct/>
-              <w:topLinePunct w:val="0"/>
-              <w:autoSpaceDE/>
-              <w:autoSpaceDN/>
-              <w:bidi w:val="0"/>
-              <w:adjustRightInd/>
-              <w:snapToGrid/>
-              <w:spacing w:line="400" w:lineRule="exact"/>
-              <w:ind w:left="0" w:leftChars="0" w:right="0" w:rightChars="0"/>
-              <w:jc w:val="center"/>
-              <w:textAlignment w:val="auto"/>
-              <w:outlineLvl w:val="9"/>
-              <w:rPr>
-                <w:rFonts w:hint="eastAsia" w:ascii="楷体_GB2312" w:eastAsia="楷体_GB2312"/>
-                <w:sz w:val="24"/>
-              </w:rPr>
-            </w:pPr>
-            <w:r>
-              <w:rPr>
-                <w:rFonts w:hint="eastAsia" w:ascii="楷体_GB2312" w:eastAsia="楷体_GB2312"/>
-                <w:position w:val="-12"/>
-                <w:sz w:val="24"/>
-              </w:rPr>
-              <w:object>
-                <v:shape id="_x0000_i1032" o:spt="75" type="#_x0000_t75" style="height:18pt;width:12pt;" o:ole="t" filled="f" o:preferrelative="t" stroked="f" coordsize="21600,21600">
-                  <v:path/>
-                  <v:fill on="f" alignshape="1" focussize="0,0"/>
-                  <v:stroke on="f"/>
-                  <v:imagedata r:id="rId7" o:title=""/>
-                  <o:lock v:ext="edit" aspectratio="t"/>
-                  <w10:wrap type="none"/>
-                  <w10:anchorlock/>
-                </v:shape>
-                <o:OLEObject Type="Embed" ProgID="Equation.3" ShapeID="_x0000_i1032" DrawAspect="Content" ObjectID="_1468075728" r:id="rId17">
-                  <o:LockedField>false</o:LockedField>
-                </o:OLEObject>
-              </w:object>
-            </w:r>
-            <w:r>
-              <w:rPr>
-                <w:rFonts w:hint="eastAsia" w:ascii="楷体_GB2312" w:eastAsia="楷体_GB2312"/>
-                <w:sz w:val="24"/>
-                <w:vertAlign w:val="subscript"/>
-              </w:rPr>
-              <w:t>应变</w:t>
-            </w:r>
-            <w:r>
-              <w:rPr>
-                <w:rFonts w:hint="eastAsia" w:ascii="楷体_GB2312" w:eastAsia="楷体_GB2312"/>
-                <w:sz w:val="24"/>
-              </w:rPr>
-              <w:t>=实测应变/理论应变</w:t>
+                <w:rFonts w:hint="eastAsia" w:ascii="楷体_GB2312"/>
+                <w:b w:val="0"/>
+                <w:bCs/>
+                <w:sz w:val="24"/>
+                <w:lang w:eastAsia="zh-CN"/>
+              </w:rPr>
+            </w:pPr>
+            <w:r>
+              <w:rPr>
+                <w:rFonts w:hint="eastAsia" w:ascii="楷体_GB2312"/>
+                <w:b w:val="0"/>
+                <w:bCs/>
+                <w:sz w:val="24"/>
+                <w:lang w:eastAsia="zh-CN"/>
+              </w:rPr>
+              <w:t>(3)在工况三荷载作用下，主梁最大实测弹性挠度值为2.11mm，实测控制截面的挠度值均小于理论值，校验系数在0.64～0.81之间；相对残余变形在4.95%～8.47%之间。</w:t>
             </w:r>
           </w:p>
           <w:p>
@@ -3043,32 +2939,13 @@
               <w:textAlignment w:val="auto"/>
               <w:outlineLvl w:val="9"/>
               <w:rPr>
-                <w:rFonts w:hint="eastAsia" w:ascii="楷体_GB2312" w:eastAsia="楷体_GB2312"/>
-                <w:sz w:val="24"/>
-              </w:rPr>
-            </w:pPr>
-            <w:r>
-              <w:rPr>
-                <w:rFonts w:hint="eastAsia" w:ascii="楷体_GB2312" w:eastAsia="楷体_GB2312"/>
-                <w:sz w:val="24"/>
-              </w:rPr>
-              <w:t>(1)在工况一荷载作用下，所测主梁最大弹性</w:t>
-            </w:r>
-            <w:r>
-              <w:rPr>
-                <w:rFonts w:hint="eastAsia" w:ascii="楷体_GB2312" w:eastAsia="楷体_GB2312"/>
-                <w:sz w:val="24"/>
-                <w:lang w:eastAsia="zh-CN"/>
-              </w:rPr>
-              <w:t>拉</w:t>
-            </w:r>
-            <w:r>
-              <w:rPr>
-                <w:rFonts w:hint="eastAsia" w:ascii="楷体_GB2312" w:eastAsia="楷体_GB2312"/>
-                <w:sz w:val="24"/>
-              </w:rPr>
-              <w:t>应变为139με，实测控制截面的混凝土应变值均小于理论值，校验系数在0.23～0.90之间；相对残余应变在0.00%～14.29%之间。</w:t>
-            </w:r>
+                <w:rFonts w:hint="eastAsia" w:ascii="楷体_GB2312"/>
+                <w:b w:val="0"/>
+                <w:bCs/>
+                <w:sz w:val="24"/>
+                <w:lang w:eastAsia="zh-CN"/>
+              </w:rPr>
+            </w:pPr>
           </w:p>
           <w:p>
             <w:pPr>
@@ -3091,92 +2968,13 @@
               <w:textAlignment w:val="auto"/>
               <w:outlineLvl w:val="9"/>
               <w:rPr>
-                <w:rFonts w:hint="eastAsia" w:ascii="楷体_GB2312" w:eastAsia="楷体_GB2312"/>
-                <w:sz w:val="24"/>
-              </w:rPr>
-            </w:pPr>
-            <w:r>
-              <w:rPr>
-                <w:rFonts w:hint="eastAsia" w:ascii="楷体_GB2312" w:eastAsia="楷体_GB2312"/>
-                <w:sz w:val="24"/>
-              </w:rPr>
-              <w:t>(</w:t>
-            </w:r>
-            <w:r>
-              <w:rPr>
-                <w:rFonts w:hint="eastAsia" w:ascii="楷体_GB2312" w:eastAsia="楷体_GB2312"/>
-                <w:sz w:val="24"/>
-                <w:lang w:val="en-US" w:eastAsia="zh-CN"/>
-              </w:rPr>
-              <w:t>2</w:t>
-            </w:r>
-            <w:r>
-              <w:rPr>
-                <w:rFonts w:hint="eastAsia" w:ascii="楷体_GB2312" w:eastAsia="楷体_GB2312"/>
-                <w:sz w:val="24"/>
-              </w:rPr>
-              <w:t>)在工况</w:t>
-            </w:r>
-            <w:r>
-              <w:rPr>
-                <w:rFonts w:hint="eastAsia" w:ascii="楷体_GB2312" w:eastAsia="楷体_GB2312"/>
-                <w:sz w:val="24"/>
-                <w:lang w:eastAsia="zh-CN"/>
-              </w:rPr>
-              <w:t>二</w:t>
-            </w:r>
-            <w:r>
-              <w:rPr>
-                <w:rFonts w:hint="eastAsia" w:ascii="楷体_GB2312" w:eastAsia="楷体_GB2312"/>
-                <w:sz w:val="24"/>
-              </w:rPr>
-              <w:t>荷载作用下，所测主梁</w:t>
-            </w:r>
-            <w:r>
-              <w:rPr>
-                <w:rFonts w:hint="eastAsia" w:ascii="楷体_GB2312" w:eastAsia="楷体_GB2312"/>
-                <w:sz w:val="24"/>
-                <w:lang w:val="en-US" w:eastAsia="zh-CN"/>
-              </w:rPr>
-              <w:t>B-B截面</w:t>
-            </w:r>
-            <w:r>
-              <w:rPr>
-                <w:rFonts w:hint="eastAsia" w:ascii="楷体_GB2312" w:eastAsia="楷体_GB2312"/>
-                <w:sz w:val="24"/>
-              </w:rPr>
-              <w:t>最大弹性</w:t>
-            </w:r>
-            <w:r>
-              <w:rPr>
-                <w:rFonts w:hint="eastAsia" w:ascii="楷体_GB2312" w:eastAsia="楷体_GB2312"/>
-                <w:sz w:val="24"/>
-                <w:lang w:eastAsia="zh-CN"/>
-              </w:rPr>
-              <w:t>压</w:t>
-            </w:r>
-            <w:r>
-              <w:rPr>
-                <w:rFonts w:hint="eastAsia" w:ascii="楷体_GB2312" w:eastAsia="楷体_GB2312"/>
-                <w:sz w:val="24"/>
-              </w:rPr>
-              <w:t>应变为-</w:t>
-            </w:r>
-            <w:r>
-              <w:rPr>
-                <w:rFonts w:hint="eastAsia" w:ascii="楷体_GB2312" w:eastAsia="楷体_GB2312"/>
-                <w:sz w:val="24"/>
-                <w:lang w:val="en-US" w:eastAsia="zh-CN"/>
-              </w:rPr>
-              <w:t>43</w:t>
-            </w:r>
-            <w:r>
-              <w:rPr>
-                <w:rFonts w:hint="eastAsia" w:ascii="楷体_GB2312" w:eastAsia="楷体_GB2312"/>
-                <w:sz w:val="24"/>
-              </w:rPr>
-              <w:t>με，实测控制截面的混凝土应变值均小于理论值，校验系数在0.07～0.34之间；相对残余应变在0.00%～14.29%之间。</w:t>
-            </w:r>
+                <w:rFonts w:hint="eastAsia" w:ascii="楷体_GB2312"/>
+                <w:b w:val="0"/>
+                <w:bCs/>
+                <w:sz w:val="24"/>
+                <w:lang w:eastAsia="zh-CN"/>
+              </w:rPr>
+            </w:pPr>
           </w:p>
           <w:p>
             <w:pPr>
@@ -3200,89 +2998,353 @@
               <w:outlineLvl w:val="9"/>
               <w:rPr>
                 <w:rFonts w:hint="eastAsia" w:ascii="楷体_GB2312" w:eastAsia="楷体_GB2312"/>
+                <w:b/>
+                <w:bCs w:val="0"/>
+                <w:sz w:val="24"/>
+              </w:rPr>
+            </w:pPr>
+            <w:r>
+              <w:rPr>
+                <w:rFonts w:hint="eastAsia" w:ascii="楷体_GB2312" w:eastAsia="楷体_GB2312"/>
+                <w:b/>
+                <w:bCs w:val="0"/>
+                <w:sz w:val="24"/>
+              </w:rPr>
+              <w:t>3.应变测试结果</w:t>
+            </w:r>
+          </w:p>
+          <w:p>
+            <w:pPr>
+              <w:keepNext w:val="0"/>
+              <w:keepLines w:val="0"/>
+              <w:pageBreakBefore w:val="0"/>
+              <w:widowControl w:val="0"/>
+              <w:kinsoku/>
+              <w:wordWrap/>
+              <w:overflowPunct/>
+              <w:topLinePunct w:val="0"/>
+              <w:autoSpaceDE/>
+              <w:autoSpaceDN/>
+              <w:bidi w:val="0"/>
+              <w:adjustRightInd/>
+              <w:snapToGrid/>
+              <w:spacing w:line="400" w:lineRule="exact"/>
+              <w:ind w:left="0" w:leftChars="0" w:right="0" w:rightChars="0" w:firstLine="480" w:firstLineChars="200"/>
+              <w:jc w:val="left"/>
+              <w:textAlignment w:val="auto"/>
+              <w:outlineLvl w:val="9"/>
+              <w:rPr>
+                <w:rFonts w:hint="eastAsia" w:ascii="楷体_GB2312" w:eastAsia="楷体_GB2312"/>
+                <w:sz w:val="24"/>
+              </w:rPr>
+            </w:pPr>
+            <w:r>
+              <w:rPr>
+                <w:rFonts w:hint="eastAsia" w:ascii="楷体_GB2312" w:eastAsia="楷体_GB2312"/>
+                <w:sz w:val="24"/>
+              </w:rPr>
+              <w:t>试验荷载满载时实测控制截面的应变与相应截面在试验荷载作用下的理论计算值进行比较，其比值即为结构应变校验系数</w:t>
+            </w:r>
+            <w:r>
+              <w:rPr>
+                <w:rFonts w:hint="eastAsia" w:ascii="楷体_GB2312" w:eastAsia="楷体_GB2312"/>
+                <w:position w:val="-12"/>
+                <w:sz w:val="24"/>
+              </w:rPr>
+              <w:object>
+                <v:shape id="_x0000_i1031" o:spt="75" type="#_x0000_t75" style="height:18pt;width:12pt;" o:ole="t" filled="f" o:preferrelative="t" stroked="f" coordsize="21600,21600">
+                  <v:path/>
+                  <v:fill on="f" alignshape="1" focussize="0,0"/>
+                  <v:stroke on="f"/>
+                  <v:imagedata r:id="rId16" o:title=""/>
+                  <o:lock v:ext="edit" aspectratio="t"/>
+                  <w10:wrap type="none"/>
+                  <w10:anchorlock/>
+                </v:shape>
+                <o:OLEObject Type="Embed" ProgID="Equation.3" ShapeID="_x0000_i1031" DrawAspect="Content" ObjectID="_1468075727" r:id="rId15">
+                  <o:LockedField>false</o:LockedField>
+                </o:OLEObject>
+              </w:object>
+            </w:r>
+            <w:r>
+              <w:rPr>
+                <w:rFonts w:hint="eastAsia" w:ascii="楷体_GB2312" w:eastAsia="楷体_GB2312"/>
+                <w:sz w:val="24"/>
+                <w:vertAlign w:val="subscript"/>
+              </w:rPr>
+              <w:t>应变</w:t>
+            </w:r>
+            <w:r>
+              <w:rPr>
+                <w:rFonts w:hint="eastAsia" w:ascii="楷体_GB2312" w:eastAsia="楷体_GB2312"/>
+                <w:sz w:val="24"/>
+              </w:rPr>
+              <w:t>。</w:t>
+            </w:r>
+          </w:p>
+          <w:p>
+            <w:pPr>
+              <w:keepNext w:val="0"/>
+              <w:keepLines w:val="0"/>
+              <w:pageBreakBefore w:val="0"/>
+              <w:widowControl w:val="0"/>
+              <w:kinsoku/>
+              <w:wordWrap/>
+              <w:overflowPunct/>
+              <w:topLinePunct w:val="0"/>
+              <w:autoSpaceDE/>
+              <w:autoSpaceDN/>
+              <w:bidi w:val="0"/>
+              <w:adjustRightInd/>
+              <w:snapToGrid/>
+              <w:spacing w:line="400" w:lineRule="exact"/>
+              <w:ind w:left="0" w:leftChars="0" w:right="0" w:rightChars="0" w:firstLine="480" w:firstLineChars="200"/>
+              <w:jc w:val="left"/>
+              <w:textAlignment w:val="auto"/>
+              <w:outlineLvl w:val="9"/>
+              <w:rPr>
+                <w:rFonts w:hint="eastAsia" w:ascii="楷体_GB2312" w:eastAsia="楷体_GB2312"/>
+                <w:sz w:val="24"/>
+              </w:rPr>
+            </w:pPr>
+            <w:r>
+              <w:rPr>
+                <w:rFonts w:hint="eastAsia" w:ascii="楷体_GB2312" w:eastAsia="楷体_GB2312"/>
+                <w:sz w:val="24"/>
+              </w:rPr>
+              <w:t>应变校验系数：</w:t>
+            </w:r>
+          </w:p>
+          <w:p>
+            <w:pPr>
+              <w:keepNext w:val="0"/>
+              <w:keepLines w:val="0"/>
+              <w:pageBreakBefore w:val="0"/>
+              <w:widowControl w:val="0"/>
+              <w:kinsoku/>
+              <w:wordWrap/>
+              <w:overflowPunct/>
+              <w:topLinePunct w:val="0"/>
+              <w:autoSpaceDE/>
+              <w:autoSpaceDN/>
+              <w:bidi w:val="0"/>
+              <w:adjustRightInd/>
+              <w:snapToGrid/>
+              <w:spacing w:line="400" w:lineRule="exact"/>
+              <w:ind w:left="0" w:leftChars="0" w:right="0" w:rightChars="0"/>
+              <w:jc w:val="center"/>
+              <w:textAlignment w:val="auto"/>
+              <w:outlineLvl w:val="9"/>
+              <w:rPr>
+                <w:rFonts w:hint="eastAsia" w:ascii="楷体_GB2312" w:eastAsia="楷体_GB2312"/>
+                <w:sz w:val="24"/>
+              </w:rPr>
+            </w:pPr>
+            <w:r>
+              <w:rPr>
+                <w:rFonts w:hint="eastAsia" w:ascii="楷体_GB2312" w:eastAsia="楷体_GB2312"/>
+                <w:position w:val="-12"/>
+                <w:sz w:val="24"/>
+              </w:rPr>
+              <w:object>
+                <v:shape id="_x0000_i1032" o:spt="75" type="#_x0000_t75" style="height:18pt;width:12pt;" o:ole="t" filled="f" o:preferrelative="t" stroked="f" coordsize="21600,21600">
+                  <v:path/>
+                  <v:fill on="f" alignshape="1" focussize="0,0"/>
+                  <v:stroke on="f"/>
+                  <v:imagedata r:id="rId7" o:title=""/>
+                  <o:lock v:ext="edit" aspectratio="t"/>
+                  <w10:wrap type="none"/>
+                  <w10:anchorlock/>
+                </v:shape>
+                <o:OLEObject Type="Embed" ProgID="Equation.3" ShapeID="_x0000_i1032" DrawAspect="Content" ObjectID="_1468075728" r:id="rId17">
+                  <o:LockedField>false</o:LockedField>
+                </o:OLEObject>
+              </w:object>
+            </w:r>
+            <w:r>
+              <w:rPr>
+                <w:rFonts w:hint="eastAsia" w:ascii="楷体_GB2312" w:eastAsia="楷体_GB2312"/>
+                <w:sz w:val="24"/>
+                <w:vertAlign w:val="subscript"/>
+              </w:rPr>
+              <w:t>应变</w:t>
+            </w:r>
+            <w:r>
+              <w:rPr>
+                <w:rFonts w:hint="eastAsia" w:ascii="楷体_GB2312" w:eastAsia="楷体_GB2312"/>
+                <w:sz w:val="24"/>
+              </w:rPr>
+              <w:t>=实测应变/理论应变</w:t>
+            </w:r>
+          </w:p>
+          <w:p>
+            <w:pPr>
+              <w:keepNext w:val="0"/>
+              <w:keepLines w:val="0"/>
+              <w:pageBreakBefore w:val="0"/>
+              <w:widowControl w:val="0"/>
+              <w:kinsoku/>
+              <w:wordWrap/>
+              <w:overflowPunct/>
+              <w:topLinePunct w:val="0"/>
+              <w:autoSpaceDE/>
+              <w:autoSpaceDN/>
+              <w:bidi w:val="0"/>
+              <w:adjustRightInd/>
+              <w:snapToGrid/>
+              <w:spacing w:line="400" w:lineRule="exact"/>
+              <w:ind w:left="0" w:leftChars="0" w:right="0" w:rightChars="0" w:firstLine="480" w:firstLineChars="200"/>
+              <w:jc w:val="left"/>
+              <w:textAlignment w:val="auto"/>
+              <w:outlineLvl w:val="9"/>
+              <w:rPr>
+                <w:rFonts w:hint="eastAsia" w:ascii="楷体_GB2312"/>
                 <w:bCs/>
                 <w:sz w:val="24"/>
-              </w:rPr>
-            </w:pPr>
-            <w:r>
-              <w:rPr>
-                <w:rFonts w:hint="eastAsia" w:ascii="楷体_GB2312" w:eastAsia="楷体_GB2312"/>
-                <w:sz w:val="24"/>
-              </w:rPr>
-              <w:t>(</w:t>
-            </w:r>
-            <w:r>
-              <w:rPr>
-                <w:rFonts w:hint="eastAsia" w:ascii="楷体_GB2312" w:eastAsia="楷体_GB2312"/>
-                <w:sz w:val="24"/>
-                <w:lang w:val="en-US" w:eastAsia="zh-CN"/>
-              </w:rPr>
-              <w:t>3</w:t>
-            </w:r>
-            <w:r>
-              <w:rPr>
-                <w:rFonts w:hint="eastAsia" w:ascii="楷体_GB2312" w:eastAsia="楷体_GB2312"/>
-                <w:sz w:val="24"/>
-              </w:rPr>
-              <w:t>)在工况</w:t>
-            </w:r>
-            <w:r>
-              <w:rPr>
-                <w:rFonts w:hint="eastAsia" w:ascii="楷体_GB2312" w:eastAsia="楷体_GB2312"/>
-                <w:sz w:val="24"/>
-                <w:lang w:eastAsia="zh-CN"/>
-              </w:rPr>
-              <w:t>二</w:t>
-            </w:r>
-            <w:r>
-              <w:rPr>
-                <w:rFonts w:hint="eastAsia" w:ascii="楷体_GB2312" w:eastAsia="楷体_GB2312"/>
-                <w:sz w:val="24"/>
-              </w:rPr>
-              <w:t>荷载作用下，</w:t>
-            </w:r>
-            <w:r>
-              <w:rPr>
-                <w:rFonts w:hint="eastAsia" w:ascii="楷体_GB2312" w:eastAsia="楷体_GB2312"/>
+                <w:lang w:eastAsia="zh-CN"/>
+              </w:rPr>
+            </w:pPr>
+            <w:bookmarkStart w:id="6" w:name="StrainResultStart"/>
+            <w:bookmarkEnd w:id="6"/>
+            <w:r>
+              <w:rPr>
+                <w:rFonts w:hint="eastAsia" w:ascii="楷体_GB2312"/>
                 <w:bCs/>
                 <w:sz w:val="24"/>
-              </w:rPr>
-              <w:t>所测主梁</w:t>
-            </w:r>
-            <w:r>
-              <w:rPr>
-                <w:rFonts w:hint="eastAsia" w:ascii="楷体_GB2312" w:eastAsia="楷体_GB2312"/>
+                <w:lang w:eastAsia="zh-CN"/>
+              </w:rPr>
+              <w:t>(1)在工况一荷载作用下，所测主梁A-A截面最大弹性应变为46με，实测控制截面的混凝土应变值均小于理论值，校验系数在0.63～0.80之间；相对残余应变在0.00%～9.80%之间。</w:t>
+            </w:r>
+          </w:p>
+          <w:p>
+            <w:pPr>
+              <w:keepNext w:val="0"/>
+              <w:keepLines w:val="0"/>
+              <w:pageBreakBefore w:val="0"/>
+              <w:widowControl w:val="0"/>
+              <w:kinsoku/>
+              <w:wordWrap/>
+              <w:overflowPunct/>
+              <w:topLinePunct w:val="0"/>
+              <w:autoSpaceDE/>
+              <w:autoSpaceDN/>
+              <w:bidi w:val="0"/>
+              <w:adjustRightInd/>
+              <w:snapToGrid/>
+              <w:spacing w:line="400" w:lineRule="exact"/>
+              <w:ind w:left="0" w:leftChars="0" w:right="0" w:rightChars="0" w:firstLine="480" w:firstLineChars="200"/>
+              <w:jc w:val="left"/>
+              <w:textAlignment w:val="auto"/>
+              <w:outlineLvl w:val="9"/>
+              <w:rPr>
+                <w:rFonts w:hint="eastAsia" w:ascii="楷体_GB2312"/>
                 <w:bCs/>
                 <w:sz w:val="24"/>
-                <w:lang w:val="en-US" w:eastAsia="zh-CN"/>
-              </w:rPr>
-              <w:t>C-C截面</w:t>
-            </w:r>
-            <w:r>
-              <w:rPr>
-                <w:rFonts w:hint="eastAsia" w:ascii="楷体_GB2312" w:eastAsia="楷体_GB2312"/>
+                <w:lang w:eastAsia="zh-CN"/>
+              </w:rPr>
+            </w:pPr>
+            <w:r>
+              <w:rPr>
+                <w:rFonts w:hint="eastAsia" w:ascii="楷体_GB2312"/>
                 <w:bCs/>
                 <w:sz w:val="24"/>
-              </w:rPr>
-              <w:t>最大弹性</w:t>
-            </w:r>
-            <w:r>
-              <w:rPr>
-                <w:rFonts w:hint="eastAsia" w:ascii="楷体_GB2312" w:eastAsia="楷体_GB2312"/>
+                <w:lang w:eastAsia="zh-CN"/>
+              </w:rPr>
+              <w:t>(2)在工况一荷载作用下，所测主梁B-B截面最大弹性应变为0με，实测控制截面的混凝土应变值均小于理论值，校验系数在0.00～0.43之间；相对残余应变在0.00%～16.67%之间。</w:t>
+            </w:r>
+          </w:p>
+          <w:p>
+            <w:pPr>
+              <w:keepNext w:val="0"/>
+              <w:keepLines w:val="0"/>
+              <w:pageBreakBefore w:val="0"/>
+              <w:widowControl w:val="0"/>
+              <w:kinsoku/>
+              <w:wordWrap/>
+              <w:overflowPunct/>
+              <w:topLinePunct w:val="0"/>
+              <w:autoSpaceDE/>
+              <w:autoSpaceDN/>
+              <w:bidi w:val="0"/>
+              <w:adjustRightInd/>
+              <w:snapToGrid/>
+              <w:spacing w:line="400" w:lineRule="exact"/>
+              <w:ind w:left="0" w:leftChars="0" w:right="0" w:rightChars="0" w:firstLine="480" w:firstLineChars="200"/>
+              <w:jc w:val="left"/>
+              <w:textAlignment w:val="auto"/>
+              <w:outlineLvl w:val="9"/>
+              <w:rPr>
+                <w:rFonts w:hint="eastAsia" w:ascii="楷体_GB2312"/>
                 <w:bCs/>
                 <w:sz w:val="24"/>
                 <w:lang w:eastAsia="zh-CN"/>
               </w:rPr>
-              <w:t>拉</w:t>
-            </w:r>
-            <w:r>
-              <w:rPr>
-                <w:rFonts w:hint="eastAsia" w:ascii="楷体_GB2312" w:eastAsia="楷体_GB2312"/>
+            </w:pPr>
+            <w:r>
+              <w:rPr>
+                <w:rFonts w:hint="eastAsia" w:ascii="楷体_GB2312"/>
                 <w:bCs/>
                 <w:sz w:val="24"/>
-              </w:rPr>
-              <w:t>应变为155με，实测控制截面的混凝土应变值均小于理论值，校验系数在0.28～0.94之间；相对残余应变在0.00%～11.66%之间。</w:t>
-            </w:r>
+                <w:lang w:eastAsia="zh-CN"/>
+              </w:rPr>
+              <w:t>(3)在工况二荷载作用下，所测主梁最大弹性应变为43με，实测控制截面的混凝土应变值均小于理论值，校验系数在0.34～0.69之间；相对残余应变在0.00%～8.51%之间。</w:t>
+            </w:r>
+          </w:p>
+          <w:p>
+            <w:pPr>
+              <w:keepNext w:val="0"/>
+              <w:keepLines w:val="0"/>
+              <w:pageBreakBefore w:val="0"/>
+              <w:widowControl w:val="0"/>
+              <w:kinsoku/>
+              <w:wordWrap/>
+              <w:overflowPunct/>
+              <w:topLinePunct w:val="0"/>
+              <w:autoSpaceDE/>
+              <w:autoSpaceDN/>
+              <w:bidi w:val="0"/>
+              <w:adjustRightInd/>
+              <w:snapToGrid/>
+              <w:spacing w:line="400" w:lineRule="exact"/>
+              <w:ind w:left="0" w:leftChars="0" w:right="0" w:rightChars="0" w:firstLine="480" w:firstLineChars="200"/>
+              <w:jc w:val="left"/>
+              <w:textAlignment w:val="auto"/>
+              <w:outlineLvl w:val="9"/>
+              <w:rPr>
+                <w:rFonts w:hint="eastAsia" w:ascii="楷体_GB2312"/>
+                <w:bCs/>
+                <w:sz w:val="24"/>
+                <w:lang w:eastAsia="zh-CN"/>
+              </w:rPr>
+            </w:pPr>
+          </w:p>
+          <w:p>
+            <w:pPr>
+              <w:keepNext w:val="0"/>
+              <w:keepLines w:val="0"/>
+              <w:pageBreakBefore w:val="0"/>
+              <w:widowControl w:val="0"/>
+              <w:kinsoku/>
+              <w:wordWrap/>
+              <w:overflowPunct/>
+              <w:topLinePunct w:val="0"/>
+              <w:autoSpaceDE/>
+              <w:autoSpaceDN/>
+              <w:bidi w:val="0"/>
+              <w:adjustRightInd/>
+              <w:snapToGrid/>
+              <w:spacing w:line="400" w:lineRule="exact"/>
+              <w:ind w:left="0" w:leftChars="0" w:right="0" w:rightChars="0" w:firstLine="480" w:firstLineChars="200"/>
+              <w:jc w:val="left"/>
+              <w:textAlignment w:val="auto"/>
+              <w:outlineLvl w:val="9"/>
+              <w:rPr>
+                <w:rFonts w:hint="eastAsia" w:ascii="楷体_GB2312"/>
+                <w:bCs/>
+                <w:sz w:val="24"/>
+                <w:lang w:eastAsia="zh-CN"/>
+              </w:rPr>
+            </w:pPr>
           </w:p>
           <w:p>
             <w:pPr>
@@ -4046,8 +4108,8 @@
                 <w:szCs w:val="21"/>
               </w:rPr>
             </w:pPr>
-            <w:bookmarkStart w:id="5" w:name="_1542112933"/>
-            <w:bookmarkEnd w:id="5"/>
+            <w:bookmarkStart w:id="7" w:name="_1542112933"/>
+            <w:bookmarkEnd w:id="7"/>
             <w:r>
               <w:rPr>
                 <w:rFonts w:ascii="黑体" w:eastAsia="黑体"/>
@@ -4106,8 +4168,8 @@
                 <w:szCs w:val="21"/>
               </w:rPr>
             </w:pPr>
-            <w:bookmarkStart w:id="6" w:name="_1542112934"/>
-            <w:bookmarkEnd w:id="6"/>
+            <w:bookmarkStart w:id="8" w:name="_1542112934"/>
+            <w:bookmarkEnd w:id="8"/>
             <w:r>
               <w:rPr>
                 <w:rFonts w:ascii="黑体" w:eastAsia="黑体"/>
@@ -4166,8 +4228,8 @@
                 <w:szCs w:val="21"/>
               </w:rPr>
             </w:pPr>
-            <w:bookmarkStart w:id="7" w:name="_1543838931"/>
-            <w:bookmarkEnd w:id="7"/>
+            <w:bookmarkStart w:id="9" w:name="_1543838931"/>
+            <w:bookmarkEnd w:id="9"/>
             <w:r>
               <w:rPr>
                 <w:rFonts w:ascii="黑体" w:eastAsia="黑体"/>
@@ -4226,8 +4288,8 @@
                 <w:szCs w:val="21"/>
               </w:rPr>
             </w:pPr>
-            <w:bookmarkStart w:id="8" w:name="_1543730799"/>
-            <w:bookmarkEnd w:id="8"/>
+            <w:bookmarkStart w:id="10" w:name="_1543730799"/>
+            <w:bookmarkEnd w:id="10"/>
             <w:r>
               <w:rPr>
                 <w:rFonts w:ascii="黑体" w:eastAsia="黑体"/>
@@ -5119,8 +5181,8 @@
                 <w:szCs w:val="21"/>
               </w:rPr>
             </w:pPr>
-            <w:bookmarkStart w:id="9" w:name="_1543838933"/>
-            <w:bookmarkEnd w:id="9"/>
+            <w:bookmarkStart w:id="11" w:name="_1543838933"/>
+            <w:bookmarkEnd w:id="11"/>
             <w:r>
               <w:rPr>
                 <w:rFonts w:ascii="黑体" w:eastAsia="黑体"/>
@@ -5179,8 +5241,8 @@
                 <w:szCs w:val="21"/>
               </w:rPr>
             </w:pPr>
-            <w:bookmarkStart w:id="10" w:name="_1543838934"/>
-            <w:bookmarkEnd w:id="10"/>
+            <w:bookmarkStart w:id="12" w:name="_1543838934"/>
+            <w:bookmarkEnd w:id="12"/>
             <w:r>
               <w:rPr>
                 <w:rFonts w:ascii="黑体" w:eastAsia="黑体"/>
@@ -5239,8 +5301,8 @@
                 <w:szCs w:val="21"/>
               </w:rPr>
             </w:pPr>
-            <w:bookmarkStart w:id="11" w:name="_1543838936"/>
-            <w:bookmarkEnd w:id="11"/>
+            <w:bookmarkStart w:id="13" w:name="_1543838936"/>
+            <w:bookmarkEnd w:id="13"/>
             <w:r>
               <w:rPr>
                 <w:rFonts w:ascii="黑体" w:eastAsia="黑体"/>
@@ -5381,7 +5443,7 @@
           <w:lang w:val="en-US" w:eastAsia="zh-CN" w:bidi="ar-SA"/>
         </w:rPr>
       </w:pPr>
-      <w:bookmarkStart w:id="12" w:name="_Toc3574"/>
+      <w:bookmarkStart w:id="14" w:name="_Toc3574"/>
       <w:r>
         <w:rPr>
           <w:rFonts w:hint="eastAsia" w:ascii="楷体_GB2312" w:eastAsia="楷体_GB2312"/>
@@ -5391,7 +5453,7 @@
         </w:rPr>
         <w:t>目  录</w:t>
       </w:r>
-      <w:bookmarkEnd w:id="12"/>
+      <w:bookmarkEnd w:id="14"/>
       <w:r>
         <w:rPr>
           <w:rFonts w:ascii="楷体_GB2312" w:eastAsia="楷体_GB2312"/>
@@ -5431,7 +5493,7 @@
         <w:fldChar w:fldCharType="begin"/>
       </w:r>
       <w:r>
-        <w:instrText xml:space="preserve"> HYPERLINK \l _Toc24863 </w:instrText>
+        <w:instrText xml:space="preserve"> HYPERLINK \l _Toc1801 </w:instrText>
       </w:r>
       <w:r>
         <w:fldChar w:fldCharType="separate"/>
@@ -5460,13 +5522,13 @@
         <w:fldChar w:fldCharType="begin"/>
       </w:r>
       <w:r>
-        <w:instrText xml:space="preserve"> PAGEREF _Toc24863 </w:instrText>
+        <w:instrText xml:space="preserve"> PAGEREF _Toc1801 </w:instrText>
       </w:r>
       <w:r>
         <w:fldChar w:fldCharType="separate"/>
       </w:r>
       <w:r>
-        <w:t>5</w:t>
+        <w:t>6</w:t>
       </w:r>
       <w:r>
         <w:fldChar w:fldCharType="end"/>
@@ -5489,7 +5551,7 @@
         <w:fldChar w:fldCharType="begin"/>
       </w:r>
       <w:r>
-        <w:instrText xml:space="preserve"> HYPERLINK \l _Toc12491 </w:instrText>
+        <w:instrText xml:space="preserve"> HYPERLINK \l _Toc4390 </w:instrText>
       </w:r>
       <w:r>
         <w:fldChar w:fldCharType="separate"/>
@@ -5508,13 +5570,13 @@
         <w:fldChar w:fldCharType="begin"/>
       </w:r>
       <w:r>
-        <w:instrText xml:space="preserve"> PAGEREF _Toc12491 </w:instrText>
+        <w:instrText xml:space="preserve"> PAGEREF _Toc4390 </w:instrText>
       </w:r>
       <w:r>
         <w:fldChar w:fldCharType="separate"/>
       </w:r>
       <w:r>
-        <w:t>5</w:t>
+        <w:t>6</w:t>
       </w:r>
       <w:r>
         <w:fldChar w:fldCharType="end"/>
@@ -5537,7 +5599,7 @@
         <w:fldChar w:fldCharType="begin"/>
       </w:r>
       <w:r>
-        <w:instrText xml:space="preserve"> HYPERLINK \l _Toc18899 </w:instrText>
+        <w:instrText xml:space="preserve"> HYPERLINK \l _Toc111 </w:instrText>
       </w:r>
       <w:r>
         <w:fldChar w:fldCharType="separate"/>
@@ -5556,13 +5618,13 @@
         <w:fldChar w:fldCharType="begin"/>
       </w:r>
       <w:r>
-        <w:instrText xml:space="preserve"> PAGEREF _Toc18899 </w:instrText>
+        <w:instrText xml:space="preserve"> PAGEREF _Toc111 </w:instrText>
       </w:r>
       <w:r>
         <w:fldChar w:fldCharType="separate"/>
       </w:r>
       <w:r>
-        <w:t>6</w:t>
+        <w:t>7</w:t>
       </w:r>
       <w:r>
         <w:fldChar w:fldCharType="end"/>
@@ -5585,7 +5647,7 @@
         <w:fldChar w:fldCharType="begin"/>
       </w:r>
       <w:r>
-        <w:instrText xml:space="preserve"> HYPERLINK \l _Toc27204 </w:instrText>
+        <w:instrText xml:space="preserve"> HYPERLINK \l _Toc21862 </w:instrText>
       </w:r>
       <w:r>
         <w:fldChar w:fldCharType="separate"/>
@@ -5619,13 +5681,13 @@
         <w:fldChar w:fldCharType="begin"/>
       </w:r>
       <w:r>
-        <w:instrText xml:space="preserve"> PAGEREF _Toc27204 </w:instrText>
+        <w:instrText xml:space="preserve"> PAGEREF _Toc21862 </w:instrText>
       </w:r>
       <w:r>
         <w:fldChar w:fldCharType="separate"/>
       </w:r>
       <w:r>
-        <w:t>7</w:t>
+        <w:t>8</w:t>
       </w:r>
       <w:r>
         <w:fldChar w:fldCharType="end"/>
@@ -5648,7 +5710,7 @@
         <w:fldChar w:fldCharType="begin"/>
       </w:r>
       <w:r>
-        <w:instrText xml:space="preserve"> HYPERLINK \l _Toc31560 </w:instrText>
+        <w:instrText xml:space="preserve"> HYPERLINK \l _Toc19194 </w:instrText>
       </w:r>
       <w:r>
         <w:fldChar w:fldCharType="separate"/>
@@ -5682,13 +5744,13 @@
         <w:fldChar w:fldCharType="begin"/>
       </w:r>
       <w:r>
-        <w:instrText xml:space="preserve"> PAGEREF _Toc31560 </w:instrText>
+        <w:instrText xml:space="preserve"> PAGEREF _Toc19194 </w:instrText>
       </w:r>
       <w:r>
         <w:fldChar w:fldCharType="separate"/>
       </w:r>
       <w:r>
-        <w:t>7</w:t>
+        <w:t>8</w:t>
       </w:r>
       <w:r>
         <w:fldChar w:fldCharType="end"/>
@@ -5711,7 +5773,7 @@
         <w:fldChar w:fldCharType="begin"/>
       </w:r>
       <w:r>
-        <w:instrText xml:space="preserve"> HYPERLINK \l _Toc4711 </w:instrText>
+        <w:instrText xml:space="preserve"> HYPERLINK \l _Toc13828 </w:instrText>
       </w:r>
       <w:r>
         <w:fldChar w:fldCharType="separate"/>
@@ -5745,13 +5807,13 @@
         <w:fldChar w:fldCharType="begin"/>
       </w:r>
       <w:r>
-        <w:instrText xml:space="preserve"> PAGEREF _Toc4711 </w:instrText>
+        <w:instrText xml:space="preserve"> PAGEREF _Toc13828 </w:instrText>
       </w:r>
       <w:r>
         <w:fldChar w:fldCharType="separate"/>
       </w:r>
       <w:r>
-        <w:t>7</w:t>
+        <w:t>8</w:t>
       </w:r>
       <w:r>
         <w:fldChar w:fldCharType="end"/>
@@ -5774,7 +5836,7 @@
         <w:fldChar w:fldCharType="begin"/>
       </w:r>
       <w:r>
-        <w:instrText xml:space="preserve"> HYPERLINK \l _Toc19189 </w:instrText>
+        <w:instrText xml:space="preserve"> HYPERLINK \l _Toc22019 </w:instrText>
       </w:r>
       <w:r>
         <w:fldChar w:fldCharType="separate"/>
@@ -5803,13 +5865,13 @@
         <w:fldChar w:fldCharType="begin"/>
       </w:r>
       <w:r>
-        <w:instrText xml:space="preserve"> PAGEREF _Toc19189 </w:instrText>
+        <w:instrText xml:space="preserve"> PAGEREF _Toc22019 </w:instrText>
       </w:r>
       <w:r>
         <w:fldChar w:fldCharType="separate"/>
       </w:r>
       <w:r>
-        <w:t>8</w:t>
+        <w:t>9</w:t>
       </w:r>
       <w:r>
         <w:fldChar w:fldCharType="end"/>
@@ -5832,7 +5894,7 @@
         <w:fldChar w:fldCharType="begin"/>
       </w:r>
       <w:r>
-        <w:instrText xml:space="preserve"> HYPERLINK \l _Toc21049 </w:instrText>
+        <w:instrText xml:space="preserve"> HYPERLINK \l _Toc17759 </w:instrText>
       </w:r>
       <w:r>
         <w:fldChar w:fldCharType="separate"/>
@@ -5851,13 +5913,13 @@
         <w:fldChar w:fldCharType="begin"/>
       </w:r>
       <w:r>
-        <w:instrText xml:space="preserve"> PAGEREF _Toc21049 </w:instrText>
+        <w:instrText xml:space="preserve"> PAGEREF _Toc17759 </w:instrText>
       </w:r>
       <w:r>
         <w:fldChar w:fldCharType="separate"/>
       </w:r>
       <w:r>
-        <w:t>8</w:t>
+        <w:t>9</w:t>
       </w:r>
       <w:r>
         <w:fldChar w:fldCharType="end"/>
@@ -5880,7 +5942,7 @@
         <w:fldChar w:fldCharType="begin"/>
       </w:r>
       <w:r>
-        <w:instrText xml:space="preserve"> HYPERLINK \l _Toc27025 </w:instrText>
+        <w:instrText xml:space="preserve"> HYPERLINK \l _Toc28976 </w:instrText>
       </w:r>
       <w:r>
         <w:fldChar w:fldCharType="separate"/>
@@ -5899,13 +5961,13 @@
         <w:fldChar w:fldCharType="begin"/>
       </w:r>
       <w:r>
-        <w:instrText xml:space="preserve"> PAGEREF _Toc27025 </w:instrText>
+        <w:instrText xml:space="preserve"> PAGEREF _Toc28976 </w:instrText>
       </w:r>
       <w:r>
         <w:fldChar w:fldCharType="separate"/>
       </w:r>
       <w:r>
-        <w:t>9</w:t>
+        <w:t>10</w:t>
       </w:r>
       <w:r>
         <w:fldChar w:fldCharType="end"/>
@@ -5928,7 +5990,7 @@
         <w:fldChar w:fldCharType="begin"/>
       </w:r>
       <w:r>
-        <w:instrText xml:space="preserve"> HYPERLINK \l _Toc7250 </w:instrText>
+        <w:instrText xml:space="preserve"> HYPERLINK \l _Toc2112 </w:instrText>
       </w:r>
       <w:r>
         <w:fldChar w:fldCharType="separate"/>
@@ -5947,13 +6009,13 @@
         <w:fldChar w:fldCharType="begin"/>
       </w:r>
       <w:r>
-        <w:instrText xml:space="preserve"> PAGEREF _Toc7250 </w:instrText>
+        <w:instrText xml:space="preserve"> PAGEREF _Toc2112 </w:instrText>
       </w:r>
       <w:r>
         <w:fldChar w:fldCharType="separate"/>
       </w:r>
       <w:r>
-        <w:t>9</w:t>
+        <w:t>10</w:t>
       </w:r>
       <w:r>
         <w:fldChar w:fldCharType="end"/>
@@ -5976,7 +6038,7 @@
         <w:fldChar w:fldCharType="begin"/>
       </w:r>
       <w:r>
-        <w:instrText xml:space="preserve"> HYPERLINK \l _Toc22820 </w:instrText>
+        <w:instrText xml:space="preserve"> HYPERLINK \l _Toc6904 </w:instrText>
       </w:r>
       <w:r>
         <w:fldChar w:fldCharType="separate"/>
@@ -5996,13 +6058,13 @@
         <w:fldChar w:fldCharType="begin"/>
       </w:r>
       <w:r>
-        <w:instrText xml:space="preserve"> PAGEREF _Toc22820 </w:instrText>
+        <w:instrText xml:space="preserve"> PAGEREF _Toc6904 </w:instrText>
       </w:r>
       <w:r>
         <w:fldChar w:fldCharType="separate"/>
       </w:r>
       <w:r>
-        <w:t>11</w:t>
+        <w:t>12</w:t>
       </w:r>
       <w:r>
         <w:fldChar w:fldCharType="end"/>
@@ -6025,7 +6087,7 @@
         <w:fldChar w:fldCharType="begin"/>
       </w:r>
       <w:r>
-        <w:instrText xml:space="preserve"> HYPERLINK \l _Toc9505 </w:instrText>
+        <w:instrText xml:space="preserve"> HYPERLINK \l _Toc9420 </w:instrText>
       </w:r>
       <w:r>
         <w:fldChar w:fldCharType="separate"/>
@@ -6044,13 +6106,13 @@
         <w:fldChar w:fldCharType="begin"/>
       </w:r>
       <w:r>
-        <w:instrText xml:space="preserve"> PAGEREF _Toc9505 </w:instrText>
+        <w:instrText xml:space="preserve"> PAGEREF _Toc9420 </w:instrText>
       </w:r>
       <w:r>
         <w:fldChar w:fldCharType="separate"/>
       </w:r>
       <w:r>
-        <w:t>11</w:t>
+        <w:t>12</w:t>
       </w:r>
       <w:r>
         <w:fldChar w:fldCharType="end"/>
@@ -6070,7 +6132,7 @@
         <w:fldChar w:fldCharType="begin"/>
       </w:r>
       <w:r>
-        <w:instrText xml:space="preserve"> HYPERLINK \l _Toc29891 </w:instrText>
+        <w:instrText xml:space="preserve"> HYPERLINK \l _Toc9292 </w:instrText>
       </w:r>
       <w:r>
         <w:fldChar w:fldCharType="separate"/>
@@ -6095,13 +6157,13 @@
         <w:fldChar w:fldCharType="begin"/>
       </w:r>
       <w:r>
-        <w:instrText xml:space="preserve"> PAGEREF _Toc29891 </w:instrText>
+        <w:instrText xml:space="preserve"> PAGEREF _Toc9292 </w:instrText>
       </w:r>
       <w:r>
         <w:fldChar w:fldCharType="separate"/>
       </w:r>
       <w:r>
-        <w:t>11</w:t>
+        <w:t>12</w:t>
       </w:r>
       <w:r>
         <w:fldChar w:fldCharType="end"/>
@@ -6121,7 +6183,7 @@
         <w:fldChar w:fldCharType="begin"/>
       </w:r>
       <w:r>
-        <w:instrText xml:space="preserve"> HYPERLINK \l _Toc31293 </w:instrText>
+        <w:instrText xml:space="preserve"> HYPERLINK \l _Toc26120 </w:instrText>
       </w:r>
       <w:r>
         <w:fldChar w:fldCharType="separate"/>
@@ -6146,13 +6208,13 @@
         <w:fldChar w:fldCharType="begin"/>
       </w:r>
       <w:r>
-        <w:instrText xml:space="preserve"> PAGEREF _Toc31293 </w:instrText>
+        <w:instrText xml:space="preserve"> PAGEREF _Toc26120 </w:instrText>
       </w:r>
       <w:r>
         <w:fldChar w:fldCharType="separate"/>
       </w:r>
       <w:r>
-        <w:t>11</w:t>
+        <w:t>12</w:t>
       </w:r>
       <w:r>
         <w:fldChar w:fldCharType="end"/>
@@ -6172,7 +6234,7 @@
         <w:fldChar w:fldCharType="begin"/>
       </w:r>
       <w:r>
-        <w:instrText xml:space="preserve"> HYPERLINK \l _Toc7962 </w:instrText>
+        <w:instrText xml:space="preserve"> HYPERLINK \l _Toc23183 </w:instrText>
       </w:r>
       <w:r>
         <w:fldChar w:fldCharType="separate"/>
@@ -6197,13 +6259,13 @@
         <w:fldChar w:fldCharType="begin"/>
       </w:r>
       <w:r>
-        <w:instrText xml:space="preserve"> PAGEREF _Toc7962 </w:instrText>
+        <w:instrText xml:space="preserve"> PAGEREF _Toc23183 </w:instrText>
       </w:r>
       <w:r>
         <w:fldChar w:fldCharType="separate"/>
       </w:r>
       <w:r>
-        <w:t>12</w:t>
+        <w:t>13</w:t>
       </w:r>
       <w:r>
         <w:fldChar w:fldCharType="end"/>
@@ -6223,7 +6285,7 @@
         <w:fldChar w:fldCharType="begin"/>
       </w:r>
       <w:r>
-        <w:instrText xml:space="preserve"> HYPERLINK \l _Toc6486 </w:instrText>
+        <w:instrText xml:space="preserve"> HYPERLINK \l _Toc8309 </w:instrText>
       </w:r>
       <w:r>
         <w:fldChar w:fldCharType="separate"/>
@@ -6248,13 +6310,13 @@
         <w:fldChar w:fldCharType="begin"/>
       </w:r>
       <w:r>
-        <w:instrText xml:space="preserve"> PAGEREF _Toc6486 </w:instrText>
+        <w:instrText xml:space="preserve"> PAGEREF _Toc8309 </w:instrText>
       </w:r>
       <w:r>
         <w:fldChar w:fldCharType="separate"/>
       </w:r>
       <w:r>
-        <w:t>14</w:t>
+        <w:t>15</w:t>
       </w:r>
       <w:r>
         <w:fldChar w:fldCharType="end"/>
@@ -6277,7 +6339,7 @@
         <w:fldChar w:fldCharType="begin"/>
       </w:r>
       <w:r>
-        <w:instrText xml:space="preserve"> HYPERLINK \l _Toc5663 </w:instrText>
+        <w:instrText xml:space="preserve"> HYPERLINK \l _Toc12866 </w:instrText>
       </w:r>
       <w:r>
         <w:fldChar w:fldCharType="separate"/>
@@ -6311,13 +6373,13 @@
         <w:fldChar w:fldCharType="begin"/>
       </w:r>
       <w:r>
-        <w:instrText xml:space="preserve"> PAGEREF _Toc5663 </w:instrText>
+        <w:instrText xml:space="preserve"> PAGEREF _Toc12866 </w:instrText>
       </w:r>
       <w:r>
         <w:fldChar w:fldCharType="separate"/>
       </w:r>
       <w:r>
-        <w:t>14</w:t>
+        <w:t>15</w:t>
       </w:r>
       <w:r>
         <w:fldChar w:fldCharType="end"/>
@@ -6337,7 +6399,7 @@
         <w:fldChar w:fldCharType="begin"/>
       </w:r>
       <w:r>
-        <w:instrText xml:space="preserve"> HYPERLINK \l _Toc11131 </w:instrText>
+        <w:instrText xml:space="preserve"> HYPERLINK \l _Toc10381 </w:instrText>
       </w:r>
       <w:r>
         <w:fldChar w:fldCharType="separate"/>
@@ -6395,13 +6457,13 @@
         <w:fldChar w:fldCharType="begin"/>
       </w:r>
       <w:r>
-        <w:instrText xml:space="preserve"> PAGEREF _Toc11131 </w:instrText>
+        <w:instrText xml:space="preserve"> PAGEREF _Toc10381 </w:instrText>
       </w:r>
       <w:r>
         <w:fldChar w:fldCharType="separate"/>
       </w:r>
       <w:r>
-        <w:t>14</w:t>
+        <w:t>15</w:t>
       </w:r>
       <w:r>
         <w:fldChar w:fldCharType="end"/>
@@ -6421,7 +6483,7 @@
         <w:fldChar w:fldCharType="begin"/>
       </w:r>
       <w:r>
-        <w:instrText xml:space="preserve"> HYPERLINK \l _Toc7603 </w:instrText>
+        <w:instrText xml:space="preserve"> HYPERLINK \l _Toc10 </w:instrText>
       </w:r>
       <w:r>
         <w:fldChar w:fldCharType="separate"/>
@@ -6479,13 +6541,13 @@
         <w:fldChar w:fldCharType="begin"/>
       </w:r>
       <w:r>
-        <w:instrText xml:space="preserve"> PAGEREF _Toc7603 </w:instrText>
+        <w:instrText xml:space="preserve"> PAGEREF _Toc10 </w:instrText>
       </w:r>
       <w:r>
         <w:fldChar w:fldCharType="separate"/>
       </w:r>
       <w:r>
-        <w:t>19</w:t>
+        <w:t>20</w:t>
       </w:r>
       <w:r>
         <w:fldChar w:fldCharType="end"/>
@@ -6508,7 +6570,7 @@
         <w:fldChar w:fldCharType="begin"/>
       </w:r>
       <w:r>
-        <w:instrText xml:space="preserve"> HYPERLINK \l _Toc28629 </w:instrText>
+        <w:instrText xml:space="preserve"> HYPERLINK \l _Toc21031 </w:instrText>
       </w:r>
       <w:r>
         <w:fldChar w:fldCharType="separate"/>
@@ -6528,13 +6590,13 @@
         <w:fldChar w:fldCharType="begin"/>
       </w:r>
       <w:r>
-        <w:instrText xml:space="preserve"> PAGEREF _Toc28629 </w:instrText>
+        <w:instrText xml:space="preserve"> PAGEREF _Toc21031 </w:instrText>
       </w:r>
       <w:r>
         <w:fldChar w:fldCharType="separate"/>
       </w:r>
       <w:r>
-        <w:t>22</w:t>
+        <w:t>23</w:t>
       </w:r>
       <w:r>
         <w:fldChar w:fldCharType="end"/>
@@ -6557,7 +6619,7 @@
         <w:fldChar w:fldCharType="begin"/>
       </w:r>
       <w:r>
-        <w:instrText xml:space="preserve"> HYPERLINK \l _Toc32764 </w:instrText>
+        <w:instrText xml:space="preserve"> HYPERLINK \l _Toc31490 </w:instrText>
       </w:r>
       <w:r>
         <w:fldChar w:fldCharType="separate"/>
@@ -6583,13 +6645,13 @@
         <w:fldChar w:fldCharType="begin"/>
       </w:r>
       <w:r>
-        <w:instrText xml:space="preserve"> PAGEREF _Toc32764 </w:instrText>
+        <w:instrText xml:space="preserve"> PAGEREF _Toc31490 </w:instrText>
       </w:r>
       <w:r>
         <w:fldChar w:fldCharType="separate"/>
       </w:r>
       <w:r>
-        <w:t>22</w:t>
+        <w:t>23</w:t>
       </w:r>
       <w:r>
         <w:fldChar w:fldCharType="end"/>
@@ -6609,7 +6671,7 @@
         <w:fldChar w:fldCharType="begin"/>
       </w:r>
       <w:r>
-        <w:instrText xml:space="preserve"> HYPERLINK \l _Toc30991 </w:instrText>
+        <w:instrText xml:space="preserve"> HYPERLINK \l _Toc26641 </w:instrText>
       </w:r>
       <w:r>
         <w:fldChar w:fldCharType="separate"/>
@@ -6640,13 +6702,13 @@
         <w:fldChar w:fldCharType="begin"/>
       </w:r>
       <w:r>
-        <w:instrText xml:space="preserve"> PAGEREF _Toc30991 </w:instrText>
+        <w:instrText xml:space="preserve"> PAGEREF _Toc26641 </w:instrText>
       </w:r>
       <w:r>
         <w:fldChar w:fldCharType="separate"/>
       </w:r>
       <w:r>
-        <w:t>22</w:t>
+        <w:t>23</w:t>
       </w:r>
       <w:r>
         <w:fldChar w:fldCharType="end"/>
@@ -6666,7 +6728,7 @@
         <w:fldChar w:fldCharType="begin"/>
       </w:r>
       <w:r>
-        <w:instrText xml:space="preserve"> HYPERLINK \l _Toc6575 </w:instrText>
+        <w:instrText xml:space="preserve"> HYPERLINK \l _Toc23151 </w:instrText>
       </w:r>
       <w:r>
         <w:fldChar w:fldCharType="separate"/>
@@ -6709,13 +6771,13 @@
         <w:fldChar w:fldCharType="begin"/>
       </w:r>
       <w:r>
-        <w:instrText xml:space="preserve"> PAGEREF _Toc6575 </w:instrText>
+        <w:instrText xml:space="preserve"> PAGEREF _Toc23151 </w:instrText>
       </w:r>
       <w:r>
         <w:fldChar w:fldCharType="separate"/>
       </w:r>
       <w:r>
-        <w:t>22</w:t>
+        <w:t>23</w:t>
       </w:r>
       <w:r>
         <w:fldChar w:fldCharType="end"/>
@@ -6738,7 +6800,7 @@
         <w:fldChar w:fldCharType="begin"/>
       </w:r>
       <w:r>
-        <w:instrText xml:space="preserve"> HYPERLINK \l _Toc15091 </w:instrText>
+        <w:instrText xml:space="preserve"> HYPERLINK \l _Toc17761 </w:instrText>
       </w:r>
       <w:r>
         <w:fldChar w:fldCharType="separate"/>
@@ -6764,13 +6826,13 @@
         <w:fldChar w:fldCharType="begin"/>
       </w:r>
       <w:r>
-        <w:instrText xml:space="preserve"> PAGEREF _Toc15091 </w:instrText>
+        <w:instrText xml:space="preserve"> PAGEREF _Toc17761 </w:instrText>
       </w:r>
       <w:r>
         <w:fldChar w:fldCharType="separate"/>
       </w:r>
       <w:r>
-        <w:t>23</w:t>
+        <w:t>24</w:t>
       </w:r>
       <w:r>
         <w:fldChar w:fldCharType="end"/>
@@ -6790,7 +6852,7 @@
         <w:fldChar w:fldCharType="begin"/>
       </w:r>
       <w:r>
-        <w:instrText xml:space="preserve"> HYPERLINK \l _Toc6577 </w:instrText>
+        <w:instrText xml:space="preserve"> HYPERLINK \l _Toc12888 </w:instrText>
       </w:r>
       <w:r>
         <w:fldChar w:fldCharType="separate"/>
@@ -6827,13 +6889,13 @@
         <w:fldChar w:fldCharType="begin"/>
       </w:r>
       <w:r>
-        <w:instrText xml:space="preserve"> PAGEREF _Toc6577 </w:instrText>
+        <w:instrText xml:space="preserve"> PAGEREF _Toc12888 </w:instrText>
       </w:r>
       <w:r>
         <w:fldChar w:fldCharType="separate"/>
       </w:r>
       <w:r>
-        <w:t>23</w:t>
+        <w:t>24</w:t>
       </w:r>
       <w:r>
         <w:fldChar w:fldCharType="end"/>
@@ -6853,7 +6915,7 @@
         <w:fldChar w:fldCharType="begin"/>
       </w:r>
       <w:r>
-        <w:instrText xml:space="preserve"> HYPERLINK \l _Toc4618 </w:instrText>
+        <w:instrText xml:space="preserve"> HYPERLINK \l _Toc17985 </w:instrText>
       </w:r>
       <w:r>
         <w:fldChar w:fldCharType="separate"/>
@@ -6890,13 +6952,13 @@
         <w:fldChar w:fldCharType="begin"/>
       </w:r>
       <w:r>
-        <w:instrText xml:space="preserve"> PAGEREF _Toc4618 </w:instrText>
+        <w:instrText xml:space="preserve"> PAGEREF _Toc17985 </w:instrText>
       </w:r>
       <w:r>
         <w:fldChar w:fldCharType="separate"/>
       </w:r>
       <w:r>
-        <w:t>23</w:t>
+        <w:t>24</w:t>
       </w:r>
       <w:r>
         <w:fldChar w:fldCharType="end"/>
@@ -6919,7 +6981,7 @@
         <w:fldChar w:fldCharType="begin"/>
       </w:r>
       <w:r>
-        <w:instrText xml:space="preserve"> HYPERLINK \l _Toc5811 </w:instrText>
+        <w:instrText xml:space="preserve"> HYPERLINK \l _Toc3466 </w:instrText>
       </w:r>
       <w:r>
         <w:fldChar w:fldCharType="separate"/>
@@ -6939,13 +7001,13 @@
         <w:fldChar w:fldCharType="begin"/>
       </w:r>
       <w:r>
-        <w:instrText xml:space="preserve"> PAGEREF _Toc5811 </w:instrText>
+        <w:instrText xml:space="preserve"> PAGEREF _Toc3466 </w:instrText>
       </w:r>
       <w:r>
         <w:fldChar w:fldCharType="separate"/>
       </w:r>
       <w:r>
-        <w:t>26</w:t>
+        <w:t>27</w:t>
       </w:r>
       <w:r>
         <w:fldChar w:fldCharType="end"/>
@@ -6971,10 +7033,10 @@
       <w:r>
         <w:fldChar w:fldCharType="end"/>
       </w:r>
-      <w:bookmarkStart w:id="13" w:name="_Toc383866656"/>
-      <w:bookmarkStart w:id="14" w:name="_Toc312074210"/>
-      <w:bookmarkStart w:id="15" w:name="_Toc317780789"/>
-      <w:bookmarkStart w:id="16" w:name="_Toc317777146"/>
+      <w:bookmarkStart w:id="15" w:name="_Toc312074210"/>
+      <w:bookmarkStart w:id="16" w:name="_Toc383866656"/>
+      <w:bookmarkStart w:id="17" w:name="_Toc317780789"/>
+      <w:bookmarkStart w:id="18" w:name="_Toc317777146"/>
     </w:p>
     <w:p>
       <w:pPr>
@@ -6992,7 +7054,7 @@
       <w:r>
         <w:br w:type="page"/>
       </w:r>
-      <w:bookmarkStart w:id="17" w:name="_Toc24863"/>
+      <w:bookmarkStart w:id="19" w:name="_Toc1801"/>
       <w:r>
         <w:rPr>
           <w:rFonts w:hint="eastAsia"/>
@@ -7000,7 +7062,7 @@
         </w:rPr>
         <w:t>检测概况及说明</w:t>
       </w:r>
-      <w:bookmarkEnd w:id="17"/>
+      <w:bookmarkEnd w:id="19"/>
     </w:p>
     <w:p>
       <w:pPr>
@@ -7017,7 +7079,7 @@
           <w:szCs w:val="24"/>
         </w:rPr>
       </w:pPr>
-      <w:bookmarkStart w:id="18" w:name="_Toc12491"/>
+      <w:bookmarkStart w:id="20" w:name="_Toc4390"/>
       <w:r>
         <w:rPr>
           <w:rFonts w:hint="eastAsia" w:ascii="楷体_GB2312" w:hAnsi="楷体_GB2312" w:eastAsia="楷体_GB2312"/>
@@ -7026,7 +7088,7 @@
         </w:rPr>
         <w:t>工程概况</w:t>
       </w:r>
-      <w:bookmarkEnd w:id="18"/>
+      <w:bookmarkEnd w:id="20"/>
     </w:p>
     <w:p>
       <w:pPr>
@@ -7639,7 +7701,7 @@
           <w:szCs w:val="24"/>
         </w:rPr>
       </w:pPr>
-      <w:bookmarkStart w:id="19" w:name="_Toc18899"/>
+      <w:bookmarkStart w:id="21" w:name="_Toc111"/>
       <w:r>
         <w:rPr>
           <w:rFonts w:hint="eastAsia" w:ascii="楷体_GB2312" w:hAnsi="楷体_GB2312" w:eastAsia="楷体_GB2312"/>
@@ -7665,7 +7727,7 @@
         </w:rPr>
         <w:t>仪器</w:t>
       </w:r>
-      <w:bookmarkEnd w:id="19"/>
+      <w:bookmarkEnd w:id="21"/>
     </w:p>
     <w:p>
       <w:pPr>
@@ -8448,7 +8510,7 @@
           <w:szCs w:val="24"/>
         </w:rPr>
       </w:pPr>
-      <w:bookmarkStart w:id="20" w:name="_Toc27204"/>
+      <w:bookmarkStart w:id="22" w:name="_Toc21862"/>
       <w:r>
         <w:rPr>
           <w:rFonts w:hint="eastAsia" w:ascii="楷体_GB2312" w:hAnsi="楷体_GB2312" w:eastAsia="楷体_GB2312"/>
@@ -8468,7 +8530,7 @@
         </w:rPr>
         <w:t>内容</w:t>
       </w:r>
-      <w:bookmarkEnd w:id="20"/>
+      <w:bookmarkEnd w:id="22"/>
     </w:p>
     <w:p>
       <w:pPr>
@@ -8480,7 +8542,7 @@
           <w:sz w:val="24"/>
         </w:rPr>
       </w:pPr>
-      <w:bookmarkStart w:id="21" w:name="_Toc277773900"/>
+      <w:bookmarkStart w:id="23" w:name="_Toc277773900"/>
       <w:r>
         <w:rPr>
           <w:rFonts w:hint="eastAsia" w:ascii="楷体_GB2312" w:eastAsia="楷体_GB2312"/>
@@ -8588,7 +8650,7 @@
         <w:t>)桥梁动载试验</w:t>
       </w:r>
     </w:p>
-    <w:bookmarkEnd w:id="21"/>
+    <w:bookmarkEnd w:id="23"/>
     <w:p>
       <w:pPr>
         <w:pStyle w:val="3"/>
@@ -8605,7 +8667,7 @@
           <w:szCs w:val="24"/>
         </w:rPr>
       </w:pPr>
-      <w:bookmarkStart w:id="22" w:name="_Toc31560"/>
+      <w:bookmarkStart w:id="24" w:name="_Toc19194"/>
       <w:r>
         <w:rPr>
           <w:rFonts w:hint="eastAsia" w:ascii="楷体_GB2312" w:hAnsi="楷体_GB2312" w:eastAsia="楷体_GB2312"/>
@@ -8625,7 +8687,7 @@
         </w:rPr>
         <w:t>目的</w:t>
       </w:r>
-      <w:bookmarkEnd w:id="22"/>
+      <w:bookmarkEnd w:id="24"/>
     </w:p>
     <w:p>
       <w:pPr>
@@ -8800,7 +8862,7 @@
           <w:szCs w:val="24"/>
         </w:rPr>
       </w:pPr>
-      <w:bookmarkStart w:id="23" w:name="_Toc4711"/>
+      <w:bookmarkStart w:id="25" w:name="_Toc13828"/>
       <w:r>
         <w:rPr>
           <w:rFonts w:hint="eastAsia" w:ascii="Calibri" w:hAnsi="Calibri" w:eastAsia="楷体_GB2312"/>
@@ -8819,7 +8881,7 @@
         </w:rPr>
         <w:t>编号说明</w:t>
       </w:r>
-      <w:bookmarkEnd w:id="23"/>
+      <w:bookmarkEnd w:id="25"/>
     </w:p>
     <w:p>
       <w:pPr>
@@ -9012,7 +9074,7 @@
           <w:szCs w:val="24"/>
         </w:rPr>
       </w:pPr>
-      <w:bookmarkStart w:id="24" w:name="_Toc19189"/>
+      <w:bookmarkStart w:id="26" w:name="_Toc22019"/>
       <w:r>
         <w:rPr>
           <w:rFonts w:hint="eastAsia" w:ascii="楷体_GB2312" w:eastAsia="楷体_GB2312"/>
@@ -9032,7 +9094,7 @@
         </w:rPr>
         <w:t>外观检查</w:t>
       </w:r>
-      <w:bookmarkEnd w:id="24"/>
+      <w:bookmarkEnd w:id="26"/>
     </w:p>
     <w:p>
       <w:pPr>
@@ -9046,32 +9108,32 @@
           <w:szCs w:val="24"/>
         </w:rPr>
       </w:pPr>
-      <w:bookmarkStart w:id="25" w:name="_Toc256000008"/>
-      <w:bookmarkStart w:id="26" w:name="_Toc435103113"/>
-      <w:bookmarkStart w:id="27" w:name="_Toc256000025"/>
-      <w:bookmarkStart w:id="28" w:name="_Toc256000178"/>
-      <w:bookmarkStart w:id="29" w:name="_Toc256000093"/>
-      <w:bookmarkStart w:id="30" w:name="_Toc256000161"/>
-      <w:bookmarkStart w:id="31" w:name="_Toc256000314"/>
-      <w:bookmarkStart w:id="32" w:name="_Toc256000263"/>
-      <w:bookmarkStart w:id="33" w:name="_Toc256000195"/>
-      <w:bookmarkStart w:id="34" w:name="_Toc256000076"/>
-      <w:bookmarkStart w:id="35" w:name="_Toc256000280"/>
+      <w:bookmarkStart w:id="27" w:name="_Toc24849"/>
+      <w:bookmarkStart w:id="28" w:name="_Toc256000195"/>
+      <w:bookmarkStart w:id="29" w:name="_Toc256000059"/>
+      <w:bookmarkStart w:id="30" w:name="_Toc23226"/>
+      <w:bookmarkStart w:id="31" w:name="_Toc3938"/>
+      <w:bookmarkStart w:id="32" w:name="_Toc490813827"/>
+      <w:bookmarkStart w:id="33" w:name="_Toc256000229"/>
+      <w:bookmarkStart w:id="34" w:name="_Toc256000042"/>
+      <w:bookmarkStart w:id="35" w:name="_Toc256000127"/>
       <w:bookmarkStart w:id="36" w:name="_Toc436324216"/>
-      <w:bookmarkStart w:id="37" w:name="_Toc490813827"/>
-      <w:bookmarkStart w:id="38" w:name="_Toc256000059"/>
-      <w:bookmarkStart w:id="39" w:name="_Toc256000127"/>
-      <w:bookmarkStart w:id="40" w:name="_Toc256000042"/>
-      <w:bookmarkStart w:id="41" w:name="_Toc3938"/>
-      <w:bookmarkStart w:id="42" w:name="_Toc256000229"/>
-      <w:bookmarkStart w:id="43" w:name="_Toc256000331"/>
-      <w:bookmarkStart w:id="44" w:name="_Toc23226"/>
-      <w:bookmarkStart w:id="45" w:name="_Toc256000246"/>
-      <w:bookmarkStart w:id="46" w:name="_Toc256000110"/>
-      <w:bookmarkStart w:id="47" w:name="_Toc256000212"/>
-      <w:bookmarkStart w:id="48" w:name="_Toc256000297"/>
-      <w:bookmarkStart w:id="49" w:name="_Toc24849"/>
-      <w:bookmarkStart w:id="50" w:name="_Toc21049"/>
+      <w:bookmarkStart w:id="37" w:name="_Toc256000280"/>
+      <w:bookmarkStart w:id="38" w:name="_Toc256000076"/>
+      <w:bookmarkStart w:id="39" w:name="_Toc256000331"/>
+      <w:bookmarkStart w:id="40" w:name="_Toc256000246"/>
+      <w:bookmarkStart w:id="41" w:name="_Toc256000110"/>
+      <w:bookmarkStart w:id="42" w:name="_Toc256000212"/>
+      <w:bookmarkStart w:id="43" w:name="_Toc256000008"/>
+      <w:bookmarkStart w:id="44" w:name="_Toc256000297"/>
+      <w:bookmarkStart w:id="45" w:name="_Toc256000025"/>
+      <w:bookmarkStart w:id="46" w:name="_Toc435103113"/>
+      <w:bookmarkStart w:id="47" w:name="_Toc256000093"/>
+      <w:bookmarkStart w:id="48" w:name="_Toc256000178"/>
+      <w:bookmarkStart w:id="49" w:name="_Toc256000161"/>
+      <w:bookmarkStart w:id="50" w:name="_Toc256000314"/>
+      <w:bookmarkStart w:id="51" w:name="_Toc256000263"/>
+      <w:bookmarkStart w:id="52" w:name="_Toc17759"/>
       <w:r>
         <w:rPr>
           <w:rFonts w:hint="eastAsia" w:ascii="楷体_GB2312" w:hAnsi="楷体_GB2312" w:eastAsia="楷体_GB2312" w:cs="楷体_GB2312"/>
@@ -9081,8 +9143,6 @@
         </w:rPr>
         <w:t>2.1 桥面系检查结果</w:t>
       </w:r>
-      <w:bookmarkEnd w:id="25"/>
-      <w:bookmarkEnd w:id="26"/>
       <w:bookmarkEnd w:id="27"/>
       <w:bookmarkEnd w:id="28"/>
       <w:bookmarkEnd w:id="29"/>
@@ -9107,6 +9167,8 @@
       <w:bookmarkEnd w:id="48"/>
       <w:bookmarkEnd w:id="49"/>
       <w:bookmarkEnd w:id="50"/>
+      <w:bookmarkEnd w:id="51"/>
+      <w:bookmarkEnd w:id="52"/>
     </w:p>
     <w:p>
       <w:pPr>
@@ -10360,30 +10422,30 @@
           <w:color w:val="auto"/>
         </w:rPr>
       </w:pPr>
-      <w:bookmarkStart w:id="51" w:name="_Toc256000077"/>
-      <w:bookmarkStart w:id="52" w:name="_Toc256000026"/>
-      <w:bookmarkStart w:id="53" w:name="_Toc256000128"/>
-      <w:bookmarkStart w:id="54" w:name="_Toc256000264"/>
-      <w:bookmarkStart w:id="55" w:name="_Toc256000179"/>
-      <w:bookmarkStart w:id="56" w:name="_Toc256000213"/>
-      <w:bookmarkStart w:id="57" w:name="_Toc256000094"/>
-      <w:bookmarkStart w:id="58" w:name="_Toc256000060"/>
-      <w:bookmarkStart w:id="59" w:name="_Toc256000332"/>
-      <w:bookmarkStart w:id="60" w:name="_Toc256000162"/>
-      <w:bookmarkStart w:id="61" w:name="_Toc6098"/>
-      <w:bookmarkStart w:id="62" w:name="_Toc256000315"/>
-      <w:bookmarkStart w:id="63" w:name="_Toc256000247"/>
-      <w:bookmarkStart w:id="64" w:name="_Toc256000145"/>
-      <w:bookmarkStart w:id="65" w:name="_Toc256000281"/>
-      <w:bookmarkStart w:id="66" w:name="_Toc256000230"/>
-      <w:bookmarkStart w:id="67" w:name="_Toc256000043"/>
-      <w:bookmarkStart w:id="68" w:name="_Toc5239"/>
-      <w:bookmarkStart w:id="69" w:name="_Toc256000298"/>
-      <w:bookmarkStart w:id="70" w:name="_Toc256000009"/>
-      <w:bookmarkStart w:id="71" w:name="_Toc256000196"/>
-      <w:bookmarkStart w:id="72" w:name="_Toc16706"/>
-      <w:bookmarkStart w:id="73" w:name="_Toc256000111"/>
-      <w:bookmarkStart w:id="74" w:name="_Toc27025"/>
+      <w:bookmarkStart w:id="53" w:name="_Toc256000077"/>
+      <w:bookmarkStart w:id="54" w:name="_Toc256000026"/>
+      <w:bookmarkStart w:id="55" w:name="_Toc256000128"/>
+      <w:bookmarkStart w:id="56" w:name="_Toc256000264"/>
+      <w:bookmarkStart w:id="57" w:name="_Toc256000179"/>
+      <w:bookmarkStart w:id="58" w:name="_Toc256000213"/>
+      <w:bookmarkStart w:id="59" w:name="_Toc256000094"/>
+      <w:bookmarkStart w:id="60" w:name="_Toc256000060"/>
+      <w:bookmarkStart w:id="61" w:name="_Toc256000332"/>
+      <w:bookmarkStart w:id="62" w:name="_Toc256000162"/>
+      <w:bookmarkStart w:id="63" w:name="_Toc6098"/>
+      <w:bookmarkStart w:id="64" w:name="_Toc256000315"/>
+      <w:bookmarkStart w:id="65" w:name="_Toc256000247"/>
+      <w:bookmarkStart w:id="66" w:name="_Toc256000145"/>
+      <w:bookmarkStart w:id="67" w:name="_Toc256000281"/>
+      <w:bookmarkStart w:id="68" w:name="_Toc256000230"/>
+      <w:bookmarkStart w:id="69" w:name="_Toc256000043"/>
+      <w:bookmarkStart w:id="70" w:name="_Toc5239"/>
+      <w:bookmarkStart w:id="71" w:name="_Toc256000298"/>
+      <w:bookmarkStart w:id="72" w:name="_Toc256000009"/>
+      <w:bookmarkStart w:id="73" w:name="_Toc256000196"/>
+      <w:bookmarkStart w:id="74" w:name="_Toc16706"/>
+      <w:bookmarkStart w:id="75" w:name="_Toc256000111"/>
+      <w:bookmarkStart w:id="76" w:name="_Toc28976"/>
       <w:r>
         <w:rPr>
           <w:rFonts w:hint="eastAsia" w:ascii="楷体_GB2312" w:hAnsi="楷体_GB2312" w:eastAsia="楷体_GB2312" w:cs="楷体_GB2312"/>
@@ -10393,8 +10455,6 @@
         </w:rPr>
         <w:t>2.2 上部结构检查结果</w:t>
       </w:r>
-      <w:bookmarkEnd w:id="51"/>
-      <w:bookmarkEnd w:id="52"/>
       <w:bookmarkEnd w:id="53"/>
       <w:bookmarkEnd w:id="54"/>
       <w:bookmarkEnd w:id="55"/>
@@ -10417,6 +10477,8 @@
       <w:bookmarkEnd w:id="72"/>
       <w:bookmarkEnd w:id="73"/>
       <w:bookmarkEnd w:id="74"/>
+      <w:bookmarkEnd w:id="75"/>
+      <w:bookmarkEnd w:id="76"/>
     </w:p>
     <w:p>
       <w:pPr>
@@ -10833,30 +10895,30 @@
           <w:szCs w:val="24"/>
         </w:rPr>
       </w:pPr>
-      <w:bookmarkStart w:id="75" w:name="_Toc256000112"/>
-      <w:bookmarkStart w:id="76" w:name="_Toc256000010"/>
-      <w:bookmarkStart w:id="77" w:name="_Toc490813829"/>
-      <w:bookmarkStart w:id="78" w:name="_Toc256000061"/>
-      <w:bookmarkStart w:id="79" w:name="_Toc256000044"/>
-      <w:bookmarkStart w:id="80" w:name="_Toc25482"/>
-      <w:bookmarkStart w:id="81" w:name="_Toc256000282"/>
-      <w:bookmarkStart w:id="82" w:name="_Toc9121"/>
-      <w:bookmarkStart w:id="83" w:name="_Toc256000248"/>
-      <w:bookmarkStart w:id="84" w:name="_Toc256000095"/>
-      <w:bookmarkStart w:id="85" w:name="_Toc256000180"/>
-      <w:bookmarkStart w:id="86" w:name="_Toc2961"/>
-      <w:bookmarkStart w:id="87" w:name="_Toc256000333"/>
-      <w:bookmarkStart w:id="88" w:name="_Toc256000078"/>
-      <w:bookmarkStart w:id="89" w:name="_Toc256000214"/>
-      <w:bookmarkStart w:id="90" w:name="_Toc256000265"/>
-      <w:bookmarkStart w:id="91" w:name="_Toc256000231"/>
-      <w:bookmarkStart w:id="92" w:name="_Toc256000299"/>
-      <w:bookmarkStart w:id="93" w:name="_Toc256000197"/>
-      <w:bookmarkStart w:id="94" w:name="_Toc256000316"/>
-      <w:bookmarkStart w:id="95" w:name="_Toc256000129"/>
-      <w:bookmarkStart w:id="96" w:name="_Toc256000146"/>
-      <w:bookmarkStart w:id="97" w:name="_Toc256000163"/>
-      <w:bookmarkStart w:id="98" w:name="_Toc7250"/>
+      <w:bookmarkStart w:id="77" w:name="_Toc256000112"/>
+      <w:bookmarkStart w:id="78" w:name="_Toc256000010"/>
+      <w:bookmarkStart w:id="79" w:name="_Toc490813829"/>
+      <w:bookmarkStart w:id="80" w:name="_Toc256000061"/>
+      <w:bookmarkStart w:id="81" w:name="_Toc256000044"/>
+      <w:bookmarkStart w:id="82" w:name="_Toc25482"/>
+      <w:bookmarkStart w:id="83" w:name="_Toc256000282"/>
+      <w:bookmarkStart w:id="84" w:name="_Toc9121"/>
+      <w:bookmarkStart w:id="85" w:name="_Toc256000248"/>
+      <w:bookmarkStart w:id="86" w:name="_Toc256000095"/>
+      <w:bookmarkStart w:id="87" w:name="_Toc256000180"/>
+      <w:bookmarkStart w:id="88" w:name="_Toc2961"/>
+      <w:bookmarkStart w:id="89" w:name="_Toc256000333"/>
+      <w:bookmarkStart w:id="90" w:name="_Toc256000078"/>
+      <w:bookmarkStart w:id="91" w:name="_Toc256000214"/>
+      <w:bookmarkStart w:id="92" w:name="_Toc256000265"/>
+      <w:bookmarkStart w:id="93" w:name="_Toc256000231"/>
+      <w:bookmarkStart w:id="94" w:name="_Toc256000299"/>
+      <w:bookmarkStart w:id="95" w:name="_Toc256000197"/>
+      <w:bookmarkStart w:id="96" w:name="_Toc256000316"/>
+      <w:bookmarkStart w:id="97" w:name="_Toc256000129"/>
+      <w:bookmarkStart w:id="98" w:name="_Toc256000146"/>
+      <w:bookmarkStart w:id="99" w:name="_Toc256000163"/>
+      <w:bookmarkStart w:id="100" w:name="_Toc2112"/>
       <w:r>
         <w:rPr>
           <w:rFonts w:hint="eastAsia" w:ascii="楷体_GB2312" w:hAnsi="楷体_GB2312" w:eastAsia="楷体_GB2312" w:cs="楷体_GB2312"/>
@@ -10866,8 +10928,6 @@
         </w:rPr>
         <w:t>2.3 下部结构检查结果</w:t>
       </w:r>
-      <w:bookmarkEnd w:id="75"/>
-      <w:bookmarkEnd w:id="76"/>
       <w:bookmarkEnd w:id="77"/>
       <w:bookmarkEnd w:id="78"/>
       <w:bookmarkEnd w:id="79"/>
@@ -10890,6 +10950,8 @@
       <w:bookmarkEnd w:id="96"/>
       <w:bookmarkEnd w:id="97"/>
       <w:bookmarkEnd w:id="98"/>
+      <w:bookmarkEnd w:id="99"/>
+      <w:bookmarkEnd w:id="100"/>
       <w:r>
         <w:rPr>
           <w:rFonts w:hint="eastAsia" w:ascii="楷体_GB2312" w:hAnsi="楷体_GB2312" w:eastAsia="楷体_GB2312" w:cs="楷体_GB2312"/>
@@ -12201,7 +12263,7 @@
           <w:szCs w:val="24"/>
         </w:rPr>
       </w:pPr>
-      <w:bookmarkStart w:id="99" w:name="_Toc22820"/>
+      <w:bookmarkStart w:id="101" w:name="_Toc6904"/>
       <w:r>
         <w:rPr>
           <w:rFonts w:hint="eastAsia" w:ascii="楷体_GB2312" w:eastAsia="楷体_GB2312"/>
@@ -12211,7 +12273,7 @@
         </w:rPr>
         <w:t>桥梁静载试验</w:t>
       </w:r>
-      <w:bookmarkEnd w:id="99"/>
+      <w:bookmarkEnd w:id="101"/>
     </w:p>
     <w:p>
       <w:pPr>
@@ -12228,7 +12290,7 @@
           <w:szCs w:val="24"/>
         </w:rPr>
       </w:pPr>
-      <w:bookmarkStart w:id="100" w:name="_Toc9505"/>
+      <w:bookmarkStart w:id="102" w:name="_Toc9420"/>
       <w:r>
         <w:rPr>
           <w:rFonts w:hint="eastAsia" w:ascii="楷体_GB2312" w:hAnsi="楷体_GB2312" w:eastAsia="楷体_GB2312"/>
@@ -12237,7 +12299,7 @@
         </w:rPr>
         <w:t>静载试验概况</w:t>
       </w:r>
-      <w:bookmarkEnd w:id="100"/>
+      <w:bookmarkEnd w:id="102"/>
     </w:p>
     <w:p>
       <w:pPr>
@@ -12266,19 +12328,19 @@
           <w:sz w:val="24"/>
         </w:rPr>
       </w:pPr>
-      <w:bookmarkStart w:id="101" w:name="_Toc31858"/>
-      <w:bookmarkStart w:id="102" w:name="_Toc470253994"/>
-      <w:bookmarkStart w:id="103" w:name="_Toc17248"/>
-      <w:bookmarkStart w:id="104" w:name="_Toc399517690"/>
-      <w:bookmarkStart w:id="105" w:name="_Toc398541186"/>
-      <w:bookmarkStart w:id="106" w:name="_Toc399658317"/>
+      <w:bookmarkStart w:id="103" w:name="_Toc19741"/>
+      <w:bookmarkStart w:id="104" w:name="_Toc14043"/>
+      <w:bookmarkStart w:id="105" w:name="_Toc12599"/>
+      <w:bookmarkStart w:id="106" w:name="_Toc398305882"/>
       <w:bookmarkStart w:id="107" w:name="_Toc399150332"/>
       <w:bookmarkStart w:id="108" w:name="_Toc394613369"/>
-      <w:bookmarkStart w:id="109" w:name="_Toc398305882"/>
-      <w:bookmarkStart w:id="110" w:name="_Toc12599"/>
-      <w:bookmarkStart w:id="111" w:name="_Toc14043"/>
-      <w:bookmarkStart w:id="112" w:name="_Toc19741"/>
-      <w:bookmarkStart w:id="113" w:name="_Toc29891"/>
+      <w:bookmarkStart w:id="109" w:name="_Toc399658317"/>
+      <w:bookmarkStart w:id="110" w:name="_Toc398541186"/>
+      <w:bookmarkStart w:id="111" w:name="_Toc399517690"/>
+      <w:bookmarkStart w:id="112" w:name="_Toc17248"/>
+      <w:bookmarkStart w:id="113" w:name="_Toc470253994"/>
+      <w:bookmarkStart w:id="114" w:name="_Toc31858"/>
+      <w:bookmarkStart w:id="115" w:name="_Toc9292"/>
       <w:r>
         <w:rPr>
           <w:rFonts w:hint="eastAsia" w:ascii="楷体_GB2312" w:eastAsia="楷体_GB2312"/>
@@ -12296,8 +12358,6 @@
         </w:rPr>
         <w:t>.1.1 试验荷载</w:t>
       </w:r>
-      <w:bookmarkEnd w:id="101"/>
-      <w:bookmarkEnd w:id="102"/>
       <w:bookmarkEnd w:id="103"/>
       <w:bookmarkEnd w:id="104"/>
       <w:bookmarkEnd w:id="105"/>
@@ -12309,6 +12369,8 @@
       <w:bookmarkEnd w:id="111"/>
       <w:bookmarkEnd w:id="112"/>
       <w:bookmarkEnd w:id="113"/>
+      <w:bookmarkEnd w:id="114"/>
+      <w:bookmarkEnd w:id="115"/>
     </w:p>
     <w:p>
       <w:pPr>
@@ -14759,16 +14821,16 @@
           <w:sz w:val="24"/>
         </w:rPr>
       </w:pPr>
-      <w:bookmarkStart w:id="114" w:name="_Toc399658318"/>
-      <w:bookmarkStart w:id="115" w:name="_Toc16323"/>
-      <w:bookmarkStart w:id="116" w:name="_Toc399517691"/>
-      <w:bookmarkStart w:id="117" w:name="_Toc23349"/>
-      <w:bookmarkStart w:id="118" w:name="_Toc21954"/>
-      <w:bookmarkStart w:id="119" w:name="_Toc399150333"/>
-      <w:bookmarkStart w:id="120" w:name="_Toc29612"/>
-      <w:bookmarkStart w:id="121" w:name="_Toc13361"/>
-      <w:bookmarkStart w:id="122" w:name="_Toc470253995"/>
-      <w:bookmarkStart w:id="123" w:name="_Toc31293"/>
+      <w:bookmarkStart w:id="116" w:name="_Toc399658318"/>
+      <w:bookmarkStart w:id="117" w:name="_Toc16323"/>
+      <w:bookmarkStart w:id="118" w:name="_Toc399517691"/>
+      <w:bookmarkStart w:id="119" w:name="_Toc23349"/>
+      <w:bookmarkStart w:id="120" w:name="_Toc21954"/>
+      <w:bookmarkStart w:id="121" w:name="_Toc399150333"/>
+      <w:bookmarkStart w:id="122" w:name="_Toc29612"/>
+      <w:bookmarkStart w:id="123" w:name="_Toc13361"/>
+      <w:bookmarkStart w:id="124" w:name="_Toc470253995"/>
+      <w:bookmarkStart w:id="125" w:name="_Toc26120"/>
       <w:r>
         <w:rPr>
           <w:rFonts w:hint="eastAsia" w:ascii="楷体_GB2312" w:eastAsia="楷体_GB2312"/>
@@ -14786,8 +14848,6 @@
         </w:rPr>
         <w:t>.1.2 加载工况及荷载效率</w:t>
       </w:r>
-      <w:bookmarkEnd w:id="114"/>
-      <w:bookmarkEnd w:id="115"/>
       <w:bookmarkEnd w:id="116"/>
       <w:bookmarkEnd w:id="117"/>
       <w:bookmarkEnd w:id="118"/>
@@ -14796,6 +14856,8 @@
       <w:bookmarkEnd w:id="121"/>
       <w:bookmarkEnd w:id="122"/>
       <w:bookmarkEnd w:id="123"/>
+      <w:bookmarkEnd w:id="124"/>
+      <w:bookmarkEnd w:id="125"/>
     </w:p>
     <w:p>
       <w:pPr>
@@ -14929,7 +14991,7 @@
           <w:sz w:val="24"/>
         </w:rPr>
       </w:pPr>
-      <w:bookmarkStart w:id="124" w:name="_Ref292269479"/>
+      <w:bookmarkStart w:id="126" w:name="_Ref292269479"/>
       <w:r>
         <w:rPr>
           <w:rFonts w:hint="default" w:ascii="Times New Roman" w:hAnsi="Times New Roman" w:eastAsia="楷体_GB2312" w:cs="Times New Roman"/>
@@ -15267,7 +15329,7 @@
         </w:rPr>
         <w:t>-2。</w:t>
       </w:r>
-      <w:bookmarkStart w:id="125" w:name="_Ref301692716"/>
+      <w:bookmarkStart w:id="127" w:name="_Ref301692716"/>
     </w:p>
     <w:p>
       <w:pPr>
@@ -15282,7 +15344,7 @@
           <w:szCs w:val="24"/>
         </w:rPr>
       </w:pPr>
-      <w:bookmarkStart w:id="126" w:name="_Ref292270072"/>
+      <w:bookmarkStart w:id="128" w:name="_Ref292270072"/>
       <w:r>
         <w:rPr>
           <w:rFonts w:hint="eastAsia" w:ascii="楷体_GB2312" w:hAnsi="Times New Roman" w:eastAsia="楷体_GB2312" w:cs="Times New Roman"/>
@@ -15293,7 +15355,7 @@
         </w:rPr>
         <w:t>表</w:t>
       </w:r>
-      <w:bookmarkEnd w:id="126"/>
+      <w:bookmarkEnd w:id="128"/>
       <w:r>
         <w:rPr>
           <w:rFonts w:hint="eastAsia" w:ascii="楷体_GB2312" w:hAnsi="Times New Roman" w:eastAsia="楷体_GB2312" w:cs="Times New Roman"/>
@@ -15337,8 +15399,8 @@
         <w:t xml:space="preserve"> 各工况加载内容及试验荷载效率一览表</w:t>
       </w:r>
     </w:p>
-    <w:bookmarkEnd w:id="124"/>
-    <w:bookmarkEnd w:id="125"/>
+    <w:bookmarkEnd w:id="126"/>
+    <w:bookmarkEnd w:id="127"/>
     <w:tbl>
       <w:tblPr>
         <w:tblStyle w:val="32"/>
@@ -16725,7 +16787,7 @@
           <w:szCs w:val="24"/>
         </w:rPr>
       </w:pPr>
-      <w:bookmarkStart w:id="127" w:name="_Ref353538765"/>
+      <w:bookmarkStart w:id="129" w:name="_Ref353538765"/>
       <w:r>
         <w:rPr>
           <w:rFonts w:hint="eastAsia" w:ascii="楷体_GB2312" w:hAnsi="宋体" w:eastAsia="楷体_GB2312"/>
@@ -16734,7 +16796,7 @@
         </w:rPr>
         <w:t>图</w:t>
       </w:r>
-      <w:bookmarkEnd w:id="127"/>
+      <w:bookmarkEnd w:id="129"/>
       <w:r>
         <w:rPr>
           <w:rFonts w:hint="eastAsia" w:ascii="楷体_GB2312" w:hAnsi="宋体" w:eastAsia="楷体_GB2312"/>
@@ -16940,19 +17002,19 @@
           <w:sz w:val="24"/>
         </w:rPr>
       </w:pPr>
-      <w:bookmarkStart w:id="128" w:name="_Toc398305884"/>
-      <w:bookmarkStart w:id="129" w:name="_Toc398541188"/>
-      <w:bookmarkStart w:id="130" w:name="_Toc394613371"/>
-      <w:bookmarkStart w:id="131" w:name="_Toc470253996"/>
-      <w:bookmarkStart w:id="132" w:name="_Toc399150334"/>
-      <w:bookmarkStart w:id="133" w:name="_Toc399658319"/>
-      <w:bookmarkStart w:id="134" w:name="_Toc399517692"/>
-      <w:bookmarkStart w:id="135" w:name="_Toc6169"/>
-      <w:bookmarkStart w:id="136" w:name="_Toc7673"/>
-      <w:bookmarkStart w:id="137" w:name="_Toc1638"/>
-      <w:bookmarkStart w:id="138" w:name="_Toc10717"/>
-      <w:bookmarkStart w:id="139" w:name="_Toc20568"/>
-      <w:bookmarkStart w:id="140" w:name="_Toc7962"/>
+      <w:bookmarkStart w:id="130" w:name="_Toc398305884"/>
+      <w:bookmarkStart w:id="131" w:name="_Toc398541188"/>
+      <w:bookmarkStart w:id="132" w:name="_Toc394613371"/>
+      <w:bookmarkStart w:id="133" w:name="_Toc470253996"/>
+      <w:bookmarkStart w:id="134" w:name="_Toc399150334"/>
+      <w:bookmarkStart w:id="135" w:name="_Toc399658319"/>
+      <w:bookmarkStart w:id="136" w:name="_Toc399517692"/>
+      <w:bookmarkStart w:id="137" w:name="_Toc6169"/>
+      <w:bookmarkStart w:id="138" w:name="_Toc7673"/>
+      <w:bookmarkStart w:id="139" w:name="_Toc1638"/>
+      <w:bookmarkStart w:id="140" w:name="_Toc10717"/>
+      <w:bookmarkStart w:id="141" w:name="_Toc20568"/>
+      <w:bookmarkStart w:id="142" w:name="_Toc23183"/>
       <w:r>
         <w:rPr>
           <w:rFonts w:hint="eastAsia" w:ascii="楷体_GB2312" w:eastAsia="楷体_GB2312"/>
@@ -16970,8 +17032,6 @@
         </w:rPr>
         <w:t>.1.3 测点布置</w:t>
       </w:r>
-      <w:bookmarkEnd w:id="128"/>
-      <w:bookmarkEnd w:id="129"/>
       <w:bookmarkEnd w:id="130"/>
       <w:bookmarkEnd w:id="131"/>
       <w:bookmarkEnd w:id="132"/>
@@ -16983,6 +17043,8 @@
       <w:bookmarkEnd w:id="138"/>
       <w:bookmarkEnd w:id="139"/>
       <w:bookmarkEnd w:id="140"/>
+      <w:bookmarkEnd w:id="141"/>
+      <w:bookmarkEnd w:id="142"/>
     </w:p>
     <w:p>
       <w:pPr>
@@ -16993,7 +17055,7 @@
           <w:sz w:val="24"/>
         </w:rPr>
       </w:pPr>
-      <w:bookmarkStart w:id="141" w:name="_Toc277773927"/>
+      <w:bookmarkStart w:id="143" w:name="_Toc277773927"/>
       <w:r>
         <w:rPr>
           <w:rFonts w:hint="eastAsia" w:ascii="楷体_GB2312" w:eastAsia="楷体_GB2312"/>
@@ -17001,7 +17063,7 @@
         </w:rPr>
         <w:t>(1)挠度测点</w:t>
       </w:r>
-      <w:bookmarkEnd w:id="141"/>
+      <w:bookmarkEnd w:id="143"/>
       <w:r>
         <w:rPr>
           <w:rFonts w:hint="eastAsia" w:ascii="楷体_GB2312" w:eastAsia="楷体_GB2312"/>
@@ -18263,16 +18325,16 @@
           <w:sz w:val="24"/>
         </w:rPr>
       </w:pPr>
-      <w:bookmarkStart w:id="142" w:name="_Toc399150335"/>
-      <w:bookmarkStart w:id="143" w:name="_Toc399517693"/>
-      <w:bookmarkStart w:id="144" w:name="_Toc399658320"/>
-      <w:bookmarkStart w:id="145" w:name="_Toc851"/>
-      <w:bookmarkStart w:id="146" w:name="_Toc1291"/>
-      <w:bookmarkStart w:id="147" w:name="_Toc31615"/>
-      <w:bookmarkStart w:id="148" w:name="_Toc470253997"/>
-      <w:bookmarkStart w:id="149" w:name="_Toc14538"/>
-      <w:bookmarkStart w:id="150" w:name="_Toc26545"/>
-      <w:bookmarkStart w:id="151" w:name="_Toc6486"/>
+      <w:bookmarkStart w:id="144" w:name="_Toc399150335"/>
+      <w:bookmarkStart w:id="145" w:name="_Toc399517693"/>
+      <w:bookmarkStart w:id="146" w:name="_Toc399658320"/>
+      <w:bookmarkStart w:id="147" w:name="_Toc851"/>
+      <w:bookmarkStart w:id="148" w:name="_Toc1291"/>
+      <w:bookmarkStart w:id="149" w:name="_Toc31615"/>
+      <w:bookmarkStart w:id="150" w:name="_Toc470253997"/>
+      <w:bookmarkStart w:id="151" w:name="_Toc14538"/>
+      <w:bookmarkStart w:id="152" w:name="_Toc26545"/>
+      <w:bookmarkStart w:id="153" w:name="_Toc8309"/>
       <w:r>
         <w:rPr>
           <w:rFonts w:hint="eastAsia" w:ascii="楷体_GB2312" w:eastAsia="楷体_GB2312"/>
@@ -18290,9 +18352,9 @@
         </w:rPr>
         <w:t>.1.4 加载</w:t>
       </w:r>
-      <w:bookmarkEnd w:id="142"/>
-      <w:bookmarkEnd w:id="143"/>
       <w:bookmarkEnd w:id="144"/>
+      <w:bookmarkEnd w:id="145"/>
+      <w:bookmarkEnd w:id="146"/>
       <w:r>
         <w:rPr>
           <w:rFonts w:hint="eastAsia" w:ascii="楷体_GB2312" w:eastAsia="楷体_GB2312"/>
@@ -18301,13 +18363,13 @@
         </w:rPr>
         <w:t>过程</w:t>
       </w:r>
-      <w:bookmarkEnd w:id="145"/>
-      <w:bookmarkEnd w:id="146"/>
       <w:bookmarkEnd w:id="147"/>
       <w:bookmarkEnd w:id="148"/>
       <w:bookmarkEnd w:id="149"/>
       <w:bookmarkEnd w:id="150"/>
       <w:bookmarkEnd w:id="151"/>
+      <w:bookmarkEnd w:id="152"/>
+      <w:bookmarkEnd w:id="153"/>
     </w:p>
     <w:p>
       <w:pPr>
@@ -18357,7 +18419,7 @@
           <w:szCs w:val="24"/>
         </w:rPr>
       </w:pPr>
-      <w:bookmarkStart w:id="152" w:name="_Toc5663"/>
+      <w:bookmarkStart w:id="154" w:name="_Toc12866"/>
       <w:r>
         <w:rPr>
           <w:rFonts w:hint="eastAsia" w:ascii="楷体_GB2312" w:hAnsi="楷体_GB2312" w:eastAsia="楷体_GB2312"/>
@@ -18375,7 +18437,7 @@
         </w:rPr>
         <w:t>结果</w:t>
       </w:r>
-      <w:bookmarkEnd w:id="152"/>
+      <w:bookmarkEnd w:id="154"/>
     </w:p>
     <w:p>
       <w:pPr>
@@ -18387,11 +18449,11 @@
           <w:sz w:val="24"/>
         </w:rPr>
       </w:pPr>
-      <w:bookmarkStart w:id="153" w:name="_Toc30591"/>
-      <w:bookmarkStart w:id="154" w:name="_Toc7901"/>
-      <w:bookmarkStart w:id="155" w:name="_Toc22485"/>
-      <w:bookmarkStart w:id="156" w:name="_Toc5805"/>
-      <w:bookmarkStart w:id="157" w:name="_Toc11131"/>
+      <w:bookmarkStart w:id="155" w:name="_Toc30591"/>
+      <w:bookmarkStart w:id="156" w:name="_Toc7901"/>
+      <w:bookmarkStart w:id="157" w:name="_Toc22485"/>
+      <w:bookmarkStart w:id="158" w:name="_Toc5805"/>
+      <w:bookmarkStart w:id="159" w:name="_Toc10381"/>
       <w:r>
         <w:rPr>
           <w:rFonts w:hint="eastAsia" w:ascii="楷体_GB2312" w:eastAsia="楷体_GB2312"/>
@@ -18452,11 +18514,11 @@
         </w:rPr>
         <w:t>工况一测试结果</w:t>
       </w:r>
-      <w:bookmarkEnd w:id="153"/>
-      <w:bookmarkEnd w:id="154"/>
       <w:bookmarkEnd w:id="155"/>
       <w:bookmarkEnd w:id="156"/>
       <w:bookmarkEnd w:id="157"/>
+      <w:bookmarkEnd w:id="158"/>
+      <w:bookmarkEnd w:id="159"/>
     </w:p>
     <w:p>
       <w:pPr>
@@ -18474,20 +18536,6 @@
         </w:rPr>
         <w:t>(1)挠度测试结果</w:t>
       </w:r>
-    </w:p>
-    <w:p>
-      <w:pPr>
-        <w:snapToGrid w:val="0"/>
-        <w:spacing w:line="400" w:lineRule="exact"/>
-        <w:ind w:firstLine="480" w:firstLineChars="200"/>
-        <w:rPr>
-          <w:rFonts w:hint="default" w:ascii="Times New Roman" w:hAnsi="Times New Roman" w:eastAsia="楷体_GB2312" w:cs="Times New Roman"/>
-          <w:color w:val="auto"/>
-          <w:sz w:val="24"/>
-        </w:rPr>
-      </w:pPr>
-      <w:bookmarkStart w:id="158" w:name="ReportStart"/>
-      <w:bookmarkEnd w:id="158"/>
     </w:p>
     <w:p>
       <w:pPr>
@@ -18502,6 +18550,8 @@
           <w:lang w:eastAsia="zh-CN"/>
         </w:rPr>
       </w:pPr>
+      <w:bookmarkStart w:id="160" w:name="ReportStart"/>
+      <w:bookmarkEnd w:id="160"/>
       <w:r>
         <w:rPr>
           <w:rFonts w:hint="eastAsia" w:cs="Times New Roman"/>
@@ -18509,22 +18559,17 @@
           <w:sz w:val="24"/>
           <w:lang w:eastAsia="zh-CN"/>
         </w:rPr>
-        <w:t>(1)在工况一荷载作用下，主梁最大实测弹性挠度值为2.41mm，实测控制截面的挠度值均小于理论值，校验系数在0.76～0.89之间；相对残余变形在0.00%～4.74%之间。</w:t>
-      </w:r>
-    </w:p>
-    <w:p>
-      <w:pPr>
-        <w:snapToGrid w:val="0"/>
-        <w:spacing w:line="400" w:lineRule="exact"/>
-        <w:ind w:firstLine="480" w:firstLineChars="200"/>
-        <w:jc w:val="left"/>
+        <w:t>工况一主梁挠度检测结果详见</w:t>
+      </w:r>
+      <w:r>
         <w:rPr>
           <w:rFonts w:hint="eastAsia" w:cs="Times New Roman"/>
           <w:color w:val="auto"/>
           <w:sz w:val="24"/>
           <w:lang w:eastAsia="zh-CN"/>
         </w:rPr>
-      </w:pPr>
+        <w:fldChar w:fldCharType="begin"/>
+      </w:r>
       <w:r>
         <w:rPr>
           <w:rFonts w:hint="eastAsia" w:cs="Times New Roman"/>
@@ -18532,22 +18577,45 @@
           <w:sz w:val="24"/>
           <w:lang w:eastAsia="zh-CN"/>
         </w:rPr>
-        <w:t>(2)在工况二荷载作用下，主梁最大实测弹性挠度值为2.11mm，实测控制截面的挠度值均小于理论值，校验系数在0.60～0.88之间；相对残余变形在0.00%～17.95%之间。</w:t>
-      </w:r>
-    </w:p>
-    <w:p>
-      <w:pPr>
-        <w:snapToGrid w:val="0"/>
-        <w:spacing w:line="400" w:lineRule="exact"/>
-        <w:ind w:firstLine="480" w:firstLineChars="200"/>
-        <w:jc w:val="left"/>
+        <w:instrText xml:space="preserve"> REF _Ref16254 \h </w:instrText>
+      </w:r>
+      <w:r>
         <w:rPr>
           <w:rFonts w:hint="eastAsia" w:cs="Times New Roman"/>
           <w:color w:val="auto"/>
           <w:sz w:val="24"/>
           <w:lang w:eastAsia="zh-CN"/>
         </w:rPr>
-      </w:pPr>
+        <w:fldChar w:fldCharType="separate"/>
+      </w:r>
+      <w:r>
+        <w:t xml:space="preserve">表 </w:t>
+      </w:r>
+      <w:r>
+        <w:fldChar w:fldCharType="begin"/>
+      </w:r>
+      <w:r>
+        <w:instrText xml:space="preserve"> STYLEREF 1 \s </w:instrText>
+      </w:r>
+      <w:r>
+        <w:fldChar w:fldCharType="separate"/>
+      </w:r>
+      <w:r>
+        <w:t>3</w:t>
+      </w:r>
+      <w:r>
+        <w:fldChar w:fldCharType="end"/>
+      </w:r>
+      <w:r>
+        <w:rPr>
+          <w:rFonts w:hint="eastAsia"/>
+          <w:lang w:eastAsia="zh-CN"/>
+        </w:rPr>
+        <w:t>-</w:t>
+      </w:r>
+      <w:r>
+        <w:t>1</w:t>
+      </w:r>
       <w:r>
         <w:rPr>
           <w:rFonts w:hint="eastAsia" w:cs="Times New Roman"/>
@@ -18555,36 +18623,26 @@
           <w:sz w:val="24"/>
           <w:lang w:eastAsia="zh-CN"/>
         </w:rPr>
-        <w:t>(3)在工况三荷载作用下，主梁最大实测弹性挠度值为2.11mm，实测控制截面的挠度值均小于理论值，校验系数在0.64～0.81之间；相对残余变形在4.95%～8.47%之间。</w:t>
-      </w:r>
-    </w:p>
-    <w:p>
-      <w:pPr>
-        <w:snapToGrid w:val="0"/>
-        <w:spacing w:line="400" w:lineRule="exact"/>
-        <w:ind w:firstLine="480" w:firstLineChars="200"/>
-        <w:jc w:val="left"/>
+        <w:fldChar w:fldCharType="end"/>
+      </w:r>
+      <w:r>
         <w:rPr>
           <w:rFonts w:hint="eastAsia" w:cs="Times New Roman"/>
           <w:color w:val="auto"/>
           <w:sz w:val="24"/>
           <w:lang w:eastAsia="zh-CN"/>
         </w:rPr>
-      </w:pPr>
-    </w:p>
-    <w:p>
-      <w:pPr>
-        <w:snapToGrid w:val="0"/>
-        <w:spacing w:line="400" w:lineRule="exact"/>
-        <w:ind w:firstLine="480" w:firstLineChars="200"/>
-        <w:jc w:val="left"/>
+        <w:t>，挠度实测值与理论计算值的关系曲线详见</w:t>
+      </w:r>
+      <w:r>
         <w:rPr>
           <w:rFonts w:hint="eastAsia" w:cs="Times New Roman"/>
           <w:color w:val="auto"/>
           <w:sz w:val="24"/>
           <w:lang w:eastAsia="zh-CN"/>
         </w:rPr>
-      </w:pPr>
+        <w:fldChar w:fldCharType="begin"/>
+      </w:r>
       <w:r>
         <w:rPr>
           <w:rFonts w:hint="eastAsia" w:cs="Times New Roman"/>
@@ -18592,181 +18650,7 @@
           <w:sz w:val="24"/>
           <w:lang w:eastAsia="zh-CN"/>
         </w:rPr>
-        <w:t>(1)在工况一荷载作用下，所测主梁A-A截面最大弹性应变为46με，实测控制截面的混凝土应变值均小于理论值，校验系数在0.63～0.80之间；相对残余应变在0.00%～9.80%之间。</w:t>
-      </w:r>
-    </w:p>
-    <w:p>
-      <w:pPr>
-        <w:snapToGrid w:val="0"/>
-        <w:spacing w:line="400" w:lineRule="exact"/>
-        <w:ind w:firstLine="480" w:firstLineChars="200"/>
-        <w:jc w:val="left"/>
-        <w:rPr>
-          <w:rFonts w:hint="eastAsia" w:cs="Times New Roman"/>
-          <w:color w:val="auto"/>
-          <w:sz w:val="24"/>
-          <w:lang w:eastAsia="zh-CN"/>
-        </w:rPr>
-      </w:pPr>
-      <w:r>
-        <w:rPr>
-          <w:rFonts w:hint="eastAsia" w:cs="Times New Roman"/>
-          <w:color w:val="auto"/>
-          <w:sz w:val="24"/>
-          <w:lang w:eastAsia="zh-CN"/>
-        </w:rPr>
-        <w:t>(2)在工况一荷载作用下，所测主梁B-B截面最大弹性应变为0με，实测控制截面的混凝土应变值均小于理论值，校验系数在0.00～0.43之间；相对残余应变在0.00%～16.67%之间。</w:t>
-      </w:r>
-    </w:p>
-    <w:p>
-      <w:pPr>
-        <w:snapToGrid w:val="0"/>
-        <w:spacing w:line="400" w:lineRule="exact"/>
-        <w:ind w:firstLine="480" w:firstLineChars="200"/>
-        <w:jc w:val="left"/>
-        <w:rPr>
-          <w:rFonts w:hint="eastAsia" w:cs="Times New Roman"/>
-          <w:color w:val="auto"/>
-          <w:sz w:val="24"/>
-          <w:lang w:eastAsia="zh-CN"/>
-        </w:rPr>
-      </w:pPr>
-      <w:r>
-        <w:rPr>
-          <w:rFonts w:hint="eastAsia" w:cs="Times New Roman"/>
-          <w:color w:val="auto"/>
-          <w:sz w:val="24"/>
-          <w:lang w:eastAsia="zh-CN"/>
-        </w:rPr>
-        <w:t>(3)在工况二荷载作用下，所测主梁最大弹性应变为43με，实测控制截面的混凝土应变值均小于理论值，校验系数在0.34～0.69之间；相对残余应变在0.00%～8.51%之间。</w:t>
-      </w:r>
-    </w:p>
-    <w:p>
-      <w:pPr>
-        <w:snapToGrid w:val="0"/>
-        <w:spacing w:line="400" w:lineRule="exact"/>
-        <w:ind w:firstLine="480" w:firstLineChars="200"/>
-        <w:jc w:val="left"/>
-        <w:rPr>
-          <w:rFonts w:hint="eastAsia" w:cs="Times New Roman"/>
-          <w:color w:val="auto"/>
-          <w:sz w:val="24"/>
-          <w:lang w:eastAsia="zh-CN"/>
-        </w:rPr>
-      </w:pPr>
-    </w:p>
-    <w:p>
-      <w:pPr>
-        <w:snapToGrid w:val="0"/>
-        <w:spacing w:line="400" w:lineRule="exact"/>
-        <w:ind w:firstLine="480" w:firstLineChars="200"/>
-        <w:jc w:val="left"/>
-        <w:rPr>
-          <w:rFonts w:hint="eastAsia" w:cs="Times New Roman"/>
-          <w:color w:val="auto"/>
-          <w:sz w:val="24"/>
-          <w:lang w:eastAsia="zh-CN"/>
-        </w:rPr>
-      </w:pPr>
-      <w:r>
-        <w:rPr>
-          <w:rFonts w:hint="eastAsia" w:cs="Times New Roman"/>
-          <w:color w:val="auto"/>
-          <w:sz w:val="24"/>
-          <w:lang w:eastAsia="zh-CN"/>
-        </w:rPr>
-        <w:t>工况一主梁挠度检测结果详见</w:t>
-      </w:r>
-      <w:r>
-        <w:rPr>
-          <w:rFonts w:hint="eastAsia" w:cs="Times New Roman"/>
-          <w:color w:val="auto"/>
-          <w:sz w:val="24"/>
-          <w:lang w:eastAsia="zh-CN"/>
-        </w:rPr>
-        <w:fldChar w:fldCharType="begin"/>
-      </w:r>
-      <w:r>
-        <w:rPr>
-          <w:rFonts w:hint="eastAsia" w:cs="Times New Roman"/>
-          <w:color w:val="auto"/>
-          <w:sz w:val="24"/>
-          <w:lang w:eastAsia="zh-CN"/>
-        </w:rPr>
-        <w:instrText xml:space="preserve"> REF _Ref6343 \h </w:instrText>
-      </w:r>
-      <w:r>
-        <w:rPr>
-          <w:rFonts w:hint="eastAsia" w:cs="Times New Roman"/>
-          <w:color w:val="auto"/>
-          <w:sz w:val="24"/>
-          <w:lang w:eastAsia="zh-CN"/>
-        </w:rPr>
-        <w:fldChar w:fldCharType="separate"/>
-      </w:r>
-      <w:r>
-        <w:t xml:space="preserve">表 </w:t>
-      </w:r>
-      <w:r>
-        <w:fldChar w:fldCharType="begin"/>
-      </w:r>
-      <w:r>
-        <w:instrText xml:space="preserve"> STYLEREF 1 \s </w:instrText>
-      </w:r>
-      <w:r>
-        <w:fldChar w:fldCharType="separate"/>
-      </w:r>
-      <w:r>
-        <w:t>3</w:t>
-      </w:r>
-      <w:r>
-        <w:fldChar w:fldCharType="end"/>
-      </w:r>
-      <w:r>
-        <w:rPr>
-          <w:rFonts w:hint="eastAsia"/>
-          <w:lang w:eastAsia="zh-CN"/>
-        </w:rPr>
-        <w:t>-</w:t>
-      </w:r>
-      <w:r>
-        <w:t>1</w:t>
-      </w:r>
-      <w:r>
-        <w:rPr>
-          <w:rFonts w:hint="eastAsia" w:cs="Times New Roman"/>
-          <w:color w:val="auto"/>
-          <w:sz w:val="24"/>
-          <w:lang w:eastAsia="zh-CN"/>
-        </w:rPr>
-        <w:fldChar w:fldCharType="end"/>
-      </w:r>
-      <w:r>
-        <w:rPr>
-          <w:rFonts w:hint="eastAsia" w:cs="Times New Roman"/>
-          <w:color w:val="auto"/>
-          <w:sz w:val="24"/>
-          <w:lang w:eastAsia="zh-CN"/>
-        </w:rPr>
-        <w:t>，挠度实测值与理论计算值的关系曲线详见</w:t>
-      </w:r>
-      <w:r>
-        <w:rPr>
-          <w:rFonts w:hint="eastAsia" w:cs="Times New Roman"/>
-          <w:color w:val="auto"/>
-          <w:sz w:val="24"/>
-          <w:lang w:eastAsia="zh-CN"/>
-        </w:rPr>
-        <w:fldChar w:fldCharType="begin"/>
-      </w:r>
-      <w:r>
-        <w:rPr>
-          <w:rFonts w:hint="eastAsia" w:cs="Times New Roman"/>
-          <w:color w:val="auto"/>
-          <w:sz w:val="24"/>
-          <w:lang w:eastAsia="zh-CN"/>
-        </w:rPr>
-        <w:instrText xml:space="preserve"> REF _Ref6405 \h </w:instrText>
+        <w:instrText xml:space="preserve"> REF _Ref23658 \h </w:instrText>
       </w:r>
       <w:r>
         <w:rPr>
@@ -20195,7 +20079,7 @@
           <wp:inline distT="0" distB="0" distL="114300" distR="114300">
             <wp:extent cx="4445000" cy="2540000"/>
             <wp:effectExtent l="4445" t="4445" r="8255" b="8255"/>
-            <wp:docPr id="57" name="图表 12"/>
+            <wp:docPr id="57" name="图表 1"/>
             <wp:cNvGraphicFramePr/>
             <a:graphic xmlns:a="http://schemas.openxmlformats.org/drawingml/2006/main">
               <a:graphicData uri="http://schemas.openxmlformats.org/drawingml/2006/chart">
@@ -20267,7 +20151,7 @@
           <w:sz w:val="24"/>
           <w:lang w:eastAsia="zh-CN"/>
         </w:rPr>
-        <w:instrText xml:space="preserve"> REF _Ref27686 \h </w:instrText>
+        <w:instrText xml:space="preserve"> REF _Ref30759 \h </w:instrText>
       </w:r>
       <w:r>
         <w:rPr>
@@ -20340,7 +20224,7 @@
           <w:sz w:val="24"/>
           <w:lang w:eastAsia="zh-CN"/>
         </w:rPr>
-        <w:instrText xml:space="preserve"> REF _Ref27274 \h </w:instrText>
+        <w:instrText xml:space="preserve"> REF _Ref10029 \h </w:instrText>
       </w:r>
       <w:r>
         <w:rPr>
@@ -20412,7 +20296,7 @@
           <w:lang w:eastAsia="zh-CN"/>
         </w:rPr>
       </w:pPr>
-      <w:bookmarkStart w:id="159" w:name="_Ref6343"/>
+      <w:bookmarkStart w:id="161" w:name="_Ref16254"/>
       <w:r>
         <w:t xml:space="preserve">表 </w:t>
       </w:r>
@@ -20453,7 +20337,7 @@
       <w:r>
         <w:fldChar w:fldCharType="end"/>
       </w:r>
-      <w:bookmarkEnd w:id="159"/>
+      <w:bookmarkEnd w:id="161"/>
       <w:r>
         <w:rPr>
           <w:rFonts w:hint="eastAsia" w:cs="Times New Roman"/>
@@ -21812,7 +21696,7 @@
           <wp:inline distT="0" distB="0" distL="114300" distR="114300">
             <wp:extent cx="4445000" cy="2540000"/>
             <wp:effectExtent l="4445" t="4445" r="8255" b="8255"/>
-            <wp:docPr id="60" name="图表 14"/>
+            <wp:docPr id="60" name="图表 1"/>
             <wp:cNvGraphicFramePr/>
             <a:graphic xmlns:a="http://schemas.openxmlformats.org/drawingml/2006/main">
               <a:graphicData uri="http://schemas.openxmlformats.org/drawingml/2006/chart">
@@ -21837,7 +21721,7 @@
           <w:lang w:eastAsia="zh-CN"/>
         </w:rPr>
       </w:pPr>
-      <w:bookmarkStart w:id="160" w:name="_Ref6405"/>
+      <w:bookmarkStart w:id="162" w:name="_Ref23658"/>
       <w:r>
         <w:t xml:space="preserve">图 </w:t>
       </w:r>
@@ -21878,7 +21762,7 @@
       <w:r>
         <w:fldChar w:fldCharType="end"/>
       </w:r>
-      <w:bookmarkEnd w:id="160"/>
+      <w:bookmarkEnd w:id="162"/>
       <w:r>
         <w:rPr>
           <w:rFonts w:hint="eastAsia" w:cs="Times New Roman"/>
@@ -21927,7 +21811,7 @@
           <w:sz w:val="24"/>
           <w:lang w:eastAsia="zh-CN"/>
         </w:rPr>
-        <w:instrText xml:space="preserve"> REF _Ref28252 \h </w:instrText>
+        <w:instrText xml:space="preserve"> REF _Ref7902 \h </w:instrText>
       </w:r>
       <w:r>
         <w:rPr>
@@ -22000,7 +21884,7 @@
           <w:sz w:val="24"/>
           <w:lang w:eastAsia="zh-CN"/>
         </w:rPr>
-        <w:instrText xml:space="preserve"> REF _Ref24727 \h </w:instrText>
+        <w:instrText xml:space="preserve"> REF _Ref16257 \h </w:instrText>
       </w:r>
       <w:r>
         <w:rPr>
@@ -22072,7 +21956,7 @@
           <w:lang w:eastAsia="zh-CN"/>
         </w:rPr>
       </w:pPr>
-      <w:bookmarkStart w:id="161" w:name="_Ref27686"/>
+      <w:bookmarkStart w:id="163" w:name="_Ref30759"/>
       <w:r>
         <w:t xml:space="preserve">表 </w:t>
       </w:r>
@@ -22113,7 +21997,7 @@
       <w:r>
         <w:fldChar w:fldCharType="end"/>
       </w:r>
-      <w:bookmarkEnd w:id="161"/>
+      <w:bookmarkEnd w:id="163"/>
       <w:r>
         <w:rPr>
           <w:rFonts w:hint="eastAsia" w:cs="Times New Roman"/>
@@ -23472,7 +23356,7 @@
           <wp:inline distT="0" distB="0" distL="114300" distR="114300">
             <wp:extent cx="4445000" cy="2540000"/>
             <wp:effectExtent l="4445" t="4445" r="8255" b="8255"/>
-            <wp:docPr id="61" name="图表 15"/>
+            <wp:docPr id="61" name="图表 4"/>
             <wp:cNvGraphicFramePr/>
             <a:graphic xmlns:a="http://schemas.openxmlformats.org/drawingml/2006/main">
               <a:graphicData uri="http://schemas.openxmlformats.org/drawingml/2006/chart">
@@ -23497,7 +23381,7 @@
           <w:lang w:eastAsia="zh-CN"/>
         </w:rPr>
       </w:pPr>
-      <w:bookmarkStart w:id="162" w:name="_Ref27274"/>
+      <w:bookmarkStart w:id="164" w:name="_Ref10029"/>
       <w:r>
         <w:t xml:space="preserve">图 </w:t>
       </w:r>
@@ -23538,7 +23422,7 @@
       <w:r>
         <w:fldChar w:fldCharType="end"/>
       </w:r>
-      <w:bookmarkEnd w:id="162"/>
+      <w:bookmarkEnd w:id="164"/>
       <w:r>
         <w:rPr>
           <w:rFonts w:hint="eastAsia" w:cs="Times New Roman"/>
@@ -23587,7 +23471,7 @@
           <w:sz w:val="24"/>
           <w:lang w:eastAsia="zh-CN"/>
         </w:rPr>
-        <w:instrText xml:space="preserve"> REF _Ref9821 \h </w:instrText>
+        <w:instrText xml:space="preserve"> REF _Ref29310 \h </w:instrText>
       </w:r>
       <w:r>
         <w:rPr>
@@ -23660,7 +23544,7 @@
           <w:sz w:val="24"/>
           <w:lang w:eastAsia="zh-CN"/>
         </w:rPr>
-        <w:instrText xml:space="preserve"> REF _Ref3210 \h </w:instrText>
+        <w:instrText xml:space="preserve"> REF _Ref28263 \h </w:instrText>
       </w:r>
       <w:r>
         <w:rPr>
@@ -25089,7 +24973,7 @@
           <wp:inline distT="0" distB="0" distL="114300" distR="114300">
             <wp:extent cx="4445000" cy="2540000"/>
             <wp:effectExtent l="4445" t="4445" r="8255" b="8255"/>
-            <wp:docPr id="58" name="图表 13"/>
+            <wp:docPr id="58" name="图表 2"/>
             <wp:cNvGraphicFramePr/>
             <a:graphic xmlns:a="http://schemas.openxmlformats.org/drawingml/2006/main">
               <a:graphicData uri="http://schemas.openxmlformats.org/drawingml/2006/chart">
@@ -25161,7 +25045,7 @@
           <w:sz w:val="24"/>
           <w:lang w:eastAsia="zh-CN"/>
         </w:rPr>
-        <w:instrText xml:space="preserve"> REF _Ref24766 \h </w:instrText>
+        <w:instrText xml:space="preserve"> REF _Ref1639 \h </w:instrText>
       </w:r>
       <w:r>
         <w:rPr>
@@ -25234,7 +25118,7 @@
           <w:sz w:val="24"/>
           <w:lang w:eastAsia="zh-CN"/>
         </w:rPr>
-        <w:instrText xml:space="preserve"> REF _Ref11253 \h </w:instrText>
+        <w:instrText xml:space="preserve"> REF _Ref14406 \h </w:instrText>
       </w:r>
       <w:r>
         <w:rPr>
@@ -25282,8 +25166,8 @@
         </w:rPr>
         <w:fldChar w:fldCharType="end"/>
       </w:r>
-      <w:bookmarkStart w:id="227" w:name="_GoBack"/>
-      <w:bookmarkEnd w:id="227"/>
+      <w:bookmarkStart w:id="229" w:name="_GoBack"/>
+      <w:bookmarkEnd w:id="229"/>
       <w:r>
         <w:rPr>
           <w:rFonts w:hint="eastAsia" w:cs="Times New Roman"/>
@@ -25308,7 +25192,7 @@
           <w:lang w:eastAsia="zh-CN"/>
         </w:rPr>
       </w:pPr>
-      <w:bookmarkStart w:id="163" w:name="_Ref28252"/>
+      <w:bookmarkStart w:id="165" w:name="_Ref7902"/>
       <w:r>
         <w:t xml:space="preserve">表 </w:t>
       </w:r>
@@ -25349,7 +25233,7 @@
       <w:r>
         <w:fldChar w:fldCharType="end"/>
       </w:r>
-      <w:bookmarkEnd w:id="163"/>
+      <w:bookmarkEnd w:id="165"/>
       <w:r>
         <w:rPr>
           <w:rFonts w:hint="eastAsia" w:cs="Times New Roman"/>
@@ -26708,7 +26592,7 @@
           <wp:inline distT="0" distB="0" distL="114300" distR="114300">
             <wp:extent cx="4445000" cy="2540000"/>
             <wp:effectExtent l="4445" t="4445" r="8255" b="8255"/>
-            <wp:docPr id="62" name="图表 16"/>
+            <wp:docPr id="62" name="图表 6"/>
             <wp:cNvGraphicFramePr/>
             <a:graphic xmlns:a="http://schemas.openxmlformats.org/drawingml/2006/main">
               <a:graphicData uri="http://schemas.openxmlformats.org/drawingml/2006/chart">
@@ -26733,7 +26617,7 @@
           <w:lang w:eastAsia="zh-CN"/>
         </w:rPr>
       </w:pPr>
-      <w:bookmarkStart w:id="164" w:name="_Ref24727"/>
+      <w:bookmarkStart w:id="166" w:name="_Ref16257"/>
       <w:r>
         <w:t xml:space="preserve">图 </w:t>
       </w:r>
@@ -26774,7 +26658,7 @@
       <w:r>
         <w:fldChar w:fldCharType="end"/>
       </w:r>
-      <w:bookmarkEnd w:id="164"/>
+      <w:bookmarkEnd w:id="166"/>
       <w:r>
         <w:rPr>
           <w:rFonts w:hint="eastAsia" w:cs="Times New Roman"/>
@@ -26823,7 +26707,7 @@
           <w:sz w:val="24"/>
           <w:lang w:eastAsia="zh-CN"/>
         </w:rPr>
-        <w:instrText xml:space="preserve"> REF _Ref6346 \h </w:instrText>
+        <w:instrText xml:space="preserve"> REF _Ref29231 \h </w:instrText>
       </w:r>
       <w:r>
         <w:rPr>
@@ -26896,7 +26780,7 @@
           <w:sz w:val="24"/>
           <w:lang w:eastAsia="zh-CN"/>
         </w:rPr>
-        <w:instrText xml:space="preserve"> REF _Ref17153 \h </w:instrText>
+        <w:instrText xml:space="preserve"> REF _Ref10873 \h </w:instrText>
       </w:r>
       <w:r>
         <w:rPr>
@@ -26968,7 +26852,7 @@
           <w:lang w:eastAsia="zh-CN"/>
         </w:rPr>
       </w:pPr>
-      <w:bookmarkStart w:id="165" w:name="_Ref9821"/>
+      <w:bookmarkStart w:id="167" w:name="_Ref29310"/>
       <w:r>
         <w:t xml:space="preserve">表 </w:t>
       </w:r>
@@ -27009,7 +26893,7 @@
       <w:r>
         <w:fldChar w:fldCharType="end"/>
       </w:r>
-      <w:bookmarkEnd w:id="165"/>
+      <w:bookmarkEnd w:id="167"/>
       <w:r>
         <w:rPr>
           <w:rFonts w:hint="eastAsia" w:cs="Times New Roman"/>
@@ -27927,7 +27811,7 @@
           <wp:inline distT="0" distB="0" distL="114300" distR="114300">
             <wp:extent cx="4445000" cy="2540000"/>
             <wp:effectExtent l="4445" t="4445" r="8255" b="8255"/>
-            <wp:docPr id="59" name="图表 15"/>
+            <wp:docPr id="59" name="图表 3"/>
             <wp:cNvGraphicFramePr/>
             <a:graphic xmlns:a="http://schemas.openxmlformats.org/drawingml/2006/main">
               <a:graphicData uri="http://schemas.openxmlformats.org/drawingml/2006/chart">
@@ -27952,7 +27836,7 @@
           <w:lang w:eastAsia="zh-CN"/>
         </w:rPr>
       </w:pPr>
-      <w:bookmarkStart w:id="166" w:name="_Ref3210"/>
+      <w:bookmarkStart w:id="168" w:name="_Ref28263"/>
       <w:r>
         <w:t xml:space="preserve">图 </w:t>
       </w:r>
@@ -27993,7 +27877,7 @@
       <w:r>
         <w:fldChar w:fldCharType="end"/>
       </w:r>
-      <w:bookmarkEnd w:id="166"/>
+      <w:bookmarkEnd w:id="168"/>
       <w:r>
         <w:rPr>
           <w:rFonts w:hint="eastAsia" w:cs="Times New Roman"/>
@@ -28133,7 +28017,7 @@
           <w:sz w:val="24"/>
         </w:rPr>
       </w:pPr>
-      <w:bookmarkStart w:id="167" w:name="_Ref292700367"/>
+      <w:bookmarkStart w:id="169" w:name="_Ref292700367"/>
       <w:r>
         <w:rPr>
           <w:rFonts w:hint="eastAsia" w:ascii="楷体_GB2312" w:eastAsia="楷体_GB2312"/>
@@ -28142,7 +28026,7 @@
         </w:rPr>
         <w:t>表</w:t>
       </w:r>
-      <w:bookmarkEnd w:id="167"/>
+      <w:bookmarkEnd w:id="169"/>
       <w:r>
         <w:rPr>
           <w:rFonts w:hint="eastAsia" w:ascii="楷体_GB2312" w:eastAsia="楷体_GB2312"/>
@@ -28177,7 +28061,7 @@
         </w:rPr>
         <w:t xml:space="preserve"> </w:t>
       </w:r>
-      <w:bookmarkStart w:id="168" w:name="_Ref24766"/>
+      <w:bookmarkStart w:id="170" w:name="_Ref1639"/>
       <w:r>
         <w:t xml:space="preserve">表 </w:t>
       </w:r>
@@ -28218,7 +28102,7 @@
       <w:r>
         <w:fldChar w:fldCharType="end"/>
       </w:r>
-      <w:bookmarkEnd w:id="168"/>
+      <w:bookmarkEnd w:id="170"/>
       <w:r>
         <w:rPr>
           <w:rFonts w:hint="eastAsia" w:ascii="楷体_GB2312"/>
@@ -30712,7 +30596,7 @@
         </w:rPr>
         <w:t xml:space="preserve"> </w:t>
       </w:r>
-      <w:bookmarkStart w:id="169" w:name="_Ref11253"/>
+      <w:bookmarkStart w:id="171" w:name="_Ref14406"/>
       <w:r>
         <w:t xml:space="preserve">图 </w:t>
       </w:r>
@@ -30753,7 +30637,7 @@
       <w:r>
         <w:fldChar w:fldCharType="end"/>
       </w:r>
-      <w:bookmarkEnd w:id="169"/>
+      <w:bookmarkEnd w:id="171"/>
       <w:r>
         <w:rPr>
           <w:rFonts w:hint="eastAsia" w:ascii="楷体_GB2312" w:hAnsi="Times New Roman" w:eastAsia="楷体_GB2312" w:cs="Times New Roman"/>
@@ -30818,7 +30702,7 @@
           <w:sz w:val="24"/>
         </w:rPr>
       </w:pPr>
-      <w:bookmarkStart w:id="170" w:name="_Ref292352712"/>
+      <w:bookmarkStart w:id="172" w:name="_Ref292352712"/>
       <w:r>
         <w:rPr>
           <w:rFonts w:hint="eastAsia" w:ascii="楷体_GB2312" w:eastAsia="楷体_GB2312"/>
@@ -30956,7 +30840,7 @@
           <w:sz w:val="24"/>
         </w:rPr>
       </w:pPr>
-      <w:bookmarkStart w:id="171" w:name="_Ref341347926"/>
+      <w:bookmarkStart w:id="173" w:name="_Ref341347926"/>
       <w:r>
         <w:rPr>
           <w:rFonts w:hint="eastAsia" w:ascii="楷体_GB2312" w:eastAsia="楷体_GB2312"/>
@@ -30965,8 +30849,8 @@
         </w:rPr>
         <w:t>表</w:t>
       </w:r>
-      <w:bookmarkEnd w:id="170"/>
-      <w:bookmarkEnd w:id="171"/>
+      <w:bookmarkEnd w:id="172"/>
+      <w:bookmarkEnd w:id="173"/>
       <w:r>
         <w:rPr>
           <w:rFonts w:hint="eastAsia" w:ascii="楷体_GB2312" w:eastAsia="楷体_GB2312"/>
@@ -33559,11 +33443,11 @@
           <w:sz w:val="24"/>
         </w:rPr>
       </w:pPr>
-      <w:bookmarkStart w:id="172" w:name="_Toc454"/>
-      <w:bookmarkStart w:id="173" w:name="_Toc1415"/>
-      <w:bookmarkStart w:id="174" w:name="_Toc29224"/>
+      <w:bookmarkStart w:id="174" w:name="_Toc1415"/>
       <w:bookmarkStart w:id="175" w:name="_Toc5097"/>
-      <w:bookmarkStart w:id="176" w:name="_Toc7603"/>
+      <w:bookmarkStart w:id="176" w:name="_Toc454"/>
+      <w:bookmarkStart w:id="177" w:name="_Toc29224"/>
+      <w:bookmarkStart w:id="178" w:name="_Toc10"/>
       <w:r>
         <w:rPr>
           <w:rFonts w:hint="eastAsia" w:ascii="楷体_GB2312" w:eastAsia="楷体_GB2312"/>
@@ -33624,11 +33508,11 @@
         </w:rPr>
         <w:t>工况二测试结果</w:t>
       </w:r>
-      <w:bookmarkEnd w:id="172"/>
-      <w:bookmarkEnd w:id="173"/>
       <w:bookmarkEnd w:id="174"/>
       <w:bookmarkEnd w:id="175"/>
       <w:bookmarkEnd w:id="176"/>
+      <w:bookmarkEnd w:id="177"/>
+      <w:bookmarkEnd w:id="178"/>
     </w:p>
     <w:p>
       <w:pPr>
@@ -33815,7 +33699,7 @@
         </w:rPr>
         <w:t xml:space="preserve"> </w:t>
       </w:r>
-      <w:bookmarkStart w:id="177" w:name="_Ref6346"/>
+      <w:bookmarkStart w:id="179" w:name="_Ref29231"/>
       <w:r>
         <w:t xml:space="preserve">表 </w:t>
       </w:r>
@@ -33856,7 +33740,7 @@
       <w:r>
         <w:fldChar w:fldCharType="end"/>
       </w:r>
-      <w:bookmarkEnd w:id="177"/>
+      <w:bookmarkEnd w:id="179"/>
       <w:r>
         <w:rPr>
           <w:rFonts w:hint="eastAsia" w:ascii="楷体_GB2312"/>
@@ -36136,7 +36020,7 @@
         </w:rPr>
         <w:t xml:space="preserve"> </w:t>
       </w:r>
-      <w:bookmarkStart w:id="178" w:name="_Ref17153"/>
+      <w:bookmarkStart w:id="180" w:name="_Ref10873"/>
       <w:r>
         <w:t xml:space="preserve">图 </w:t>
       </w:r>
@@ -36177,7 +36061,7 @@
       <w:r>
         <w:fldChar w:fldCharType="end"/>
       </w:r>
-      <w:bookmarkEnd w:id="178"/>
+      <w:bookmarkEnd w:id="180"/>
       <w:r>
         <w:rPr>
           <w:rFonts w:hint="eastAsia" w:ascii="楷体_GB2312" w:hAnsi="Times New Roman" w:eastAsia="楷体_GB2312" w:cs="Times New Roman"/>
@@ -41323,7 +41207,7 @@
           <w:sz w:val="24"/>
         </w:rPr>
       </w:pPr>
-      <w:bookmarkStart w:id="179" w:name="_Toc428612478"/>
+      <w:bookmarkStart w:id="181" w:name="_Toc428612478"/>
       <w:r>
         <w:rPr>
           <w:rFonts w:hint="eastAsia" w:ascii="楷体_GB2312" w:eastAsia="楷体_GB2312"/>
@@ -41332,7 +41216,7 @@
         <w:t>试验过程中，桥梁各部件工作状况未见明显异常。</w:t>
       </w:r>
     </w:p>
-    <w:bookmarkEnd w:id="179"/>
+    <w:bookmarkEnd w:id="181"/>
     <w:p>
       <w:pPr>
         <w:spacing w:line="440" w:lineRule="exact"/>
@@ -41391,7 +41275,7 @@
           <w:szCs w:val="24"/>
         </w:rPr>
       </w:pPr>
-      <w:bookmarkStart w:id="180" w:name="_Toc28629"/>
+      <w:bookmarkStart w:id="182" w:name="_Toc21031"/>
       <w:r>
         <w:rPr>
           <w:rFonts w:hint="eastAsia" w:ascii="楷体_GB2312" w:eastAsia="楷体_GB2312"/>
@@ -41401,7 +41285,7 @@
         </w:rPr>
         <w:t>桥梁动载试验</w:t>
       </w:r>
-      <w:bookmarkEnd w:id="180"/>
+      <w:bookmarkEnd w:id="182"/>
     </w:p>
     <w:p>
       <w:pPr>
@@ -41437,7 +41321,7 @@
           <w:szCs w:val="24"/>
         </w:rPr>
       </w:pPr>
-      <w:bookmarkStart w:id="181" w:name="_Toc32764"/>
+      <w:bookmarkStart w:id="183" w:name="_Toc31490"/>
       <w:r>
         <w:rPr>
           <w:rFonts w:hint="eastAsia" w:ascii="楷体_GB2312" w:hAnsi="楷体_GB2312" w:eastAsia="楷体_GB2312"/>
@@ -41454,7 +41338,7 @@
         </w:rPr>
         <w:t>特性试验</w:t>
       </w:r>
-      <w:bookmarkEnd w:id="181"/>
+      <w:bookmarkEnd w:id="183"/>
     </w:p>
     <w:p>
       <w:pPr>
@@ -41466,13 +41350,13 @@
           <w:sz w:val="24"/>
         </w:rPr>
       </w:pPr>
-      <w:bookmarkStart w:id="182" w:name="_Toc470254002"/>
-      <w:bookmarkStart w:id="183" w:name="_Toc13414"/>
-      <w:bookmarkStart w:id="184" w:name="_Toc3632"/>
-      <w:bookmarkStart w:id="185" w:name="_Toc20151"/>
-      <w:bookmarkStart w:id="186" w:name="_Toc4862"/>
-      <w:bookmarkStart w:id="187" w:name="_Toc15999"/>
-      <w:bookmarkStart w:id="188" w:name="_Toc30991"/>
+      <w:bookmarkStart w:id="184" w:name="_Toc4862"/>
+      <w:bookmarkStart w:id="185" w:name="_Toc470254002"/>
+      <w:bookmarkStart w:id="186" w:name="_Toc3632"/>
+      <w:bookmarkStart w:id="187" w:name="_Toc20151"/>
+      <w:bookmarkStart w:id="188" w:name="_Toc15999"/>
+      <w:bookmarkStart w:id="189" w:name="_Toc13414"/>
+      <w:bookmarkStart w:id="190" w:name="_Toc26641"/>
       <w:r>
         <w:rPr>
           <w:rFonts w:hint="eastAsia" w:ascii="楷体_GB2312" w:eastAsia="楷体_GB2312"/>
@@ -41498,13 +41382,13 @@
         </w:rPr>
         <w:t>布置</w:t>
       </w:r>
-      <w:bookmarkEnd w:id="182"/>
-      <w:bookmarkEnd w:id="183"/>
       <w:bookmarkEnd w:id="184"/>
       <w:bookmarkEnd w:id="185"/>
       <w:bookmarkEnd w:id="186"/>
       <w:bookmarkEnd w:id="187"/>
       <w:bookmarkEnd w:id="188"/>
+      <w:bookmarkEnd w:id="189"/>
+      <w:bookmarkEnd w:id="190"/>
     </w:p>
     <w:p>
       <w:pPr>
@@ -41702,13 +41586,13 @@
           <w:sz w:val="24"/>
         </w:rPr>
       </w:pPr>
-      <w:bookmarkStart w:id="189" w:name="_Toc27192"/>
-      <w:bookmarkStart w:id="190" w:name="_Toc31067"/>
-      <w:bookmarkStart w:id="191" w:name="_Toc470254003"/>
-      <w:bookmarkStart w:id="192" w:name="_Toc26839"/>
-      <w:bookmarkStart w:id="193" w:name="_Toc10124"/>
-      <w:bookmarkStart w:id="194" w:name="_Toc15313"/>
-      <w:bookmarkStart w:id="195" w:name="_Toc6575"/>
+      <w:bookmarkStart w:id="191" w:name="_Toc27192"/>
+      <w:bookmarkStart w:id="192" w:name="_Toc31067"/>
+      <w:bookmarkStart w:id="193" w:name="_Toc470254003"/>
+      <w:bookmarkStart w:id="194" w:name="_Toc26839"/>
+      <w:bookmarkStart w:id="195" w:name="_Toc10124"/>
+      <w:bookmarkStart w:id="196" w:name="_Toc15313"/>
+      <w:bookmarkStart w:id="197" w:name="_Toc23151"/>
       <w:r>
         <w:rPr>
           <w:rFonts w:hint="eastAsia" w:ascii="楷体_GB2312" w:eastAsia="楷体_GB2312"/>
@@ -41750,13 +41634,13 @@
         </w:rPr>
         <w:t>结果与分析</w:t>
       </w:r>
-      <w:bookmarkEnd w:id="189"/>
-      <w:bookmarkEnd w:id="190"/>
       <w:bookmarkEnd w:id="191"/>
       <w:bookmarkEnd w:id="192"/>
       <w:bookmarkEnd w:id="193"/>
       <w:bookmarkEnd w:id="194"/>
       <w:bookmarkEnd w:id="195"/>
+      <w:bookmarkEnd w:id="196"/>
+      <w:bookmarkEnd w:id="197"/>
     </w:p>
     <w:p>
       <w:pPr>
@@ -42075,7 +41959,7 @@
           <w:szCs w:val="24"/>
         </w:rPr>
       </w:pPr>
-      <w:bookmarkStart w:id="196" w:name="_Toc15091"/>
+      <w:bookmarkStart w:id="198" w:name="_Toc17761"/>
       <w:r>
         <w:rPr>
           <w:rFonts w:hint="eastAsia" w:ascii="楷体_GB2312" w:hAnsi="楷体_GB2312" w:eastAsia="楷体_GB2312"/>
@@ -42092,7 +41976,7 @@
         </w:rPr>
         <w:t>试验</w:t>
       </w:r>
-      <w:bookmarkEnd w:id="196"/>
+      <w:bookmarkEnd w:id="198"/>
     </w:p>
     <w:p>
       <w:pPr>
@@ -42104,14 +41988,14 @@
           <w:sz w:val="24"/>
         </w:rPr>
       </w:pPr>
-      <w:bookmarkStart w:id="197" w:name="_Toc441501458"/>
-      <w:bookmarkStart w:id="198" w:name="_Toc470254005"/>
-      <w:bookmarkStart w:id="199" w:name="_Toc25568"/>
-      <w:bookmarkStart w:id="200" w:name="_Toc19248"/>
-      <w:bookmarkStart w:id="201" w:name="_Toc23758"/>
-      <w:bookmarkStart w:id="202" w:name="_Toc25528"/>
-      <w:bookmarkStart w:id="203" w:name="_Toc24133"/>
-      <w:bookmarkStart w:id="204" w:name="_Toc6577"/>
+      <w:bookmarkStart w:id="199" w:name="_Toc441501458"/>
+      <w:bookmarkStart w:id="200" w:name="_Toc470254005"/>
+      <w:bookmarkStart w:id="201" w:name="_Toc25568"/>
+      <w:bookmarkStart w:id="202" w:name="_Toc19248"/>
+      <w:bookmarkStart w:id="203" w:name="_Toc23758"/>
+      <w:bookmarkStart w:id="204" w:name="_Toc25528"/>
+      <w:bookmarkStart w:id="205" w:name="_Toc24133"/>
+      <w:bookmarkStart w:id="206" w:name="_Toc12888"/>
       <w:r>
         <w:rPr>
           <w:rFonts w:hint="eastAsia" w:ascii="楷体_GB2312" w:eastAsia="楷体_GB2312"/>
@@ -42145,14 +42029,14 @@
         </w:rPr>
         <w:t>测点布置</w:t>
       </w:r>
-      <w:bookmarkEnd w:id="197"/>
-      <w:bookmarkEnd w:id="198"/>
       <w:bookmarkEnd w:id="199"/>
       <w:bookmarkEnd w:id="200"/>
       <w:bookmarkEnd w:id="201"/>
       <w:bookmarkEnd w:id="202"/>
       <w:bookmarkEnd w:id="203"/>
       <w:bookmarkEnd w:id="204"/>
+      <w:bookmarkEnd w:id="205"/>
+      <w:bookmarkEnd w:id="206"/>
     </w:p>
     <w:p>
       <w:pPr>
@@ -42350,14 +42234,14 @@
           <w:sz w:val="24"/>
         </w:rPr>
       </w:pPr>
-      <w:bookmarkStart w:id="205" w:name="_Toc2599"/>
-      <w:bookmarkStart w:id="206" w:name="_Toc17104"/>
-      <w:bookmarkStart w:id="207" w:name="_Toc8944"/>
-      <w:bookmarkStart w:id="208" w:name="_Toc22607"/>
-      <w:bookmarkStart w:id="209" w:name="_Toc441501459"/>
-      <w:bookmarkStart w:id="210" w:name="_Toc470254006"/>
-      <w:bookmarkStart w:id="211" w:name="_Toc31600"/>
-      <w:bookmarkStart w:id="212" w:name="_Toc4618"/>
+      <w:bookmarkStart w:id="207" w:name="_Toc2599"/>
+      <w:bookmarkStart w:id="208" w:name="_Toc17104"/>
+      <w:bookmarkStart w:id="209" w:name="_Toc8944"/>
+      <w:bookmarkStart w:id="210" w:name="_Toc22607"/>
+      <w:bookmarkStart w:id="211" w:name="_Toc441501459"/>
+      <w:bookmarkStart w:id="212" w:name="_Toc470254006"/>
+      <w:bookmarkStart w:id="213" w:name="_Toc31600"/>
+      <w:bookmarkStart w:id="214" w:name="_Toc17985"/>
       <w:r>
         <w:rPr>
           <w:rFonts w:hint="eastAsia" w:ascii="楷体_GB2312" w:eastAsia="楷体_GB2312"/>
@@ -42391,14 +42275,14 @@
         </w:rPr>
         <w:t>试验结果与分析</w:t>
       </w:r>
-      <w:bookmarkEnd w:id="205"/>
-      <w:bookmarkEnd w:id="206"/>
       <w:bookmarkEnd w:id="207"/>
       <w:bookmarkEnd w:id="208"/>
       <w:bookmarkEnd w:id="209"/>
       <w:bookmarkEnd w:id="210"/>
       <w:bookmarkEnd w:id="211"/>
       <w:bookmarkEnd w:id="212"/>
+      <w:bookmarkEnd w:id="213"/>
+      <w:bookmarkEnd w:id="214"/>
     </w:p>
     <w:p>
       <w:pPr>
@@ -44253,24 +44137,24 @@
         </w:rPr>
         <w:br w:type="page"/>
       </w:r>
-      <w:bookmarkEnd w:id="13"/>
-      <w:bookmarkEnd w:id="14"/>
       <w:bookmarkEnd w:id="15"/>
       <w:bookmarkEnd w:id="16"/>
-      <w:bookmarkStart w:id="213" w:name="_Toc256000040"/>
-      <w:bookmarkStart w:id="214" w:name="_Toc11255"/>
-      <w:bookmarkStart w:id="215" w:name="_Toc256000027"/>
-      <w:bookmarkStart w:id="216" w:name="_Toc256000092"/>
-      <w:bookmarkStart w:id="217" w:name="_Toc256000053"/>
-      <w:bookmarkStart w:id="218" w:name="_Toc256000079"/>
-      <w:bookmarkStart w:id="219" w:name="_Toc256000105"/>
-      <w:bookmarkStart w:id="220" w:name="_Toc26195"/>
-      <w:bookmarkStart w:id="221" w:name="_Toc256000014"/>
-      <w:bookmarkStart w:id="222" w:name="_Toc256000066"/>
-      <w:bookmarkStart w:id="223" w:name="_Toc256000144"/>
-      <w:bookmarkStart w:id="224" w:name="_Toc256000118"/>
-      <w:bookmarkStart w:id="225" w:name="_Toc256000131"/>
-      <w:bookmarkStart w:id="226" w:name="_Toc5811"/>
+      <w:bookmarkEnd w:id="17"/>
+      <w:bookmarkEnd w:id="18"/>
+      <w:bookmarkStart w:id="215" w:name="_Toc256000040"/>
+      <w:bookmarkStart w:id="216" w:name="_Toc11255"/>
+      <w:bookmarkStart w:id="217" w:name="_Toc256000027"/>
+      <w:bookmarkStart w:id="218" w:name="_Toc256000092"/>
+      <w:bookmarkStart w:id="219" w:name="_Toc256000053"/>
+      <w:bookmarkStart w:id="220" w:name="_Toc256000079"/>
+      <w:bookmarkStart w:id="221" w:name="_Toc256000105"/>
+      <w:bookmarkStart w:id="222" w:name="_Toc26195"/>
+      <w:bookmarkStart w:id="223" w:name="_Toc256000014"/>
+      <w:bookmarkStart w:id="224" w:name="_Toc256000066"/>
+      <w:bookmarkStart w:id="225" w:name="_Toc256000144"/>
+      <w:bookmarkStart w:id="226" w:name="_Toc256000118"/>
+      <w:bookmarkStart w:id="227" w:name="_Toc256000131"/>
+      <w:bookmarkStart w:id="228" w:name="_Toc3466"/>
       <w:r>
         <w:rPr>
           <w:rStyle w:val="49"/>
@@ -44281,8 +44165,6 @@
         </w:rPr>
         <w:t>附件  现场检测照片</w:t>
       </w:r>
-      <w:bookmarkEnd w:id="213"/>
-      <w:bookmarkEnd w:id="214"/>
       <w:bookmarkEnd w:id="215"/>
       <w:bookmarkEnd w:id="216"/>
       <w:bookmarkEnd w:id="217"/>
@@ -44294,8 +44176,10 @@
       <w:bookmarkEnd w:id="223"/>
       <w:bookmarkEnd w:id="224"/>
       <w:bookmarkEnd w:id="225"/>
+      <w:bookmarkEnd w:id="226"/>
+      <w:bookmarkEnd w:id="227"/>
     </w:p>
-    <w:bookmarkEnd w:id="226"/>
+    <w:bookmarkEnd w:id="228"/>
     <w:tbl>
       <w:tblPr>
         <w:tblStyle w:val="32"/>
@@ -47315,11 +47199,11 @@
         </c:dLbls>
         <c:marker val="1"/>
         <c:smooth val="0"/>
-        <c:axId val="689079472"/>
-        <c:axId val="926438802"/>
+        <c:axId val="806331726"/>
+        <c:axId val="485578771"/>
       </c:lineChart>
       <c:catAx>
-        <c:axId val="689079472"/>
+        <c:axId val="806331726"/>
         <c:scaling>
           <c:orientation val="minMax"/>
         </c:scaling>
@@ -47395,7 +47279,7 @@
             </a:pPr>
           </a:p>
         </c:txPr>
-        <c:crossAx val="926438802"/>
+        <c:crossAx val="485578771"/>
         <c:crosses val="autoZero"/>
         <c:auto val="1"/>
         <c:lblAlgn val="ctr"/>
@@ -47403,7 +47287,7 @@
         <c:noMultiLvlLbl val="0"/>
       </c:catAx>
       <c:valAx>
-        <c:axId val="926438802"/>
+        <c:axId val="485578771"/>
         <c:scaling>
           <c:orientation val="minMax"/>
         </c:scaling>
@@ -47488,7 +47372,7 @@
             </a:pPr>
           </a:p>
         </c:txPr>
-        <c:crossAx val="689079472"/>
+        <c:crossAx val="806331726"/>
         <c:crosses val="autoZero"/>
         <c:crossBetween val="between"/>
       </c:valAx>
@@ -48755,11 +48639,11 @@
         </c:dLbls>
         <c:marker val="1"/>
         <c:smooth val="0"/>
-        <c:axId val="794243929"/>
-        <c:axId val="92344831"/>
+        <c:axId val="743741505"/>
+        <c:axId val="190796893"/>
       </c:lineChart>
       <c:catAx>
-        <c:axId val="794243929"/>
+        <c:axId val="743741505"/>
         <c:scaling>
           <c:orientation val="minMax"/>
         </c:scaling>
@@ -48835,7 +48719,7 @@
             </a:pPr>
           </a:p>
         </c:txPr>
-        <c:crossAx val="92344831"/>
+        <c:crossAx val="190796893"/>
         <c:crosses val="autoZero"/>
         <c:auto val="1"/>
         <c:lblAlgn val="ctr"/>
@@ -48843,7 +48727,7 @@
         <c:noMultiLvlLbl val="0"/>
       </c:catAx>
       <c:valAx>
-        <c:axId val="92344831"/>
+        <c:axId val="190796893"/>
         <c:scaling>
           <c:orientation val="minMax"/>
         </c:scaling>
@@ -48928,7 +48812,7 @@
             </a:pPr>
           </a:p>
         </c:txPr>
-        <c:crossAx val="794243929"/>
+        <c:crossAx val="743741505"/>
         <c:crosses val="autoZero"/>
         <c:crossBetween val="between"/>
       </c:valAx>
@@ -49203,11 +49087,11 @@
         </c:dLbls>
         <c:marker val="1"/>
         <c:smooth val="0"/>
-        <c:axId val="259919663"/>
-        <c:axId val="834363954"/>
+        <c:axId val="691411494"/>
+        <c:axId val="967202249"/>
       </c:lineChart>
       <c:catAx>
-        <c:axId val="259919663"/>
+        <c:axId val="691411494"/>
         <c:scaling>
           <c:orientation val="minMax"/>
         </c:scaling>
@@ -49283,7 +49167,7 @@
             </a:pPr>
           </a:p>
         </c:txPr>
-        <c:crossAx val="834363954"/>
+        <c:crossAx val="967202249"/>
         <c:crosses val="autoZero"/>
         <c:auto val="1"/>
         <c:lblAlgn val="ctr"/>
@@ -49291,7 +49175,7 @@
         <c:noMultiLvlLbl val="0"/>
       </c:catAx>
       <c:valAx>
-        <c:axId val="834363954"/>
+        <c:axId val="967202249"/>
         <c:scaling>
           <c:orientation val="minMax"/>
         </c:scaling>
@@ -49376,7 +49260,7 @@
             </a:pPr>
           </a:p>
         </c:txPr>
-        <c:crossAx val="259919663"/>
+        <c:crossAx val="691411494"/>
         <c:crosses val="autoZero"/>
         <c:crossBetween val="between"/>
       </c:valAx>
@@ -49651,11 +49535,11 @@
         </c:dLbls>
         <c:marker val="1"/>
         <c:smooth val="0"/>
-        <c:axId val="521904390"/>
-        <c:axId val="20622900"/>
+        <c:axId val="222708228"/>
+        <c:axId val="400836120"/>
       </c:lineChart>
       <c:catAx>
-        <c:axId val="521904390"/>
+        <c:axId val="222708228"/>
         <c:scaling>
           <c:orientation val="minMax"/>
         </c:scaling>
@@ -49731,7 +49615,7 @@
             </a:pPr>
           </a:p>
         </c:txPr>
-        <c:crossAx val="20622900"/>
+        <c:crossAx val="400836120"/>
         <c:crosses val="autoZero"/>
         <c:auto val="1"/>
         <c:lblAlgn val="ctr"/>
@@ -49739,7 +49623,7 @@
         <c:noMultiLvlLbl val="0"/>
       </c:catAx>
       <c:valAx>
-        <c:axId val="20622900"/>
+        <c:axId val="400836120"/>
         <c:scaling>
           <c:orientation val="minMax"/>
         </c:scaling>
@@ -49824,7 +49708,7 @@
             </a:pPr>
           </a:p>
         </c:txPr>
-        <c:crossAx val="521904390"/>
+        <c:crossAx val="222708228"/>
         <c:crosses val="autoZero"/>
         <c:crossBetween val="between"/>
       </c:valAx>
@@ -50099,11 +49983,11 @@
         </c:dLbls>
         <c:marker val="1"/>
         <c:smooth val="0"/>
-        <c:axId val="486306306"/>
-        <c:axId val="266047166"/>
+        <c:axId val="514466009"/>
+        <c:axId val="742596646"/>
       </c:lineChart>
       <c:catAx>
-        <c:axId val="486306306"/>
+        <c:axId val="514466009"/>
         <c:scaling>
           <c:orientation val="minMax"/>
         </c:scaling>
@@ -50179,7 +50063,7 @@
             </a:pPr>
           </a:p>
         </c:txPr>
-        <c:crossAx val="266047166"/>
+        <c:crossAx val="742596646"/>
         <c:crosses val="autoZero"/>
         <c:auto val="1"/>
         <c:lblAlgn val="ctr"/>
@@ -50187,7 +50071,7 @@
         <c:noMultiLvlLbl val="0"/>
       </c:catAx>
       <c:valAx>
-        <c:axId val="266047166"/>
+        <c:axId val="742596646"/>
         <c:scaling>
           <c:orientation val="minMax"/>
         </c:scaling>
@@ -50272,7 +50156,7 @@
             </a:pPr>
           </a:p>
         </c:txPr>
-        <c:crossAx val="486306306"/>
+        <c:crossAx val="514466009"/>
         <c:crosses val="autoZero"/>
         <c:crossBetween val="between"/>
       </c:valAx>
@@ -50495,11 +50379,11 @@
         </c:dLbls>
         <c:marker val="1"/>
         <c:smooth val="0"/>
-        <c:axId val="567968972"/>
-        <c:axId val="846379579"/>
+        <c:axId val="932345320"/>
+        <c:axId val="39472486"/>
       </c:lineChart>
       <c:catAx>
-        <c:axId val="567968972"/>
+        <c:axId val="932345320"/>
         <c:scaling>
           <c:orientation val="minMax"/>
         </c:scaling>
@@ -50575,7 +50459,7 @@
             </a:pPr>
           </a:p>
         </c:txPr>
-        <c:crossAx val="846379579"/>
+        <c:crossAx val="39472486"/>
         <c:crosses val="autoZero"/>
         <c:auto val="1"/>
         <c:lblAlgn val="ctr"/>
@@ -50583,7 +50467,7 @@
         <c:noMultiLvlLbl val="0"/>
       </c:catAx>
       <c:valAx>
-        <c:axId val="846379579"/>
+        <c:axId val="39472486"/>
         <c:scaling>
           <c:orientation val="minMax"/>
         </c:scaling>
@@ -50668,7 +50552,7 @@
             </a:pPr>
           </a:p>
         </c:txPr>
-        <c:crossAx val="567968972"/>
+        <c:crossAx val="932345320"/>
         <c:crosses val="autoZero"/>
         <c:crossBetween val="between"/>
       </c:valAx>

</xml_diff>